<commit_message>
last spelling check, thanks jeremy :)
</commit_message>
<xml_diff>
--- a/cv/cv-word.docx
+++ b/cv/cv-word.docx
@@ -38,9 +38,11 @@
             <w:pPr>
               <w:pStyle w:val="NormalWeb"/>
               <w:widowControl w:val="0"/>
-              <w:spacing w:before="0" w:beforeAutospacing="0" w:after="120" w:afterAutospacing="0" w:line="240" w:lineRule="auto"/>
-              <w:rPr>
-                <w:rFonts w:ascii="HelveticaNeueLT Com 57 Cn" w:hAnsi="HelveticaNeueLT Com 57 Cn"/>
+              <w:spacing w:before="120" w:beforeAutospacing="0" w:afterAutospacing="0" w:line="240" w:lineRule="auto"/>
+              <w:rPr>
+                <w:rFonts w:ascii="HelveticaNeueLT Com 57 Cn" w:hAnsi="HelveticaNeueLT Com 57 Cn"/>
+                <w:sz w:val="21"/>
+                <w:szCs w:val="21"/>
                 <w:lang w:val="fr-CA"/>
               </w:rPr>
             </w:pPr>
@@ -50,6 +52,8 @@
               <w:rPr>
                 <w:rFonts w:ascii="HelveticaNeueLT Com 57 Cn" w:hAnsi="HelveticaNeueLT Com 57 Cn"/>
                 <w:noProof/>
+                <w:sz w:val="21"/>
+                <w:szCs w:val="21"/>
                 <w:lang w:eastAsia="ja-JP"/>
               </w:rPr>
               <w:drawing>
@@ -102,10 +106,12 @@
           <w:p>
             <w:pPr>
               <w:widowControl w:val="0"/>
-              <w:spacing w:after="240" w:line="240" w:lineRule="auto"/>
+              <w:spacing w:before="120" w:after="100" w:line="240" w:lineRule="auto"/>
               <w:jc w:val="right"/>
               <w:rPr>
                 <w:rFonts w:ascii="HelveticaNeueLT Com 57 Cn" w:hAnsi="HelveticaNeueLT Com 57 Cn"/>
+                <w:sz w:val="21"/>
+                <w:szCs w:val="21"/>
                 <w:lang w:val="fr-CA"/>
               </w:rPr>
             </w:pPr>
@@ -114,8 +120,8 @@
                 <w:rFonts w:ascii="HelveticaNeueLT Com 57 Cn" w:hAnsi="HelveticaNeueLT Com 57 Cn"/>
                 <w:i/>
                 <w:noProof/>
-                <w:sz w:val="40"/>
-                <w:szCs w:val="40"/>
+                <w:sz w:val="21"/>
+                <w:szCs w:val="21"/>
                 <w:lang w:eastAsia="ja-JP"/>
               </w:rPr>
               <w:drawing>
@@ -189,17 +195,20 @@
       <w:pPr>
         <w:pStyle w:val="NormalWeb"/>
         <w:widowControl w:val="0"/>
-        <w:spacing w:before="120" w:beforeAutospacing="0" w:after="120" w:afterAutospacing="0"/>
+        <w:spacing w:before="80" w:beforeAutospacing="0" w:after="80" w:afterAutospacing="0"/>
         <w:ind w:left="85"/>
         <w:rPr>
           <w:rFonts w:ascii="HelveticaNeueLT Com 57 Cn" w:hAnsi="HelveticaNeueLT Com 57 Cn"/>
-          <w:b/>
+          <w:sz w:val="21"/>
+          <w:szCs w:val="21"/>
           <w:lang w:val="fr-CA"/>
         </w:rPr>
       </w:pPr>
       <w:r>
         <w:rPr>
           <w:rFonts w:ascii="HelveticaNeueLT Com 57 Cn" w:hAnsi="HelveticaNeueLT Com 57 Cn"/>
+          <w:sz w:val="21"/>
+          <w:szCs w:val="21"/>
           <w:lang w:val="fr-CA"/>
         </w:rPr>
         <w:t>58</w:t>
@@ -207,6 +216,8 @@
       <w:r>
         <w:rPr>
           <w:rFonts w:ascii="HelveticaNeueLT Com 57 Cn" w:hAnsi="HelveticaNeueLT Com 57 Cn"/>
+          <w:sz w:val="21"/>
+          <w:szCs w:val="21"/>
           <w:lang w:val="fr-CA"/>
         </w:rPr>
         <w:t xml:space="preserve"> </w:t>
@@ -214,6 +225,8 @@
       <w:r>
         <w:rPr>
           <w:rFonts w:ascii="HelveticaNeueLT Com 57 Cn" w:hAnsi="HelveticaNeueLT Com 57 Cn"/>
+          <w:sz w:val="21"/>
+          <w:szCs w:val="21"/>
           <w:lang w:val="fr-CA"/>
         </w:rPr>
         <w:t>R</w:t>
@@ -221,6 +234,8 @@
       <w:r>
         <w:rPr>
           <w:rFonts w:ascii="HelveticaNeueLT Com 57 Cn" w:hAnsi="HelveticaNeueLT Com 57 Cn"/>
+          <w:sz w:val="21"/>
+          <w:szCs w:val="21"/>
           <w:lang w:val="fr-CA"/>
         </w:rPr>
         <w:t>ue Wagram</w:t>
@@ -228,6 +243,8 @@
       <w:r>
         <w:rPr>
           <w:rFonts w:ascii="HelveticaNeueLT Com 57 Cn" w:hAnsi="HelveticaNeueLT Com 57 Cn"/>
+          <w:sz w:val="21"/>
+          <w:szCs w:val="21"/>
           <w:lang w:val="fr-CA"/>
         </w:rPr>
         <w:t xml:space="preserve">, Le </w:t>
@@ -236,6 +253,8 @@
       <w:r>
         <w:rPr>
           <w:rFonts w:ascii="HelveticaNeueLT Com 57 Cn" w:hAnsi="HelveticaNeueLT Com 57 Cn"/>
+          <w:sz w:val="21"/>
+          <w:szCs w:val="21"/>
           <w:lang w:val="fr-CA"/>
         </w:rPr>
         <w:t>Mans</w:t>
@@ -243,6 +262,8 @@
       <w:r>
         <w:rPr>
           <w:rFonts w:ascii="HelveticaNeueLT Com 57 Cn" w:hAnsi="HelveticaNeueLT Com 57 Cn"/>
+          <w:sz w:val="21"/>
+          <w:szCs w:val="21"/>
           <w:lang w:val="fr-CA"/>
         </w:rPr>
         <w:t xml:space="preserve"> </w:t>
@@ -250,6 +271,8 @@
       <w:r>
         <w:rPr>
           <w:rFonts w:ascii="HelveticaNeueLT Com 57 Cn" w:hAnsi="HelveticaNeueLT Com 57 Cn"/>
+          <w:sz w:val="21"/>
+          <w:szCs w:val="21"/>
           <w:lang w:val="fr-CA"/>
         </w:rPr>
         <w:t xml:space="preserve"> |</w:t>
@@ -258,6 +281,8 @@
       <w:r>
         <w:rPr>
           <w:rFonts w:ascii="HelveticaNeueLT Com 57 Cn" w:hAnsi="HelveticaNeueLT Com 57 Cn"/>
+          <w:sz w:val="21"/>
+          <w:szCs w:val="21"/>
           <w:lang w:val="fr-CA"/>
         </w:rPr>
         <w:t xml:space="preserve">  +33</w:t>
@@ -265,6 +290,8 @@
       <w:r>
         <w:rPr>
           <w:rFonts w:ascii="HelveticaNeueLT Com 57 Cn" w:hAnsi="HelveticaNeueLT Com 57 Cn"/>
+          <w:sz w:val="21"/>
+          <w:szCs w:val="21"/>
           <w:lang w:val="fr-CA"/>
         </w:rPr>
         <w:t xml:space="preserve"> </w:t>
@@ -272,6 +299,8 @@
       <w:r>
         <w:rPr>
           <w:rFonts w:ascii="HelveticaNeueLT Com 57 Cn" w:hAnsi="HelveticaNeueLT Com 57 Cn"/>
+          <w:sz w:val="21"/>
+          <w:szCs w:val="21"/>
           <w:lang w:val="fr-CA"/>
         </w:rPr>
         <w:t xml:space="preserve">07 87 82 29 02  |  </w:t>
@@ -279,6 +308,8 @@
       <w:r>
         <w:rPr>
           <w:rFonts w:ascii="HelveticaNeueLT Com 57 Cn" w:hAnsi="HelveticaNeueLT Com 57 Cn"/>
+          <w:sz w:val="21"/>
+          <w:szCs w:val="21"/>
           <w:lang w:val="fr-CA"/>
         </w:rPr>
         <w:t xml:space="preserve">wier.adam@gmail.com  |  </w:t>
@@ -286,6 +317,8 @@
       <w:r>
         <w:rPr>
           <w:rFonts w:ascii="HelveticaNeueLT Com 57 Cn" w:eastAsiaTheme="minorEastAsia" w:hAnsi="HelveticaNeueLT Com 57 Cn"/>
+          <w:sz w:val="21"/>
+          <w:szCs w:val="21"/>
           <w:lang w:val="fr-CA" w:eastAsia="ja-JP"/>
         </w:rPr>
         <w:t>3</w:t>
@@ -293,6 +326,8 @@
       <w:r>
         <w:rPr>
           <w:rFonts w:ascii="HelveticaNeueLT Com 57 Cn" w:eastAsiaTheme="minorEastAsia" w:hAnsi="HelveticaNeueLT Com 57 Cn"/>
+          <w:sz w:val="21"/>
+          <w:szCs w:val="21"/>
           <w:lang w:val="fr-CA" w:eastAsia="ja-JP"/>
         </w:rPr>
         <w:t>2</w:t>
@@ -300,6 +335,8 @@
       <w:r>
         <w:rPr>
           <w:rFonts w:ascii="HelveticaNeueLT Com 57 Cn" w:eastAsiaTheme="minorEastAsia" w:hAnsi="HelveticaNeueLT Com 57 Cn"/>
+          <w:sz w:val="21"/>
+          <w:szCs w:val="21"/>
           <w:lang w:val="fr-CA" w:eastAsia="ja-JP"/>
         </w:rPr>
         <w:t xml:space="preserve"> ans</w:t>
@@ -307,6 +344,8 @@
       <w:r>
         <w:rPr>
           <w:rFonts w:ascii="HelveticaNeueLT Com 57 Cn" w:hAnsi="HelveticaNeueLT Com 57 Cn"/>
+          <w:sz w:val="21"/>
+          <w:szCs w:val="21"/>
           <w:lang w:val="fr-CA"/>
         </w:rPr>
         <w:t xml:space="preserve">  |  </w:t>
@@ -314,20 +353,31 @@
       <w:r>
         <w:rPr>
           <w:rFonts w:ascii="HelveticaNeueLT Com 57 Cn" w:eastAsiaTheme="minorEastAsia" w:hAnsi="HelveticaNeueLT Com 57 Cn"/>
+          <w:sz w:val="21"/>
+          <w:szCs w:val="21"/>
           <w:lang w:val="fr-CA" w:eastAsia="ja-JP"/>
         </w:rPr>
         <w:t>Pacsé</w:t>
       </w:r>
+    </w:p>
+    <w:p>
+      <w:pPr>
+        <w:pStyle w:val="NormalWeb"/>
+        <w:widowControl w:val="0"/>
+        <w:spacing w:before="80" w:beforeAutospacing="0" w:after="80" w:afterAutospacing="0"/>
+        <w:ind w:left="85"/>
+        <w:rPr>
+          <w:rFonts w:ascii="HelveticaNeueLT Com 57 Cn" w:hAnsi="HelveticaNeueLT Com 57 Cn"/>
+          <w:sz w:val="21"/>
+          <w:szCs w:val="21"/>
+          <w:lang w:val="fr-CA"/>
+        </w:rPr>
+      </w:pPr>
       <w:r>
         <w:rPr>
           <w:rFonts w:ascii="HelveticaNeueLT Com 57 Cn" w:hAnsi="HelveticaNeueLT Com 57 Cn"/>
-          <w:lang w:val="fr-CA"/>
-        </w:rPr>
-        <w:br/>
-      </w:r>
-      <w:r>
-        <w:rPr>
-          <w:rFonts w:ascii="HelveticaNeueLT Com 57 Cn" w:hAnsi="HelveticaNeueLT Com 57 Cn"/>
+          <w:sz w:val="21"/>
+          <w:szCs w:val="21"/>
           <w:lang w:val="fr-CA"/>
         </w:rPr>
         <w:t>Nationalit</w:t>
@@ -335,6 +385,8 @@
       <w:r>
         <w:rPr>
           <w:rFonts w:ascii="HelveticaNeueLT Com 57 Cn" w:eastAsiaTheme="minorEastAsia" w:hAnsi="HelveticaNeueLT Com 57 Cn"/>
+          <w:sz w:val="21"/>
+          <w:szCs w:val="21"/>
           <w:lang w:val="fr-CA" w:eastAsia="ja-JP"/>
         </w:rPr>
         <w:t xml:space="preserve">é </w:t>
@@ -342,6 +394,8 @@
       <w:r>
         <w:rPr>
           <w:rFonts w:ascii="HelveticaNeueLT Com 57 Cn" w:eastAsiaTheme="minorEastAsia" w:hAnsi="HelveticaNeueLT Com 57 Cn"/>
+          <w:sz w:val="21"/>
+          <w:szCs w:val="21"/>
           <w:lang w:val="fr-CA" w:eastAsia="ja-JP"/>
         </w:rPr>
         <w:t>a</w:t>
@@ -349,6 +403,8 @@
       <w:r>
         <w:rPr>
           <w:rFonts w:ascii="HelveticaNeueLT Com 57 Cn" w:eastAsiaTheme="minorEastAsia" w:hAnsi="HelveticaNeueLT Com 57 Cn"/>
+          <w:sz w:val="21"/>
+          <w:szCs w:val="21"/>
           <w:lang w:val="fr-CA" w:eastAsia="ja-JP"/>
         </w:rPr>
         <w:t>méricaine</w:t>
@@ -356,6 +412,8 @@
       <w:r>
         <w:rPr>
           <w:rFonts w:ascii="HelveticaNeueLT Com 57 Cn" w:eastAsiaTheme="minorEastAsia" w:hAnsi="HelveticaNeueLT Com 57 Cn"/>
+          <w:sz w:val="21"/>
+          <w:szCs w:val="21"/>
           <w:lang w:val="fr-CA" w:eastAsia="ja-JP"/>
         </w:rPr>
         <w:t xml:space="preserve"> (</w:t>
@@ -363,6 +421,8 @@
       <w:r>
         <w:rPr>
           <w:rFonts w:ascii="HelveticaNeueLT Com 57 Cn" w:eastAsiaTheme="minorEastAsia" w:hAnsi="HelveticaNeueLT Com 57 Cn"/>
+          <w:sz w:val="21"/>
+          <w:szCs w:val="21"/>
           <w:lang w:val="fr-CA" w:eastAsia="ja-JP"/>
         </w:rPr>
         <w:t xml:space="preserve">titulaire de visa avec </w:t>
@@ -370,39 +430,64 @@
       <w:r>
         <w:rPr>
           <w:rFonts w:ascii="HelveticaNeueLT Com 57 Cn" w:eastAsiaTheme="minorEastAsia" w:hAnsi="HelveticaNeueLT Com 57 Cn"/>
+          <w:sz w:val="21"/>
+          <w:szCs w:val="21"/>
           <w:lang w:val="fr-CA" w:eastAsia="ja-JP"/>
         </w:rPr>
-        <w:t>autorisation à</w:t>
+        <w:t xml:space="preserve">autorisation </w:t>
       </w:r>
       <w:r>
         <w:rPr>
           <w:rFonts w:ascii="HelveticaNeueLT Com 57 Cn" w:eastAsiaTheme="minorEastAsia" w:hAnsi="HelveticaNeueLT Com 57 Cn"/>
+          <w:sz w:val="21"/>
+          <w:szCs w:val="21"/>
           <w:lang w:val="fr-CA" w:eastAsia="ja-JP"/>
         </w:rPr>
-        <w:t xml:space="preserve"> travailler en France</w:t>
+        <w:t>de</w:t>
+      </w:r>
+      <w:r>
+        <w:rPr>
+          <w:rFonts w:ascii="HelveticaNeueLT Com 57 Cn" w:eastAsiaTheme="minorEastAsia" w:hAnsi="HelveticaNeueLT Com 57 Cn"/>
+          <w:sz w:val="21"/>
+          <w:szCs w:val="21"/>
+          <w:lang w:val="fr-CA" w:eastAsia="ja-JP"/>
+        </w:rPr>
+        <w:t xml:space="preserve"> travail en France</w:t>
       </w:r>
       <w:r>
         <w:rPr>
           <w:rFonts w:ascii="HelveticaNeueLT Com 57 Cn" w:hAnsi="HelveticaNeueLT Com 57 Cn"/>
+          <w:sz w:val="21"/>
+          <w:szCs w:val="21"/>
           <w:lang w:val="fr-CA"/>
         </w:rPr>
         <w:t>)</w:t>
       </w:r>
-      <w:r>
+    </w:p>
+    <w:p>
+      <w:pPr>
+        <w:pStyle w:val="NormalWeb"/>
+        <w:widowControl w:val="0"/>
+        <w:spacing w:before="80" w:beforeAutospacing="0" w:after="80" w:afterAutospacing="0"/>
+        <w:ind w:left="85"/>
         <w:rPr>
           <w:rFonts w:ascii="HelveticaNeueLT Com 57 Cn" w:hAnsi="HelveticaNeueLT Com 57 Cn"/>
+          <w:b/>
+          <w:sz w:val="21"/>
+          <w:szCs w:val="21"/>
           <w:lang w:val="fr-CA"/>
         </w:rPr>
-        <w:br/>
-      </w:r>
+      </w:pPr>
       <w:r>
         <w:rPr>
           <w:rFonts w:ascii="HelveticaNeueLT Com 57 Cn" w:eastAsiaTheme="minorEastAsia" w:hAnsi="HelveticaNeueLT Com 57 Cn"/>
           <w:b/>
           <w:color w:val="3366CC"/>
+          <w:sz w:val="21"/>
+          <w:szCs w:val="21"/>
           <w:lang w:val="fr-CA" w:eastAsia="ja-JP"/>
         </w:rPr>
-        <w:t>Portfolio, profils professionnels et certificats consultables à http://www.mycabinetofcuriosities.com</w:t>
+        <w:t>Portfolio, profils professionnels et certificats à http://www.mycabinetofcuriosities.com</w:t>
       </w:r>
     </w:p>
     <w:tbl>
@@ -427,15 +512,16 @@
       </w:tblPr>
       <w:tblGrid>
         <w:gridCol w:w="1602"/>
-        <w:gridCol w:w="5310"/>
+        <w:gridCol w:w="3393"/>
+        <w:gridCol w:w="1917"/>
         <w:gridCol w:w="990"/>
         <w:gridCol w:w="90"/>
-        <w:gridCol w:w="972"/>
-        <w:gridCol w:w="1008"/>
+        <w:gridCol w:w="831"/>
+        <w:gridCol w:w="1149"/>
       </w:tblGrid>
       <w:tr>
         <w:trPr>
-          <w:trHeight w:val="872"/>
+          <w:trHeight w:val="904"/>
         </w:trPr>
         <w:tc>
           <w:tcPr>
@@ -471,12 +557,14 @@
                 <w:tab w:val="left" w:pos="13740"/>
                 <w:tab w:val="left" w:pos="14656"/>
               </w:tabs>
-              <w:spacing w:before="120" w:after="120"/>
+              <w:spacing w:before="120" w:after="100"/>
               <w:rPr>
                 <w:rFonts w:ascii="HelveticaNeueLT Com 57 Cn" w:hAnsi="HelveticaNeueLT Com 57 Cn"/>
                 <w:caps/>
                 <w:color w:val="3366CC"/>
                 <w:spacing w:val="-6"/>
+                <w:sz w:val="21"/>
+                <w:szCs w:val="21"/>
                 <w:lang w:val="fr-CA"/>
               </w:rPr>
             </w:pPr>
@@ -486,16 +574,17 @@
                 <w:caps/>
                 <w:color w:val="3366CC"/>
                 <w:spacing w:val="-6"/>
-                <w:lang w:val="fr-CA"/>
-              </w:rPr>
-              <w:t>SOMMAIRE</w:t>
+                <w:sz w:val="21"/>
+                <w:szCs w:val="21"/>
+                <w:lang w:val="fr-CA"/>
+              </w:rPr>
+              <w:t>ATOUTS</w:t>
             </w:r>
           </w:p>
         </w:tc>
         <w:tc>
           <w:tcPr>
-            <w:tcW w:w="8370" w:type="dxa"/>
-            <w:gridSpan w:val="5"/>
+            <w:tcW w:w="3393" w:type="dxa"/>
             <w:tcBorders>
               <w:top w:val="single" w:sz="4" w:space="0" w:color="3366CC"/>
             </w:tcBorders>
@@ -508,130 +597,117 @@
             <w:pPr>
               <w:pStyle w:val="NormalWeb"/>
               <w:widowControl w:val="0"/>
-              <w:spacing w:before="120" w:beforeAutospacing="0" w:after="120" w:afterAutospacing="0"/>
-              <w:rPr>
-                <w:rFonts w:ascii="HelveticaNeueLT Com 57 Cn" w:hAnsi="HelveticaNeueLT Com 57 Cn"/>
-                <w:lang w:val="fr-FR"/>
+              <w:numPr>
+                <w:ilvl w:val="0"/>
+                <w:numId w:val="42"/>
+              </w:numPr>
+              <w:spacing w:before="120" w:beforeAutospacing="0" w:afterAutospacing="0"/>
+              <w:ind w:left="187" w:hanging="187"/>
+              <w:rPr>
+                <w:rFonts w:ascii="HelveticaNeueLT Com 57 Cn" w:eastAsiaTheme="minorEastAsia" w:hAnsi="HelveticaNeueLT Com 57 Cn"/>
+                <w:sz w:val="21"/>
+                <w:szCs w:val="21"/>
+                <w:lang w:val="fr-CA" w:eastAsia="ja-JP"/>
               </w:rPr>
             </w:pPr>
             <w:r>
               <w:rPr>
-                <w:rFonts w:ascii="HelveticaNeueLT Com 57 Cn" w:hAnsi="HelveticaNeueLT Com 57 Cn"/>
-                <w:lang w:val="fr-CA"/>
-              </w:rPr>
-              <w:t>Après avoir suivi un parcours autodidacte avec l’informatique web</w:t>
-            </w:r>
-            <w:r>
-              <w:rPr>
-                <w:rFonts w:ascii="HelveticaNeueLT Com 57 Cn" w:hAnsi="HelveticaNeueLT Com 57 Cn"/>
-                <w:lang w:val="fr-CA"/>
-              </w:rPr>
-              <w:t>,</w:t>
-            </w:r>
-            <w:r>
-              <w:rPr>
-                <w:rFonts w:ascii="HelveticaNeueLT Com 57 Cn" w:hAnsi="HelveticaNeueLT Com 57 Cn"/>
-                <w:lang w:val="fr-CA"/>
-              </w:rPr>
-              <w:t xml:space="preserve"> je souhaite </w:t>
-            </w:r>
-            <w:r>
-              <w:rPr>
-                <w:rFonts w:ascii="HelveticaNeueLT Com 57 Cn" w:hAnsi="HelveticaNeueLT Com 57 Cn"/>
-                <w:lang w:val="fr-CA"/>
-              </w:rPr>
-              <w:t>entreprendre</w:t>
-            </w:r>
-            <w:r>
-              <w:rPr>
-                <w:rFonts w:ascii="HelveticaNeueLT Com 57 Cn" w:hAnsi="HelveticaNeueLT Com 57 Cn"/>
-                <w:lang w:val="fr-CA"/>
-              </w:rPr>
-              <w:t xml:space="preserve"> une carrière en recherchant un contrat de professionnalisation</w:t>
-            </w:r>
-            <w:r>
-              <w:rPr>
-                <w:rFonts w:ascii="HelveticaNeueLT Com 57 Cn" w:hAnsi="HelveticaNeueLT Com 57 Cn"/>
-                <w:lang w:val="fr-CA"/>
-              </w:rPr>
-              <w:t>.</w:t>
-            </w:r>
-            <w:r>
-              <w:rPr>
-                <w:rFonts w:ascii="HelveticaNeueLT Com 57 Cn" w:hAnsi="HelveticaNeueLT Com 57 Cn"/>
-                <w:lang w:val="fr-CA"/>
-              </w:rPr>
-              <w:t xml:space="preserve"> Suite à un changement de responsabilités </w:t>
-            </w:r>
-            <w:r>
-              <w:rPr>
-                <w:rFonts w:ascii="HelveticaNeueLT Com 57 Cn" w:hAnsi="HelveticaNeueLT Com 57 Cn"/>
-                <w:lang w:val="fr-CA"/>
-              </w:rPr>
-              <w:t>au sein de</w:t>
-            </w:r>
-            <w:r>
-              <w:rPr>
-                <w:rFonts w:ascii="HelveticaNeueLT Com 57 Cn" w:hAnsi="HelveticaNeueLT Com 57 Cn"/>
-                <w:lang w:val="fr-CA"/>
-              </w:rPr>
-              <w:t xml:space="preserve"> mon ancien poste</w:t>
-            </w:r>
-            <w:r>
-              <w:rPr>
-                <w:rFonts w:ascii="HelveticaNeueLT Com 57 Cn" w:hAnsi="HelveticaNeueLT Com 57 Cn"/>
-                <w:lang w:val="fr-CA"/>
-              </w:rPr>
-              <w:t>, j’ai découvert ma passion pour l’informatique</w:t>
-            </w:r>
-            <w:r>
-              <w:rPr>
-                <w:rFonts w:ascii="HelveticaNeueLT Com 57 Cn" w:hAnsi="HelveticaNeueLT Com 57 Cn"/>
-                <w:lang w:val="fr-CA"/>
-              </w:rPr>
-              <w:t xml:space="preserve">. J’ai suivi des cours en ligne </w:t>
-            </w:r>
-            <w:r>
-              <w:rPr>
-                <w:rFonts w:ascii="HelveticaNeueLT Com 57 Cn" w:hAnsi="HelveticaNeueLT Com 57 Cn"/>
-                <w:lang w:val="fr-CA"/>
-              </w:rPr>
-              <w:t>de</w:t>
-            </w:r>
-            <w:r>
-              <w:rPr>
-                <w:rFonts w:ascii="HelveticaNeueLT Com 57 Cn" w:hAnsi="HelveticaNeueLT Com 57 Cn"/>
-                <w:lang w:val="fr-CA"/>
-              </w:rPr>
-              <w:t xml:space="preserve"> HTML</w:t>
-            </w:r>
-            <w:r>
-              <w:rPr>
-                <w:rFonts w:ascii="HelveticaNeueLT Com 57 Cn" w:hAnsi="HelveticaNeueLT Com 57 Cn"/>
-                <w:lang w:val="fr-CA"/>
-              </w:rPr>
-              <w:t>,</w:t>
-            </w:r>
-            <w:r>
-              <w:rPr>
-                <w:rFonts w:ascii="HelveticaNeueLT Com 57 Cn" w:hAnsi="HelveticaNeueLT Com 57 Cn"/>
-                <w:lang w:val="fr-CA"/>
-              </w:rPr>
-              <w:t xml:space="preserve"> CSS</w:t>
-            </w:r>
-            <w:r>
-              <w:rPr>
-                <w:rFonts w:ascii="HelveticaNeueLT Com 57 Cn" w:hAnsi="HelveticaNeueLT Com 57 Cn"/>
-                <w:lang w:val="fr-CA"/>
-              </w:rPr>
-              <w:t>,</w:t>
-            </w:r>
-            <w:r>
-              <w:rPr>
-                <w:rFonts w:ascii="HelveticaNeueLT Com 57 Cn" w:hAnsi="HelveticaNeueLT Com 57 Cn"/>
-                <w:lang w:val="fr-CA"/>
-              </w:rPr>
-              <w:t xml:space="preserve"> Javascript et Python et je voudrais mettre ce que j’avais appris en pratique.</w:t>
+                <w:rFonts w:ascii="HelveticaNeueLT Com 57 Cn" w:eastAsiaTheme="minorEastAsia" w:hAnsi="HelveticaNeueLT Com 57 Cn"/>
+                <w:sz w:val="21"/>
+                <w:szCs w:val="21"/>
+                <w:lang w:val="fr-CA" w:eastAsia="ja-JP"/>
+              </w:rPr>
+              <w:t>Autonome</w:t>
+            </w:r>
+          </w:p>
+          <w:p>
+            <w:pPr>
+              <w:pStyle w:val="NormalWeb"/>
+              <w:widowControl w:val="0"/>
+              <w:numPr>
+                <w:ilvl w:val="0"/>
+                <w:numId w:val="42"/>
+              </w:numPr>
+              <w:spacing w:before="120" w:beforeAutospacing="0" w:afterAutospacing="0"/>
+              <w:ind w:left="187" w:hanging="187"/>
+              <w:rPr>
+                <w:rFonts w:ascii="HelveticaNeueLT Com 57 Cn" w:eastAsiaTheme="minorEastAsia" w:hAnsi="HelveticaNeueLT Com 57 Cn"/>
+                <w:sz w:val="21"/>
+                <w:szCs w:val="21"/>
+                <w:lang w:val="fr-CA" w:eastAsia="ja-JP"/>
+              </w:rPr>
+            </w:pPr>
+            <w:r>
+              <w:rPr>
+                <w:rFonts w:ascii="HelveticaNeueLT Com 57 Cn" w:eastAsiaTheme="minorEastAsia" w:hAnsi="HelveticaNeueLT Com 57 Cn"/>
+                <w:sz w:val="21"/>
+                <w:szCs w:val="21"/>
+                <w:lang w:val="fr-CA" w:eastAsia="ja-JP"/>
+              </w:rPr>
+              <w:t>Capable d’apprendre vite</w:t>
+            </w:r>
+          </w:p>
+        </w:tc>
+        <w:tc>
+          <w:tcPr>
+            <w:tcW w:w="4977" w:type="dxa"/>
+            <w:gridSpan w:val="5"/>
+            <w:tcBorders>
+              <w:top w:val="single" w:sz="4" w:space="0" w:color="3366CC"/>
+            </w:tcBorders>
+          </w:tcPr>
+          <w:p>
+            <w:pPr>
+              <w:pStyle w:val="NormalWeb"/>
+              <w:widowControl w:val="0"/>
+              <w:numPr>
+                <w:ilvl w:val="0"/>
+                <w:numId w:val="42"/>
+              </w:numPr>
+              <w:spacing w:before="120" w:beforeAutospacing="0" w:afterAutospacing="0"/>
+              <w:ind w:left="187" w:hanging="187"/>
+              <w:rPr>
+                <w:rFonts w:ascii="HelveticaNeueLT Com 57 Cn" w:eastAsiaTheme="minorEastAsia" w:hAnsi="HelveticaNeueLT Com 57 Cn"/>
+                <w:sz w:val="21"/>
+                <w:szCs w:val="21"/>
+                <w:lang w:val="fr-CA" w:eastAsia="ja-JP"/>
+              </w:rPr>
+            </w:pPr>
+            <w:r>
+              <w:rPr>
+                <w:rFonts w:ascii="HelveticaNeueLT Com 57 Cn" w:eastAsiaTheme="minorEastAsia" w:hAnsi="HelveticaNeueLT Com 57 Cn"/>
+                <w:sz w:val="21"/>
+                <w:szCs w:val="21"/>
+                <w:lang w:val="fr-CA" w:eastAsia="ja-JP"/>
+              </w:rPr>
+              <w:t>Créatif</w:t>
+            </w:r>
+          </w:p>
+          <w:p>
+            <w:pPr>
+              <w:pStyle w:val="NormalWeb"/>
+              <w:widowControl w:val="0"/>
+              <w:numPr>
+                <w:ilvl w:val="0"/>
+                <w:numId w:val="42"/>
+              </w:numPr>
+              <w:spacing w:before="120" w:beforeAutospacing="0" w:afterAutospacing="0"/>
+              <w:ind w:left="187" w:hanging="187"/>
+              <w:rPr>
+                <w:rFonts w:ascii="HelveticaNeueLT Com 57 Cn" w:eastAsiaTheme="minorEastAsia" w:hAnsi="HelveticaNeueLT Com 57 Cn"/>
+                <w:sz w:val="21"/>
+                <w:szCs w:val="21"/>
+                <w:lang w:val="fr-CA" w:eastAsia="ja-JP"/>
+              </w:rPr>
+            </w:pPr>
+            <w:r>
+              <w:rPr>
+                <w:rFonts w:ascii="HelveticaNeueLT Com 57 Cn" w:eastAsiaTheme="minorEastAsia" w:hAnsi="HelveticaNeueLT Com 57 Cn"/>
+                <w:sz w:val="21"/>
+                <w:szCs w:val="21"/>
+                <w:lang w:val="fr-CA" w:eastAsia="ja-JP"/>
+              </w:rPr>
+              <w:t>Esprit critique</w:t>
             </w:r>
           </w:p>
         </w:tc>
@@ -671,11 +747,13 @@
                 <w:tab w:val="left" w:pos="13740"/>
                 <w:tab w:val="left" w:pos="14656"/>
               </w:tabs>
-              <w:spacing w:before="120" w:after="120"/>
+              <w:spacing w:before="120" w:after="100"/>
               <w:rPr>
                 <w:rFonts w:ascii="HelveticaNeueLT Com 57 Cn" w:hAnsi="HelveticaNeueLT Com 57 Cn"/>
                 <w:caps/>
                 <w:color w:val="3366CC"/>
+                <w:sz w:val="21"/>
+                <w:szCs w:val="21"/>
                 <w:lang w:val="fr-CA"/>
               </w:rPr>
             </w:pPr>
@@ -684,6 +762,8 @@
                 <w:rFonts w:ascii="HelveticaNeueLT Com 57 Cn" w:hAnsi="HelveticaNeueLT Com 57 Cn"/>
                 <w:caps/>
                 <w:color w:val="3366CC"/>
+                <w:sz w:val="21"/>
+                <w:szCs w:val="21"/>
                 <w:lang w:val="fr-CA"/>
               </w:rPr>
               <w:t>FORMATION</w:t>
@@ -692,8 +772,8 @@
         </w:tc>
         <w:tc>
           <w:tcPr>
-            <w:tcW w:w="7362" w:type="dxa"/>
-            <w:gridSpan w:val="4"/>
+            <w:tcW w:w="7221" w:type="dxa"/>
+            <w:gridSpan w:val="5"/>
             <w:tcBorders>
               <w:top w:val="single" w:sz="4" w:space="0" w:color="3366CC"/>
             </w:tcBorders>
@@ -706,9 +786,11 @@
             <w:pPr>
               <w:pStyle w:val="NormalWeb"/>
               <w:widowControl w:val="0"/>
-              <w:spacing w:before="120" w:beforeAutospacing="0" w:after="0" w:afterAutospacing="0"/>
-              <w:rPr>
-                <w:rFonts w:ascii="HelveticaNeueLT Com 57 Cn" w:hAnsi="HelveticaNeueLT Com 57 Cn"/>
+              <w:spacing w:beforeAutospacing="0" w:afterAutospacing="0"/>
+              <w:rPr>
+                <w:rFonts w:ascii="HelveticaNeueLT Com 57 Cn" w:hAnsi="HelveticaNeueLT Com 57 Cn"/>
+                <w:sz w:val="21"/>
+                <w:szCs w:val="21"/>
                 <w:lang w:val="fr-CA"/>
               </w:rPr>
             </w:pPr>
@@ -717,6 +799,8 @@
                 <w:rFonts w:ascii="HelveticaNeueLT Com 57 Cn" w:eastAsiaTheme="minorEastAsia" w:hAnsi="HelveticaNeueLT Com 57 Cn"/>
                 <w:caps/>
                 <w:color w:val="3366CC"/>
+                <w:sz w:val="21"/>
+                <w:szCs w:val="21"/>
                 <w:lang w:val="fr-CA" w:eastAsia="ja-JP"/>
               </w:rPr>
               <w:t>Free Code Camp</w:t>
@@ -726,6 +810,8 @@
                 <w:rFonts w:ascii="HelveticaNeueLT Com 57 Cn" w:hAnsi="HelveticaNeueLT Com 57 Cn"/>
                 <w:caps/>
                 <w:color w:val="3366CC"/>
+                <w:sz w:val="21"/>
+                <w:szCs w:val="21"/>
                 <w:lang w:val="fr-CA"/>
               </w:rPr>
               <w:br/>
@@ -733,9 +819,11 @@
             <w:r>
               <w:rPr>
                 <w:rFonts w:ascii="HelveticaNeueLT Com 57 Cn" w:hAnsi="HelveticaNeueLT Com 57 Cn"/>
-                <w:lang w:val="fr-CA"/>
-              </w:rPr>
-              <w:t>Certificats : Webdesign réactif; Les algorithmes et les structures des données en Javascript</w:t>
+                <w:sz w:val="21"/>
+                <w:szCs w:val="21"/>
+                <w:lang w:val="fr-CA"/>
+              </w:rPr>
+              <w:t>Webdesign réactif; Les algorithmes et les structures des données en Javascript</w:t>
             </w:r>
           </w:p>
           <w:p>
@@ -746,37 +834,25 @@
                 <w:ilvl w:val="0"/>
                 <w:numId w:val="42"/>
               </w:numPr>
-              <w:spacing w:before="0" w:beforeAutospacing="0" w:after="0" w:afterAutospacing="0"/>
-              <w:ind w:left="357" w:hanging="357"/>
+              <w:spacing w:beforeAutospacing="0" w:afterAutospacing="0"/>
+              <w:ind w:left="187" w:hanging="187"/>
               <w:rPr>
                 <w:rFonts w:ascii="HelveticaNeueLT Com 57 Cn" w:eastAsiaTheme="minorEastAsia" w:hAnsi="HelveticaNeueLT Com 57 Cn"/>
                 <w:caps/>
                 <w:color w:val="3366CC"/>
+                <w:sz w:val="21"/>
+                <w:szCs w:val="21"/>
                 <w:lang w:val="fr-CA" w:eastAsia="ja-JP"/>
               </w:rPr>
             </w:pPr>
             <w:r>
               <w:rPr>
                 <w:rFonts w:ascii="HelveticaNeueLT Com 57 Cn" w:eastAsiaTheme="minorEastAsia" w:hAnsi="HelveticaNeueLT Com 57 Cn"/>
+                <w:sz w:val="21"/>
+                <w:szCs w:val="21"/>
                 <w:lang w:val="fr-CA" w:eastAsia="ja-JP"/>
               </w:rPr>
-              <w:t>HTML (Accessibilité), CSS (</w:t>
-            </w:r>
-            <w:proofErr w:type="spellStart"/>
-            <w:r>
-              <w:rPr>
-                <w:rFonts w:ascii="HelveticaNeueLT Com 57 Cn" w:eastAsiaTheme="minorEastAsia" w:hAnsi="HelveticaNeueLT Com 57 Cn"/>
-                <w:lang w:val="fr-CA" w:eastAsia="ja-JP"/>
-              </w:rPr>
-              <w:t>Flexbox</w:t>
-            </w:r>
-            <w:proofErr w:type="spellEnd"/>
-            <w:r>
-              <w:rPr>
-                <w:rFonts w:ascii="HelveticaNeueLT Com 57 Cn" w:eastAsiaTheme="minorEastAsia" w:hAnsi="HelveticaNeueLT Com 57 Cn"/>
-                <w:lang w:val="fr-CA" w:eastAsia="ja-JP"/>
-              </w:rPr>
-              <w:t xml:space="preserve"> et Grille), et JavaScript (ES6, JSON, APIs)</w:t>
+              <w:t>HTML (Accessibilité), CSS (Flexbox et Grille), et JavaScript (ES6, JSON, APIs)</w:t>
             </w:r>
           </w:p>
           <w:p>
@@ -787,48 +863,31 @@
                 <w:ilvl w:val="0"/>
                 <w:numId w:val="42"/>
               </w:numPr>
-              <w:spacing w:before="0" w:beforeAutospacing="0" w:after="0" w:afterAutospacing="0"/>
-              <w:ind w:left="357" w:hanging="357"/>
+              <w:spacing w:beforeAutospacing="0" w:afterAutospacing="0"/>
+              <w:ind w:left="187" w:hanging="187"/>
               <w:rPr>
                 <w:rFonts w:ascii="HelveticaNeueLT Com 57 Cn" w:eastAsiaTheme="minorEastAsia" w:hAnsi="HelveticaNeueLT Com 57 Cn"/>
                 <w:caps/>
                 <w:color w:val="3366CC"/>
+                <w:sz w:val="21"/>
+                <w:szCs w:val="21"/>
                 <w:lang w:eastAsia="ja-JP"/>
               </w:rPr>
             </w:pPr>
             <w:r>
               <w:rPr>
                 <w:rFonts w:ascii="HelveticaNeueLT Com 57 Cn" w:eastAsiaTheme="minorEastAsia" w:hAnsi="HelveticaNeueLT Com 57 Cn"/>
+                <w:sz w:val="21"/>
+                <w:szCs w:val="21"/>
                 <w:lang w:eastAsia="ja-JP"/>
               </w:rPr>
-              <w:t>Notions de fram</w:t>
-            </w:r>
-            <w:r>
-              <w:rPr>
-                <w:rFonts w:ascii="HelveticaNeueLT Com 57 Cn" w:eastAsiaTheme="minorEastAsia" w:hAnsi="HelveticaNeueLT Com 57 Cn"/>
-                <w:lang w:eastAsia="ja-JP"/>
-              </w:rPr>
-              <w:t>e</w:t>
-            </w:r>
-            <w:r>
-              <w:rPr>
-                <w:rFonts w:ascii="HelveticaNeueLT Com 57 Cn" w:eastAsiaTheme="minorEastAsia" w:hAnsi="HelveticaNeueLT Com 57 Cn"/>
-                <w:lang w:eastAsia="ja-JP"/>
-              </w:rPr>
-              <w:t>works Bootstrap, jQuery, S</w:t>
-            </w:r>
-            <w:r>
-              <w:rPr>
-                <w:rFonts w:ascii="HelveticaNeueLT Com 57 Cn" w:eastAsiaTheme="minorEastAsia" w:hAnsi="HelveticaNeueLT Com 57 Cn"/>
-                <w:lang w:eastAsia="ja-JP"/>
-              </w:rPr>
-              <w:t>ASS, React et Redux</w:t>
+              <w:t>Notions de frameworks Bootstrap, jQuery, SASS, React et Redux</w:t>
             </w:r>
           </w:p>
         </w:tc>
         <w:tc>
           <w:tcPr>
-            <w:tcW w:w="1008" w:type="dxa"/>
+            <w:tcW w:w="1149" w:type="dxa"/>
             <w:tcBorders>
               <w:top w:val="single" w:sz="4" w:space="0" w:color="3366CC"/>
             </w:tcBorders>
@@ -836,12 +895,14 @@
           <w:p>
             <w:pPr>
               <w:widowControl w:val="0"/>
-              <w:spacing w:before="120"/>
+              <w:spacing w:before="100" w:after="100"/>
               <w:jc w:val="right"/>
               <w:rPr>
                 <w:rFonts w:ascii="HelveticaNeueLT Com 57 Cn" w:hAnsi="HelveticaNeueLT Com 57 Cn"/>
                 <w:bCs/>
                 <w:color w:val="3366CC"/>
+                <w:sz w:val="21"/>
+                <w:szCs w:val="21"/>
                 <w:lang w:val="fr-CA"/>
               </w:rPr>
             </w:pPr>
@@ -850,6 +911,8 @@
                 <w:rFonts w:ascii="HelveticaNeueLT Com 57 Cn" w:hAnsi="HelveticaNeueLT Com 57 Cn"/>
                 <w:bCs/>
                 <w:color w:val="3366CC"/>
+                <w:sz w:val="21"/>
+                <w:szCs w:val="21"/>
                 <w:lang w:val="fr-CA"/>
               </w:rPr>
               <w:t>2018</w:t>
@@ -889,11 +952,13 @@
                 <w:tab w:val="left" w:pos="13740"/>
                 <w:tab w:val="left" w:pos="14656"/>
               </w:tabs>
-              <w:spacing w:before="120" w:after="120"/>
+              <w:spacing w:before="120" w:after="100"/>
               <w:rPr>
                 <w:rFonts w:ascii="HelveticaNeueLT Com 57 Cn" w:hAnsi="HelveticaNeueLT Com 57 Cn"/>
                 <w:caps/>
                 <w:color w:val="3366CC"/>
+                <w:sz w:val="21"/>
+                <w:szCs w:val="21"/>
                 <w:lang w:val="fr-CA"/>
               </w:rPr>
             </w:pPr>
@@ -901,8 +966,8 @@
         </w:tc>
         <w:tc>
           <w:tcPr>
-            <w:tcW w:w="7362" w:type="dxa"/>
-            <w:gridSpan w:val="4"/>
+            <w:tcW w:w="7221" w:type="dxa"/>
+            <w:gridSpan w:val="5"/>
             <w:tcMar>
               <w:left w:w="0" w:type="dxa"/>
               <w:right w:w="0" w:type="dxa"/>
@@ -912,9 +977,11 @@
             <w:pPr>
               <w:pStyle w:val="NormalWeb"/>
               <w:widowControl w:val="0"/>
-              <w:spacing w:before="120" w:beforeAutospacing="0" w:after="0" w:afterAutospacing="0"/>
-              <w:rPr>
-                <w:rFonts w:ascii="HelveticaNeueLT Com 57 Cn" w:hAnsi="HelveticaNeueLT Com 57 Cn"/>
+              <w:spacing w:beforeAutospacing="0" w:afterAutospacing="0"/>
+              <w:rPr>
+                <w:rFonts w:ascii="HelveticaNeueLT Com 57 Cn" w:hAnsi="HelveticaNeueLT Com 57 Cn"/>
+                <w:sz w:val="21"/>
+                <w:szCs w:val="21"/>
                 <w:lang w:val="fr-CA"/>
               </w:rPr>
             </w:pPr>
@@ -923,6 +990,8 @@
                 <w:rFonts w:ascii="HelveticaNeueLT Com 57 Cn" w:eastAsiaTheme="minorEastAsia" w:hAnsi="HelveticaNeueLT Com 57 Cn"/>
                 <w:caps/>
                 <w:color w:val="3366CC"/>
+                <w:sz w:val="21"/>
+                <w:szCs w:val="21"/>
                 <w:lang w:val="fr-CA" w:eastAsia="ja-JP"/>
               </w:rPr>
               <w:t>Rice University</w:t>
@@ -932,6 +1001,8 @@
                 <w:rFonts w:ascii="HelveticaNeueLT Com 57 Cn" w:hAnsi="HelveticaNeueLT Com 57 Cn"/>
                 <w:caps/>
                 <w:color w:val="3366CC"/>
+                <w:sz w:val="21"/>
+                <w:szCs w:val="21"/>
                 <w:lang w:val="fr-CA"/>
               </w:rPr>
               <w:br/>
@@ -939,9 +1010,11 @@
             <w:r>
               <w:rPr>
                 <w:rFonts w:ascii="HelveticaNeueLT Com 57 Cn" w:hAnsi="HelveticaNeueLT Com 57 Cn"/>
-                <w:lang w:val="fr-CA"/>
-              </w:rPr>
-              <w:t>Certificats : Introduction à la programmation interactive en Python (Parties 1 et 2)</w:t>
+                <w:sz w:val="21"/>
+                <w:szCs w:val="21"/>
+                <w:lang w:val="fr-CA"/>
+              </w:rPr>
+              <w:t>Introduction à la programmation interactive en Python (Parties 1 et 2)</w:t>
             </w:r>
           </w:p>
           <w:p>
@@ -952,18 +1025,22 @@
                 <w:ilvl w:val="0"/>
                 <w:numId w:val="43"/>
               </w:numPr>
-              <w:spacing w:before="0" w:beforeAutospacing="0" w:after="0" w:afterAutospacing="0"/>
-              <w:ind w:left="357" w:hanging="357"/>
+              <w:spacing w:beforeAutospacing="0" w:afterAutospacing="0"/>
+              <w:ind w:left="187" w:hanging="187"/>
               <w:rPr>
                 <w:rFonts w:ascii="HelveticaNeueLT Com 57 Cn" w:eastAsiaTheme="minorEastAsia" w:hAnsi="HelveticaNeueLT Com 57 Cn"/>
                 <w:caps/>
                 <w:color w:val="3366CC"/>
+                <w:sz w:val="21"/>
+                <w:szCs w:val="21"/>
                 <w:lang w:val="fr-CA" w:eastAsia="ja-JP"/>
               </w:rPr>
             </w:pPr>
             <w:r>
               <w:rPr>
                 <w:rFonts w:ascii="HelveticaNeueLT Com 57 Cn" w:eastAsiaTheme="minorEastAsia" w:hAnsi="HelveticaNeueLT Com 57 Cn"/>
+                <w:sz w:val="21"/>
+                <w:szCs w:val="21"/>
                 <w:lang w:val="fr-CA" w:eastAsia="ja-JP"/>
               </w:rPr>
               <w:t>Création de jeux</w:t>
@@ -971,6 +1048,8 @@
             <w:r>
               <w:rPr>
                 <w:rFonts w:ascii="HelveticaNeueLT Com 57 Cn" w:eastAsiaTheme="minorEastAsia" w:hAnsi="HelveticaNeueLT Com 57 Cn"/>
+                <w:sz w:val="21"/>
+                <w:szCs w:val="21"/>
                 <w:lang w:val="fr-CA" w:eastAsia="ja-JP"/>
               </w:rPr>
               <w:t xml:space="preserve"> </w:t>
@@ -978,25 +1057,29 @@
             <w:r>
               <w:rPr>
                 <w:rFonts w:ascii="HelveticaNeueLT Com 57 Cn" w:eastAsiaTheme="minorEastAsia" w:hAnsi="HelveticaNeueLT Com 57 Cn"/>
+                <w:sz w:val="21"/>
+                <w:szCs w:val="21"/>
                 <w:lang w:val="fr-CA" w:eastAsia="ja-JP"/>
               </w:rPr>
-              <w:t>vidéo comme Pong, Blackjack, Astéroïdes pour apprendre les bases</w:t>
+              <w:t>vidéo pour apprendre les bases</w:t>
             </w:r>
           </w:p>
         </w:tc>
         <w:tc>
           <w:tcPr>
-            <w:tcW w:w="1008" w:type="dxa"/>
+            <w:tcW w:w="1149" w:type="dxa"/>
           </w:tcPr>
           <w:p>
             <w:pPr>
               <w:widowControl w:val="0"/>
-              <w:spacing w:before="120"/>
+              <w:spacing w:before="100" w:after="100"/>
               <w:jc w:val="right"/>
               <w:rPr>
                 <w:rFonts w:ascii="HelveticaNeueLT Com 57 Cn" w:hAnsi="HelveticaNeueLT Com 57 Cn"/>
                 <w:bCs/>
                 <w:color w:val="3366CC"/>
+                <w:sz w:val="21"/>
+                <w:szCs w:val="21"/>
                 <w:lang w:val="fr-CA"/>
               </w:rPr>
             </w:pPr>
@@ -1005,6 +1088,8 @@
                 <w:rFonts w:ascii="HelveticaNeueLT Com 57 Cn" w:hAnsi="HelveticaNeueLT Com 57 Cn"/>
                 <w:bCs/>
                 <w:color w:val="3366CC"/>
+                <w:sz w:val="21"/>
+                <w:szCs w:val="21"/>
                 <w:lang w:val="fr-CA"/>
               </w:rPr>
               <w:t>2018</w:t>
@@ -1044,11 +1129,13 @@
                 <w:tab w:val="left" w:pos="13740"/>
                 <w:tab w:val="left" w:pos="14656"/>
               </w:tabs>
-              <w:spacing w:before="120" w:after="120"/>
+              <w:spacing w:before="120" w:after="100"/>
               <w:rPr>
                 <w:rFonts w:ascii="HelveticaNeueLT Com 57 Cn" w:hAnsi="HelveticaNeueLT Com 57 Cn"/>
                 <w:caps/>
                 <w:color w:val="3366CC"/>
+                <w:sz w:val="21"/>
+                <w:szCs w:val="21"/>
                 <w:lang w:val="fr-CA"/>
               </w:rPr>
             </w:pPr>
@@ -1056,8 +1143,8 @@
         </w:tc>
         <w:tc>
           <w:tcPr>
-            <w:tcW w:w="7362" w:type="dxa"/>
-            <w:gridSpan w:val="4"/>
+            <w:tcW w:w="7221" w:type="dxa"/>
+            <w:gridSpan w:val="5"/>
             <w:tcMar>
               <w:left w:w="0" w:type="dxa"/>
               <w:right w:w="0" w:type="dxa"/>
@@ -1067,9 +1154,11 @@
             <w:pPr>
               <w:pStyle w:val="NormalWeb"/>
               <w:widowControl w:val="0"/>
-              <w:spacing w:before="120" w:beforeAutospacing="0" w:after="60" w:afterAutospacing="0"/>
-              <w:rPr>
-                <w:rFonts w:ascii="HelveticaNeueLT Com 57 Cn" w:hAnsi="HelveticaNeueLT Com 57 Cn"/>
+              <w:spacing w:beforeAutospacing="0" w:afterAutospacing="0"/>
+              <w:rPr>
+                <w:rFonts w:ascii="HelveticaNeueLT Com 57 Cn" w:hAnsi="HelveticaNeueLT Com 57 Cn"/>
+                <w:sz w:val="21"/>
+                <w:szCs w:val="21"/>
                 <w:lang w:val="fr-CA"/>
               </w:rPr>
             </w:pPr>
@@ -1077,38 +1166,28 @@
               <w:rPr>
                 <w:rFonts w:ascii="HelveticaNeueLT Com 57 Cn" w:hAnsi="HelveticaNeueLT Com 57 Cn"/>
                 <w:color w:val="3366CC"/>
-                <w:lang w:val="fr-CA"/>
-              </w:rPr>
-              <w:t>UNIVERSITÉ DE LA VILLE</w:t>
+                <w:sz w:val="21"/>
+                <w:szCs w:val="21"/>
+                <w:lang w:val="fr-CA"/>
+              </w:rPr>
+              <w:t>UNIVERSITÉ DE LA VILLE DE NEW YORK</w:t>
             </w:r>
             <w:r>
               <w:rPr>
                 <w:rFonts w:ascii="HelveticaNeueLT Com 57 Cn" w:hAnsi="HelveticaNeueLT Com 57 Cn"/>
                 <w:color w:val="3366CC"/>
-                <w:lang w:val="fr-CA"/>
-              </w:rPr>
-              <w:t xml:space="preserve"> DE NEW </w:t>
+                <w:sz w:val="21"/>
+                <w:szCs w:val="21"/>
+                <w:lang w:val="fr-CA"/>
+              </w:rPr>
+              <w:tab/>
             </w:r>
             <w:r>
               <w:rPr>
                 <w:rFonts w:ascii="HelveticaNeueLT Com 57 Cn" w:hAnsi="HelveticaNeueLT Com 57 Cn"/>
                 <w:color w:val="3366CC"/>
-                <w:lang w:val="fr-CA"/>
-              </w:rPr>
-              <w:t>YORK</w:t>
-            </w:r>
-            <w:r>
-              <w:rPr>
-                <w:rFonts w:ascii="HelveticaNeueLT Com 57 Cn" w:hAnsi="HelveticaNeueLT Com 57 Cn"/>
-                <w:color w:val="3366CC"/>
-                <w:lang w:val="fr-CA"/>
-              </w:rPr>
-              <w:tab/>
-            </w:r>
-            <w:r>
-              <w:rPr>
-                <w:rFonts w:ascii="HelveticaNeueLT Com 57 Cn" w:hAnsi="HelveticaNeueLT Com 57 Cn"/>
-                <w:color w:val="3366CC"/>
+                <w:sz w:val="21"/>
+                <w:szCs w:val="21"/>
                 <w:lang w:val="fr-CA"/>
               </w:rPr>
               <w:br/>
@@ -1116,6 +1195,9 @@
             <w:r>
               <w:rPr>
                 <w:rFonts w:ascii="HelveticaNeueLT Com 57 Cn" w:hAnsi="HelveticaNeueLT Com 57 Cn"/>
+                <w:spacing w:val="-2"/>
+                <w:sz w:val="21"/>
+                <w:szCs w:val="21"/>
                 <w:lang w:val="fr-CA"/>
               </w:rPr>
               <w:t>Licen</w:t>
@@ -1123,6 +1205,9 @@
             <w:r>
               <w:rPr>
                 <w:rFonts w:ascii="HelveticaNeueLT Com 57 Cn" w:hAnsi="HelveticaNeueLT Com 57 Cn"/>
+                <w:spacing w:val="-2"/>
+                <w:sz w:val="21"/>
+                <w:szCs w:val="21"/>
                 <w:lang w:val="fr-CA"/>
               </w:rPr>
               <w:t>c</w:t>
@@ -1130,32 +1215,70 @@
             <w:r>
               <w:rPr>
                 <w:rFonts w:ascii="HelveticaNeueLT Com 57 Cn" w:hAnsi="HelveticaNeueLT Com 57 Cn"/>
-                <w:lang w:val="fr-CA"/>
-              </w:rPr>
-              <w:t xml:space="preserve">e, </w:t>
-            </w:r>
-            <w:r>
-              <w:rPr>
-                <w:rFonts w:ascii="HelveticaNeueLT Com 57 Cn" w:hAnsi="HelveticaNeueLT Com 57 Cn"/>
-                <w:lang w:val="fr-CA"/>
-              </w:rPr>
-              <w:t>Traduction et Interprétation d’Espagnol et d’Anglais, et Études Interdisciplinaires</w:t>
+                <w:spacing w:val="-2"/>
+                <w:sz w:val="21"/>
+                <w:szCs w:val="21"/>
+                <w:lang w:val="fr-CA"/>
+              </w:rPr>
+              <w:t>e, Traduction</w:t>
+            </w:r>
+            <w:r>
+              <w:rPr>
+                <w:rFonts w:ascii="HelveticaNeueLT Com 57 Cn" w:hAnsi="HelveticaNeueLT Com 57 Cn"/>
+                <w:spacing w:val="-2"/>
+                <w:sz w:val="21"/>
+                <w:szCs w:val="21"/>
+                <w:lang w:val="fr-CA"/>
+              </w:rPr>
+              <w:t>/</w:t>
+            </w:r>
+            <w:r>
+              <w:rPr>
+                <w:rFonts w:ascii="HelveticaNeueLT Com 57 Cn" w:hAnsi="HelveticaNeueLT Com 57 Cn"/>
+                <w:spacing w:val="-2"/>
+                <w:sz w:val="21"/>
+                <w:szCs w:val="21"/>
+                <w:lang w:val="fr-CA"/>
+              </w:rPr>
+              <w:t>Interprétation d’Espagnol et d’Anglais</w:t>
+            </w:r>
+            <w:r>
+              <w:rPr>
+                <w:rFonts w:ascii="HelveticaNeueLT Com 57 Cn" w:hAnsi="HelveticaNeueLT Com 57 Cn"/>
+                <w:spacing w:val="-2"/>
+                <w:sz w:val="21"/>
+                <w:szCs w:val="21"/>
+                <w:lang w:val="fr-CA"/>
+              </w:rPr>
+              <w:t>;</w:t>
+            </w:r>
+            <w:r>
+              <w:rPr>
+                <w:rFonts w:ascii="HelveticaNeueLT Com 57 Cn" w:hAnsi="HelveticaNeueLT Com 57 Cn"/>
+                <w:spacing w:val="-2"/>
+                <w:sz w:val="21"/>
+                <w:szCs w:val="21"/>
+                <w:lang w:val="fr-CA"/>
+              </w:rPr>
+              <w:t xml:space="preserve"> Études Interdisciplinaires</w:t>
             </w:r>
           </w:p>
         </w:tc>
         <w:tc>
           <w:tcPr>
-            <w:tcW w:w="1008" w:type="dxa"/>
+            <w:tcW w:w="1149" w:type="dxa"/>
           </w:tcPr>
           <w:p>
             <w:pPr>
               <w:widowControl w:val="0"/>
-              <w:spacing w:before="120"/>
+              <w:spacing w:before="100" w:after="100"/>
               <w:jc w:val="right"/>
               <w:rPr>
                 <w:rFonts w:ascii="HelveticaNeueLT Com 57 Cn" w:hAnsi="HelveticaNeueLT Com 57 Cn"/>
                 <w:bCs/>
                 <w:color w:val="3366CC"/>
+                <w:sz w:val="21"/>
+                <w:szCs w:val="21"/>
                 <w:lang w:val="fr-CA"/>
               </w:rPr>
             </w:pPr>
@@ -1163,6 +1286,8 @@
               <w:rPr>
                 <w:rFonts w:ascii="HelveticaNeueLT Com 57 Cn" w:hAnsi="HelveticaNeueLT Com 57 Cn"/>
                 <w:color w:val="3366CC"/>
+                <w:sz w:val="21"/>
+                <w:szCs w:val="21"/>
                 <w:lang w:val="fr-CA"/>
               </w:rPr>
               <w:t>2008 – 2011</w:t>
@@ -1171,6 +1296,9 @@
         </w:tc>
       </w:tr>
       <w:tr>
+        <w:trPr>
+          <w:trHeight w:val="1000"/>
+        </w:trPr>
         <w:tc>
           <w:tcPr>
             <w:tcW w:w="1602" w:type="dxa"/>
@@ -1205,11 +1333,13 @@
                 <w:tab w:val="left" w:pos="13740"/>
                 <w:tab w:val="left" w:pos="14656"/>
               </w:tabs>
-              <w:spacing w:before="120" w:after="120"/>
+              <w:spacing w:before="120" w:after="100"/>
               <w:rPr>
                 <w:rFonts w:ascii="HelveticaNeueLT Com 57 Cn" w:hAnsi="HelveticaNeueLT Com 57 Cn"/>
                 <w:caps/>
                 <w:color w:val="3366CC"/>
+                <w:sz w:val="21"/>
+                <w:szCs w:val="21"/>
                 <w:lang w:val="fr-CA"/>
               </w:rPr>
             </w:pPr>
@@ -1218,7 +1348,7 @@
         <w:tc>
           <w:tcPr>
             <w:tcW w:w="8370" w:type="dxa"/>
-            <w:gridSpan w:val="5"/>
+            <w:gridSpan w:val="6"/>
             <w:tcBorders>
               <w:bottom w:val="single" w:sz="4" w:space="0" w:color="4F81BD" w:themeColor="accent1"/>
             </w:tcBorders>
@@ -1235,17 +1365,23 @@
                 <w:ilvl w:val="0"/>
                 <w:numId w:val="41"/>
               </w:numPr>
-              <w:spacing w:after="60"/>
+              <w:snapToGrid w:val="0"/>
+              <w:spacing w:before="100" w:after="100"/>
               <w:ind w:left="187" w:hanging="187"/>
+              <w:contextualSpacing w:val="0"/>
               <w:rPr>
                 <w:rFonts w:ascii="HelveticaNeueLT Com 57 Cn" w:hAnsi="HelveticaNeueLT Com 57 Cn"/>
                 <w:color w:val="3366CC"/>
+                <w:sz w:val="21"/>
+                <w:szCs w:val="21"/>
                 <w:lang w:val="fr-CA"/>
               </w:rPr>
             </w:pPr>
             <w:r>
               <w:rPr>
                 <w:rFonts w:ascii="HelveticaNeueLT Com 57 Cn" w:hAnsi="HelveticaNeueLT Com 57 Cn"/>
+                <w:sz w:val="21"/>
+                <w:szCs w:val="21"/>
                 <w:lang w:val="fr-CA"/>
               </w:rPr>
               <w:t xml:space="preserve">Major de la promotion et </w:t>
@@ -1253,6 +1389,8 @@
             <w:r>
               <w:rPr>
                 <w:rFonts w:ascii="HelveticaNeueLT Com 57 Cn" w:hAnsi="HelveticaNeueLT Com 57 Cn"/>
+                <w:sz w:val="21"/>
+                <w:szCs w:val="21"/>
                 <w:lang w:val="fr-CA"/>
               </w:rPr>
               <w:t>bénéficiaire</w:t>
@@ -1260,46 +1398,11 @@
             <w:r>
               <w:rPr>
                 <w:rFonts w:ascii="HelveticaNeueLT Com 57 Cn" w:hAnsi="HelveticaNeueLT Com 57 Cn"/>
-                <w:lang w:val="fr-CA"/>
-              </w:rPr>
-              <w:t xml:space="preserve"> de la bourse </w:t>
-            </w:r>
-            <w:r>
-              <w:rPr>
-                <w:rFonts w:ascii="HelveticaNeueLT Com 57 Cn" w:hAnsi="HelveticaNeueLT Com 57 Cn"/>
-                <w:lang w:val="fr-CA"/>
-              </w:rPr>
-              <w:t xml:space="preserve">Luis </w:t>
-            </w:r>
-            <w:proofErr w:type="spellStart"/>
-            <w:r>
-              <w:rPr>
-                <w:rFonts w:ascii="HelveticaNeueLT Com 57 Cn" w:hAnsi="HelveticaNeueLT Com 57 Cn"/>
-                <w:lang w:val="fr-CA"/>
-              </w:rPr>
-              <w:t>del</w:t>
-            </w:r>
-            <w:proofErr w:type="spellEnd"/>
-            <w:r>
-              <w:rPr>
-                <w:rFonts w:ascii="HelveticaNeueLT Com 57 Cn" w:hAnsi="HelveticaNeueLT Com 57 Cn"/>
-                <w:lang w:val="fr-CA"/>
-              </w:rPr>
-              <w:t xml:space="preserve"> Río</w:t>
-            </w:r>
-            <w:r>
-              <w:rPr>
-                <w:rFonts w:ascii="HelveticaNeueLT Com 57 Cn" w:hAnsi="HelveticaNeueLT Com 57 Cn"/>
-                <w:lang w:val="fr-CA"/>
-              </w:rPr>
-              <w:t xml:space="preserve"> pour les études hispanophone</w:t>
-            </w:r>
-            <w:r>
-              <w:rPr>
-                <w:rFonts w:ascii="HelveticaNeueLT Com 57 Cn" w:hAnsi="HelveticaNeueLT Com 57 Cn"/>
-                <w:lang w:val="fr-CA"/>
-              </w:rPr>
-              <w:t>s</w:t>
+                <w:sz w:val="21"/>
+                <w:szCs w:val="21"/>
+                <w:lang w:val="fr-CA"/>
+              </w:rPr>
+              <w:t xml:space="preserve"> de la bourse Luis del Río pour les études hispanophones</w:t>
             </w:r>
           </w:p>
           <w:p>
@@ -1310,34 +1413,26 @@
                 <w:ilvl w:val="0"/>
                 <w:numId w:val="41"/>
               </w:numPr>
-              <w:spacing w:before="120" w:after="60"/>
+              <w:snapToGrid w:val="0"/>
+              <w:spacing w:before="100" w:after="100"/>
               <w:ind w:left="187" w:hanging="187"/>
+              <w:contextualSpacing w:val="0"/>
               <w:rPr>
                 <w:rFonts w:ascii="HelveticaNeueLT Com 57 Cn" w:hAnsi="HelveticaNeueLT Com 57 Cn"/>
                 <w:color w:val="3366CC"/>
+                <w:sz w:val="21"/>
+                <w:szCs w:val="21"/>
                 <w:lang w:val="fr-CA"/>
               </w:rPr>
             </w:pPr>
             <w:r>
               <w:rPr>
                 <w:rFonts w:ascii="HelveticaNeueLT Com 57 Cn" w:hAnsi="HelveticaNeueLT Com 57 Cn"/>
-                <w:lang w:val="fr-CA"/>
-              </w:rPr>
-              <w:t>Licen</w:t>
-            </w:r>
-            <w:r>
-              <w:rPr>
-                <w:rFonts w:ascii="HelveticaNeueLT Com 57 Cn" w:hAnsi="HelveticaNeueLT Com 57 Cn"/>
-                <w:lang w:val="fr-CA"/>
-              </w:rPr>
-              <w:t>c</w:t>
-            </w:r>
-            <w:r>
-              <w:rPr>
-                <w:rFonts w:ascii="HelveticaNeueLT Com 57 Cn" w:hAnsi="HelveticaNeueLT Com 57 Cn"/>
-                <w:lang w:val="fr-CA"/>
-              </w:rPr>
-              <w:t>e avec mention dans les deux facultés pour un projet de recherche de traduction littéraire</w:t>
+                <w:sz w:val="21"/>
+                <w:szCs w:val="21"/>
+                <w:lang w:val="fr-CA"/>
+              </w:rPr>
+              <w:t>Licence avec mention dans les deux facultés pour un projet de recherche de traduction littéraire</w:t>
             </w:r>
           </w:p>
         </w:tc>
@@ -1380,10 +1475,12 @@
                 <w:tab w:val="left" w:pos="13740"/>
                 <w:tab w:val="left" w:pos="14656"/>
               </w:tabs>
-              <w:spacing w:before="120"/>
+              <w:spacing w:before="120" w:after="100"/>
               <w:rPr>
                 <w:rFonts w:ascii="HelveticaNeueLT Com 57 Cn" w:hAnsi="HelveticaNeueLT Com 57 Cn"/>
                 <w:color w:val="3366CC"/>
+                <w:sz w:val="21"/>
+                <w:szCs w:val="21"/>
                 <w:lang w:val="fr-CA"/>
               </w:rPr>
             </w:pPr>
@@ -1391,6 +1488,8 @@
               <w:rPr>
                 <w:rFonts w:ascii="HelveticaNeueLT Com 57 Cn" w:hAnsi="HelveticaNeueLT Com 57 Cn"/>
                 <w:color w:val="3366CC"/>
+                <w:sz w:val="21"/>
+                <w:szCs w:val="21"/>
                 <w:lang w:val="fr-CA"/>
               </w:rPr>
               <w:t>EXPÉRIENCE</w:t>
@@ -1400,7 +1499,7 @@
         <w:tc>
           <w:tcPr>
             <w:tcW w:w="6300" w:type="dxa"/>
-            <w:gridSpan w:val="2"/>
+            <w:gridSpan w:val="3"/>
             <w:tcBorders>
               <w:top w:val="single" w:sz="4" w:space="0" w:color="4F81BD" w:themeColor="accent1"/>
             </w:tcBorders>
@@ -1412,10 +1511,12 @@
           <w:p>
             <w:pPr>
               <w:widowControl w:val="0"/>
-              <w:spacing w:before="120"/>
+              <w:spacing w:before="100" w:after="100"/>
               <w:rPr>
                 <w:rFonts w:ascii="HelveticaNeueLT Com 57 Cn" w:hAnsi="HelveticaNeueLT Com 57 Cn"/>
                 <w:bCs/>
+                <w:sz w:val="21"/>
+                <w:szCs w:val="21"/>
                 <w:lang w:val="fr-CA"/>
               </w:rPr>
             </w:pPr>
@@ -1424,6 +1525,8 @@
                 <w:rFonts w:ascii="HelveticaNeueLT Com 57 Cn" w:eastAsiaTheme="minorEastAsia" w:hAnsi="HelveticaNeueLT Com 57 Cn"/>
                 <w:caps/>
                 <w:color w:val="3366CC"/>
+                <w:sz w:val="21"/>
+                <w:szCs w:val="21"/>
                 <w:lang w:val="fr-CA" w:eastAsia="ja-JP"/>
               </w:rPr>
               <w:t>FORMATEUR D’ANGLAIS</w:t>
@@ -1432,53 +1535,31 @@
               <w:rPr>
                 <w:rFonts w:ascii="HelveticaNeueLT Com 57 Cn" w:hAnsi="HelveticaNeueLT Com 57 Cn"/>
                 <w:bCs/>
+                <w:sz w:val="21"/>
+                <w:szCs w:val="21"/>
                 <w:lang w:val="fr-CA"/>
               </w:rPr>
               <w:t xml:space="preserve"> </w:t>
             </w:r>
-          </w:p>
-          <w:p>
-            <w:pPr>
-              <w:widowControl w:val="0"/>
-              <w:spacing w:after="60"/>
-              <w:rPr>
-                <w:rFonts w:ascii="HelveticaNeueLT Com 57 Cn" w:eastAsiaTheme="minorEastAsia" w:hAnsi="HelveticaNeueLT Com 57 Cn"/>
-                <w:caps/>
-                <w:color w:val="3366CC"/>
-                <w:lang w:val="fr-CA" w:eastAsia="ja-JP"/>
-              </w:rPr>
-            </w:pPr>
             <w:r>
               <w:rPr>
                 <w:rFonts w:ascii="HelveticaNeueLT Com 57 Cn" w:hAnsi="HelveticaNeueLT Com 57 Cn"/>
                 <w:bCs/>
-                <w:lang w:val="fr-CA"/>
-              </w:rPr>
-              <w:t>Wall Street English,</w:t>
+                <w:sz w:val="21"/>
+                <w:szCs w:val="21"/>
+                <w:lang w:val="fr-CA"/>
+              </w:rPr>
+              <w:br/>
             </w:r>
             <w:r>
               <w:rPr>
                 <w:rFonts w:ascii="HelveticaNeueLT Com 57 Cn" w:hAnsi="HelveticaNeueLT Com 57 Cn"/>
                 <w:bCs/>
-                <w:lang w:val="fr-CA"/>
-              </w:rPr>
-              <w:t xml:space="preserve"> Le Mans</w:t>
-            </w:r>
-            <w:r>
-              <w:rPr>
-                <w:rFonts w:ascii="HelveticaNeueLT Com 57 Cn" w:hAnsi="HelveticaNeueLT Com 57 Cn"/>
-                <w:bCs/>
-                <w:lang w:val="fr-CA"/>
-              </w:rPr>
-              <w:t xml:space="preserve"> et Laval</w:t>
-            </w:r>
-            <w:r>
-              <w:rPr>
-                <w:rFonts w:ascii="HelveticaNeueLT Com 57 Cn" w:hAnsi="HelveticaNeueLT Com 57 Cn"/>
-                <w:bCs/>
-                <w:lang w:val="fr-CA"/>
-              </w:rPr>
-              <w:t>, France</w:t>
+                <w:sz w:val="21"/>
+                <w:szCs w:val="21"/>
+                <w:lang w:val="fr-CA"/>
+              </w:rPr>
+              <w:t>Wall Street English, Le Mans et Laval, France</w:t>
             </w:r>
           </w:p>
         </w:tc>
@@ -1498,11 +1579,13 @@
             <w:pPr>
               <w:pStyle w:val="NormalWeb"/>
               <w:widowControl w:val="0"/>
-              <w:spacing w:before="120" w:beforeAutospacing="0" w:after="0" w:afterAutospacing="0"/>
+              <w:spacing w:beforeAutospacing="0" w:afterAutospacing="0"/>
               <w:jc w:val="right"/>
               <w:rPr>
                 <w:rFonts w:ascii="HelveticaNeueLT Com 57 Cn" w:eastAsiaTheme="minorEastAsia" w:hAnsi="HelveticaNeueLT Com 57 Cn"/>
                 <w:color w:val="3366CC"/>
+                <w:sz w:val="21"/>
+                <w:szCs w:val="21"/>
                 <w:lang w:val="fr-CA" w:eastAsia="ja-JP"/>
               </w:rPr>
             </w:pPr>
@@ -1510,6 +1593,8 @@
               <w:rPr>
                 <w:rFonts w:ascii="HelveticaNeueLT Com 57 Cn" w:eastAsiaTheme="minorEastAsia" w:hAnsi="HelveticaNeueLT Com 57 Cn"/>
                 <w:color w:val="3366CC"/>
+                <w:sz w:val="21"/>
+                <w:szCs w:val="21"/>
                 <w:lang w:val="fr-CA" w:eastAsia="ja-JP"/>
               </w:rPr>
               <w:t xml:space="preserve">sept. 2016 </w:t>
@@ -1519,6 +1604,8 @@
                 <w:rFonts w:ascii="HelveticaNeueLT Com 57 Cn" w:hAnsi="HelveticaNeueLT Com 57 Cn"/>
                 <w:bCs/>
                 <w:color w:val="3366CC"/>
+                <w:sz w:val="21"/>
+                <w:szCs w:val="21"/>
                 <w:lang w:val="fr-CA"/>
               </w:rPr>
               <w:t>–</w:t>
@@ -1527,6 +1614,8 @@
               <w:rPr>
                 <w:rFonts w:ascii="HelveticaNeueLT Com 57 Cn" w:eastAsiaTheme="minorEastAsia" w:hAnsi="HelveticaNeueLT Com 57 Cn"/>
                 <w:color w:val="3366CC"/>
+                <w:sz w:val="21"/>
+                <w:szCs w:val="21"/>
                 <w:lang w:val="fr-CA" w:eastAsia="ja-JP"/>
               </w:rPr>
               <w:t xml:space="preserve"> présent</w:t>
@@ -1569,10 +1658,12 @@
                 <w:tab w:val="left" w:pos="13740"/>
                 <w:tab w:val="left" w:pos="14656"/>
               </w:tabs>
-              <w:spacing w:before="120" w:after="120"/>
+              <w:spacing w:before="120" w:after="100"/>
               <w:rPr>
                 <w:rFonts w:ascii="HelveticaNeueLT Com 57 Cn" w:hAnsi="HelveticaNeueLT Com 57 Cn"/>
                 <w:color w:val="3366CC"/>
+                <w:sz w:val="21"/>
+                <w:szCs w:val="21"/>
                 <w:lang w:val="fr-CA"/>
               </w:rPr>
             </w:pPr>
@@ -1581,7 +1672,7 @@
         <w:tc>
           <w:tcPr>
             <w:tcW w:w="8370" w:type="dxa"/>
-            <w:gridSpan w:val="5"/>
+            <w:gridSpan w:val="6"/>
             <w:tcMar>
               <w:left w:w="0" w:type="dxa"/>
               <w:right w:w="0" w:type="dxa"/>
@@ -1595,11 +1686,13 @@
                 <w:ilvl w:val="0"/>
                 <w:numId w:val="9"/>
               </w:numPr>
-              <w:spacing w:after="60" w:afterAutospacing="0"/>
+              <w:spacing w:beforeAutospacing="0" w:afterAutospacing="0"/>
               <w:ind w:left="187" w:hanging="187"/>
               <w:rPr>
                 <w:rFonts w:ascii="HelveticaNeueLT Com 57 Cn" w:hAnsi="HelveticaNeueLT Com 57 Cn"/>
                 <w:color w:val="3366CC"/>
+                <w:sz w:val="21"/>
+                <w:szCs w:val="21"/>
                 <w:lang w:val="fr-CA"/>
               </w:rPr>
             </w:pPr>
@@ -1607,6 +1700,8 @@
               <w:rPr>
                 <w:rFonts w:ascii="HelveticaNeueLT Com 57 Cn" w:hAnsi="HelveticaNeueLT Com 57 Cn"/>
                 <w:bCs/>
+                <w:sz w:val="21"/>
+                <w:szCs w:val="21"/>
                 <w:lang w:val="fr-CA"/>
               </w:rPr>
               <w:t>Participation dans la formation de nouveaux professeurs.</w:t>
@@ -1620,34 +1715,42 @@
                 <w:ilvl w:val="0"/>
                 <w:numId w:val="9"/>
               </w:numPr>
-              <w:spacing w:after="60" w:afterAutospacing="0"/>
+              <w:spacing w:beforeAutospacing="0" w:afterAutospacing="0"/>
               <w:ind w:left="187" w:hanging="187"/>
               <w:rPr>
                 <w:rFonts w:ascii="HelveticaNeueLT Com 57 Cn" w:hAnsi="HelveticaNeueLT Com 57 Cn"/>
                 <w:color w:val="3366CC"/>
+                <w:sz w:val="21"/>
+                <w:szCs w:val="21"/>
                 <w:lang w:val="fr-CA"/>
               </w:rPr>
             </w:pPr>
             <w:r>
               <w:rPr>
                 <w:rFonts w:ascii="HelveticaNeueLT Com 57 Cn" w:hAnsi="HelveticaNeueLT Com 57 Cn"/>
-                <w:lang w:val="fr-CA"/>
-              </w:rPr>
-              <w:t>Dépannage et soutien informatique</w:t>
-            </w:r>
-            <w:r>
-              <w:rPr>
-                <w:rFonts w:ascii="HelveticaNeueLT Com 57 Cn" w:hAnsi="HelveticaNeueLT Com 57 Cn"/>
-                <w:lang w:val="fr-CA"/>
-              </w:rPr>
-              <w:t>s</w:t>
-            </w:r>
-            <w:r>
-              <w:rPr>
-                <w:rFonts w:ascii="HelveticaNeueLT Com 57 Cn" w:hAnsi="HelveticaNeueLT Com 57 Cn"/>
-                <w:lang w:val="fr-CA"/>
-              </w:rPr>
-              <w:t xml:space="preserve"> aux autres enseignants.</w:t>
+                <w:sz w:val="21"/>
+                <w:szCs w:val="21"/>
+                <w:lang w:val="fr-CA"/>
+              </w:rPr>
+              <w:t>Dépannage et soutien informatiques au</w:t>
+            </w:r>
+            <w:r>
+              <w:rPr>
+                <w:rFonts w:ascii="HelveticaNeueLT Com 57 Cn" w:hAnsi="HelveticaNeueLT Com 57 Cn"/>
+                <w:sz w:val="21"/>
+                <w:szCs w:val="21"/>
+                <w:lang w:val="fr-CA"/>
+              </w:rPr>
+              <w:t>près des</w:t>
+            </w:r>
+            <w:r>
+              <w:rPr>
+                <w:rFonts w:ascii="HelveticaNeueLT Com 57 Cn" w:hAnsi="HelveticaNeueLT Com 57 Cn"/>
+                <w:sz w:val="21"/>
+                <w:szCs w:val="21"/>
+                <w:lang w:val="fr-CA"/>
+              </w:rPr>
+              <w:t xml:space="preserve"> autres enseignants.</w:t>
             </w:r>
           </w:p>
           <w:p>
@@ -1658,16 +1761,20 @@
                 <w:ilvl w:val="0"/>
                 <w:numId w:val="9"/>
               </w:numPr>
-              <w:spacing w:after="60" w:afterAutospacing="0"/>
+              <w:spacing w:beforeAutospacing="0" w:afterAutospacing="0"/>
               <w:ind w:left="187" w:hanging="187"/>
               <w:rPr>
                 <w:rFonts w:ascii="HelveticaNeueLT Com 57 Cn" w:hAnsi="HelveticaNeueLT Com 57 Cn"/>
+                <w:sz w:val="21"/>
+                <w:szCs w:val="21"/>
                 <w:lang w:val="fr-CA"/>
               </w:rPr>
             </w:pPr>
             <w:r>
               <w:rPr>
                 <w:rFonts w:ascii="HelveticaNeueLT Com 57 Cn" w:hAnsi="HelveticaNeueLT Com 57 Cn"/>
+                <w:sz w:val="21"/>
+                <w:szCs w:val="21"/>
                 <w:lang w:val="fr-CA"/>
               </w:rPr>
               <w:t>Création de documentation informatique utilisé</w:t>
@@ -1675,6 +1782,8 @@
             <w:r>
               <w:rPr>
                 <w:rFonts w:ascii="HelveticaNeueLT Com 57 Cn" w:hAnsi="HelveticaNeueLT Com 57 Cn"/>
+                <w:sz w:val="21"/>
+                <w:szCs w:val="21"/>
                 <w:lang w:val="fr-CA"/>
               </w:rPr>
               <w:t>e</w:t>
@@ -1682,6 +1791,8 @@
             <w:r>
               <w:rPr>
                 <w:rFonts w:ascii="HelveticaNeueLT Com 57 Cn" w:hAnsi="HelveticaNeueLT Com 57 Cn"/>
+                <w:sz w:val="21"/>
+                <w:szCs w:val="21"/>
                 <w:lang w:val="fr-CA"/>
               </w:rPr>
               <w:t xml:space="preserve"> comme référence par les autres </w:t>
@@ -1689,6 +1800,8 @@
             <w:r>
               <w:rPr>
                 <w:rFonts w:ascii="HelveticaNeueLT Com 57 Cn" w:hAnsi="HelveticaNeueLT Com 57 Cn"/>
+                <w:sz w:val="21"/>
+                <w:szCs w:val="21"/>
                 <w:lang w:val="fr-CA"/>
               </w:rPr>
               <w:t>employés</w:t>
@@ -1696,6 +1809,8 @@
             <w:r>
               <w:rPr>
                 <w:rFonts w:ascii="HelveticaNeueLT Com 57 Cn" w:hAnsi="HelveticaNeueLT Com 57 Cn"/>
+                <w:sz w:val="21"/>
+                <w:szCs w:val="21"/>
                 <w:lang w:val="fr-CA"/>
               </w:rPr>
               <w:t>.</w:t>
@@ -1738,10 +1853,13 @@
                 <w:tab w:val="left" w:pos="13740"/>
                 <w:tab w:val="left" w:pos="14656"/>
               </w:tabs>
-              <w:spacing w:before="120"/>
-              <w:rPr>
-                <w:rFonts w:ascii="HelveticaNeueLT Com 57 Cn" w:hAnsi="HelveticaNeueLT Com 57 Cn"/>
+              <w:spacing w:before="120" w:after="100"/>
+              <w:rPr>
+                <w:rFonts w:ascii="HelveticaNeueLT Com 57 Cn" w:hAnsi="HelveticaNeueLT Com 57 Cn"/>
+                <w:caps/>
                 <w:color w:val="3366CC"/>
+                <w:sz w:val="21"/>
+                <w:szCs w:val="21"/>
                 <w:lang w:val="fr-CA"/>
               </w:rPr>
             </w:pPr>
@@ -1750,7 +1868,7 @@
         <w:tc>
           <w:tcPr>
             <w:tcW w:w="6300" w:type="dxa"/>
-            <w:gridSpan w:val="2"/>
+            <w:gridSpan w:val="3"/>
             <w:tcMar>
               <w:left w:w="0" w:type="dxa"/>
               <w:right w:w="0" w:type="dxa"/>
@@ -1759,48 +1877,112 @@
           <w:p>
             <w:pPr>
               <w:widowControl w:val="0"/>
-              <w:spacing w:before="120"/>
-              <w:rPr>
-                <w:rFonts w:ascii="HelveticaNeueLT Com 57 Cn" w:hAnsi="HelveticaNeueLT Com 57 Cn"/>
-                <w:bCs/>
-                <w:lang w:val="fr-CA"/>
-              </w:rPr>
-            </w:pPr>
-            <w:r>
+              <w:spacing w:before="100" w:after="100"/>
               <w:rPr>
                 <w:rFonts w:ascii="HelveticaNeueLT Com 57 Cn" w:eastAsiaTheme="minorEastAsia" w:hAnsi="HelveticaNeueLT Com 57 Cn"/>
                 <w:caps/>
                 <w:color w:val="3366CC"/>
+                <w:sz w:val="21"/>
+                <w:szCs w:val="21"/>
                 <w:lang w:val="fr-CA" w:eastAsia="ja-JP"/>
               </w:rPr>
-              <w:t>PROFESSEUR D’ANGLAIS</w:t>
-            </w:r>
-            <w:r>
-              <w:rPr>
-                <w:rFonts w:ascii="HelveticaNeueLT Com 57 Cn" w:hAnsi="HelveticaNeueLT Com 57 Cn"/>
-                <w:bCs/>
-                <w:lang w:val="fr-CA"/>
-              </w:rPr>
-              <w:t xml:space="preserve"> </w:t>
-            </w:r>
-          </w:p>
-          <w:p>
-            <w:pPr>
-              <w:widowControl w:val="0"/>
+            </w:pPr>
+            <w:r>
               <w:rPr>
                 <w:rFonts w:ascii="HelveticaNeueLT Com 57 Cn" w:eastAsiaTheme="minorEastAsia" w:hAnsi="HelveticaNeueLT Com 57 Cn"/>
                 <w:caps/>
                 <w:color w:val="3366CC"/>
+                <w:sz w:val="21"/>
+                <w:szCs w:val="21"/>
                 <w:lang w:val="fr-CA" w:eastAsia="ja-JP"/>
               </w:rPr>
-            </w:pPr>
+              <w:t>ASSISTANT D</w:t>
+            </w:r>
+            <w:r>
+              <w:rPr>
+                <w:rFonts w:ascii="HelveticaNeueLT Com 57 Cn" w:eastAsiaTheme="minorEastAsia" w:hAnsi="HelveticaNeueLT Com 57 Cn"/>
+                <w:caps/>
+                <w:color w:val="3366CC"/>
+                <w:sz w:val="21"/>
+                <w:szCs w:val="21"/>
+                <w:lang w:val="fr-CA" w:eastAsia="ja-JP"/>
+              </w:rPr>
+              <w:t xml:space="preserve">E </w:t>
+            </w:r>
+            <w:r>
+              <w:rPr>
+                <w:rFonts w:ascii="HelveticaNeueLT Com 57 Cn" w:eastAsiaTheme="minorEastAsia" w:hAnsi="HelveticaNeueLT Com 57 Cn"/>
+                <w:caps/>
+                <w:color w:val="3366CC"/>
+                <w:sz w:val="21"/>
+                <w:szCs w:val="21"/>
+                <w:lang w:val="fr-CA" w:eastAsia="ja-JP"/>
+              </w:rPr>
+              <w:t>LANGUE VIVANTE ANGL</w:t>
+            </w:r>
+            <w:r>
+              <w:rPr>
+                <w:rFonts w:ascii="HelveticaNeueLT Com 57 Cn" w:eastAsiaTheme="minorEastAsia" w:hAnsi="HelveticaNeueLT Com 57 Cn"/>
+                <w:caps/>
+                <w:color w:val="3366CC"/>
+                <w:sz w:val="21"/>
+                <w:szCs w:val="21"/>
+                <w:lang w:val="fr-CA" w:eastAsia="ja-JP"/>
+              </w:rPr>
+              <w:t>A</w:t>
+            </w:r>
+            <w:r>
+              <w:rPr>
+                <w:rFonts w:ascii="HelveticaNeueLT Com 57 Cn" w:eastAsiaTheme="minorEastAsia" w:hAnsi="HelveticaNeueLT Com 57 Cn"/>
+                <w:caps/>
+                <w:color w:val="3366CC"/>
+                <w:sz w:val="21"/>
+                <w:szCs w:val="21"/>
+                <w:lang w:val="fr-CA" w:eastAsia="ja-JP"/>
+              </w:rPr>
+              <w:t>IS</w:t>
+            </w:r>
+            <w:r>
+              <w:rPr>
+                <w:rFonts w:ascii="HelveticaNeueLT Com 57 Cn" w:eastAsiaTheme="minorEastAsia" w:hAnsi="HelveticaNeueLT Com 57 Cn"/>
+                <w:caps/>
+                <w:color w:val="3366CC"/>
+                <w:sz w:val="21"/>
+                <w:szCs w:val="21"/>
+                <w:lang w:val="fr-CA" w:eastAsia="ja-JP"/>
+              </w:rPr>
+              <w:t>E</w:t>
+            </w:r>
+            <w:r>
+              <w:rPr>
+                <w:rFonts w:ascii="HelveticaNeueLT Com 57 Cn" w:eastAsiaTheme="minorEastAsia" w:hAnsi="HelveticaNeueLT Com 57 Cn"/>
+                <w:caps/>
+                <w:color w:val="3366CC"/>
+                <w:sz w:val="21"/>
+                <w:szCs w:val="21"/>
+                <w:lang w:val="fr-CA" w:eastAsia="ja-JP"/>
+              </w:rPr>
+              <w:br/>
+            </w:r>
             <w:r>
               <w:rPr>
                 <w:rFonts w:ascii="HelveticaNeueLT Com 57 Cn" w:hAnsi="HelveticaNeueLT Com 57 Cn"/>
                 <w:bCs/>
-                <w:lang w:val="fr-CA"/>
-              </w:rPr>
-              <w:t>L’Université du Maine, Le Mans, France</w:t>
+                <w:sz w:val="21"/>
+                <w:szCs w:val="21"/>
+                <w:lang w:val="fr-CA"/>
+              </w:rPr>
+              <w:t>Le ministère de l’Éducation n</w:t>
+            </w:r>
+            <w:r>
+              <w:rPr>
+                <w:rFonts w:ascii="HelveticaNeueLT Com 57 Cn" w:hAnsi="HelveticaNeueLT Com 57 Cn"/>
+                <w:bCs/>
+                <w:sz w:val="21"/>
+                <w:szCs w:val="21"/>
+                <w:lang w:val="fr-CA"/>
+              </w:rPr>
+              <w:t>ationale, Le Mans, France</w:t>
             </w:r>
           </w:p>
         </w:tc>
@@ -1817,398 +1999,53 @@
             <w:pPr>
               <w:pStyle w:val="NormalWeb"/>
               <w:widowControl w:val="0"/>
-              <w:spacing w:before="120" w:beforeAutospacing="0" w:after="0" w:afterAutospacing="0"/>
+              <w:spacing w:beforeAutospacing="0" w:afterAutospacing="0"/>
               <w:jc w:val="right"/>
               <w:rPr>
-                <w:rFonts w:ascii="HelveticaNeueLT Com 57 Cn" w:eastAsiaTheme="minorEastAsia" w:hAnsi="HelveticaNeueLT Com 57 Cn"/>
+                <w:rFonts w:ascii="HelveticaNeueLT Com 57 Cn" w:hAnsi="HelveticaNeueLT Com 57 Cn"/>
                 <w:color w:val="3366CC"/>
-                <w:lang w:val="fr-CA" w:eastAsia="ja-JP"/>
+                <w:sz w:val="21"/>
+                <w:szCs w:val="21"/>
+                <w:lang w:val="fr-CA"/>
               </w:rPr>
             </w:pPr>
             <w:r>
               <w:rPr>
-                <w:rFonts w:ascii="HelveticaNeueLT Com 57 Cn" w:eastAsiaTheme="minorEastAsia" w:hAnsi="HelveticaNeueLT Com 57 Cn"/>
+                <w:rFonts w:ascii="HelveticaNeueLT Com 57 Cn" w:hAnsi="HelveticaNeueLT Com 57 Cn"/>
                 <w:color w:val="3366CC"/>
-                <w:lang w:val="fr-CA" w:eastAsia="ja-JP"/>
-              </w:rPr>
-              <w:t xml:space="preserve">sept. 2017 </w:t>
+                <w:sz w:val="21"/>
+                <w:szCs w:val="21"/>
+                <w:lang w:val="fr-CA"/>
+              </w:rPr>
+              <w:t>o</w:t>
+            </w:r>
+            <w:r>
+              <w:rPr>
+                <w:rFonts w:ascii="HelveticaNeueLT Com 57 Cn" w:hAnsi="HelveticaNeueLT Com 57 Cn"/>
+                <w:color w:val="3366CC"/>
+                <w:sz w:val="21"/>
+                <w:szCs w:val="21"/>
+                <w:lang w:val="fr-CA"/>
+              </w:rPr>
+              <w:t xml:space="preserve">ct. 2015 </w:t>
             </w:r>
             <w:r>
               <w:rPr>
                 <w:rFonts w:ascii="HelveticaNeueLT Com 57 Cn" w:hAnsi="HelveticaNeueLT Com 57 Cn"/>
                 <w:bCs/>
                 <w:color w:val="3366CC"/>
-                <w:lang w:val="fr-CA"/>
-              </w:rPr>
-              <w:t>–</w:t>
-            </w:r>
-            <w:r>
-              <w:rPr>
-                <w:rFonts w:ascii="HelveticaNeueLT Com 57 Cn" w:eastAsiaTheme="minorEastAsia" w:hAnsi="HelveticaNeueLT Com 57 Cn"/>
+                <w:sz w:val="21"/>
+                <w:szCs w:val="21"/>
+                <w:lang w:val="fr-CA"/>
+              </w:rPr>
+              <w:t xml:space="preserve">– </w:t>
+            </w:r>
+            <w:r>
+              <w:rPr>
+                <w:rFonts w:ascii="HelveticaNeueLT Com 57 Cn" w:hAnsi="HelveticaNeueLT Com 57 Cn"/>
                 <w:color w:val="3366CC"/>
-                <w:lang w:val="fr-CA" w:eastAsia="ja-JP"/>
-              </w:rPr>
-              <w:t xml:space="preserve"> </w:t>
-            </w:r>
-            <w:r>
-              <w:rPr>
-                <w:rFonts w:ascii="HelveticaNeueLT Com 57 Cn" w:eastAsiaTheme="minorEastAsia" w:hAnsi="HelveticaNeueLT Com 57 Cn"/>
-                <w:color w:val="3366CC"/>
-                <w:lang w:val="fr-CA" w:eastAsia="ja-JP"/>
-              </w:rPr>
-              <w:t>juin 201</w:t>
-            </w:r>
-            <w:r>
-              <w:rPr>
-                <w:rFonts w:ascii="HelveticaNeueLT Com 57 Cn" w:eastAsiaTheme="minorEastAsia" w:hAnsi="HelveticaNeueLT Com 57 Cn"/>
-                <w:color w:val="3366CC"/>
-                <w:lang w:val="fr-CA" w:eastAsia="ja-JP"/>
-              </w:rPr>
-              <w:t>8</w:t>
-            </w:r>
-          </w:p>
-        </w:tc>
-      </w:tr>
-      <w:tr>
-        <w:trPr>
-          <w:trHeight w:val="378"/>
-        </w:trPr>
-        <w:tc>
-          <w:tcPr>
-            <w:tcW w:w="1602" w:type="dxa"/>
-            <w:tcMar>
-              <w:top w:w="0" w:type="dxa"/>
-              <w:left w:w="0" w:type="dxa"/>
-              <w:bottom w:w="0" w:type="dxa"/>
-              <w:right w:w="0" w:type="dxa"/>
-            </w:tcMar>
-          </w:tcPr>
-          <w:p>
-            <w:pPr>
-              <w:widowControl w:val="0"/>
-              <w:tabs>
-                <w:tab w:val="left" w:pos="916"/>
-                <w:tab w:val="left" w:pos="1832"/>
-                <w:tab w:val="left" w:pos="2748"/>
-                <w:tab w:val="left" w:pos="3664"/>
-                <w:tab w:val="left" w:pos="4580"/>
-                <w:tab w:val="left" w:pos="5496"/>
-                <w:tab w:val="left" w:pos="6412"/>
-                <w:tab w:val="left" w:pos="7328"/>
-                <w:tab w:val="left" w:pos="8244"/>
-                <w:tab w:val="left" w:pos="9160"/>
-                <w:tab w:val="left" w:pos="10076"/>
-                <w:tab w:val="left" w:pos="10992"/>
-                <w:tab w:val="left" w:pos="11908"/>
-                <w:tab w:val="left" w:pos="12824"/>
-                <w:tab w:val="left" w:pos="13740"/>
-                <w:tab w:val="left" w:pos="14656"/>
-              </w:tabs>
-              <w:spacing w:before="120"/>
-              <w:rPr>
-                <w:rFonts w:ascii="HelveticaNeueLT Com 57 Cn" w:hAnsi="HelveticaNeueLT Com 57 Cn"/>
-                <w:color w:val="3366CC"/>
-                <w:lang w:val="fr-CA"/>
-              </w:rPr>
-            </w:pPr>
-          </w:p>
-        </w:tc>
-        <w:tc>
-          <w:tcPr>
-            <w:tcW w:w="8370" w:type="dxa"/>
-            <w:gridSpan w:val="5"/>
-            <w:tcMar>
-              <w:left w:w="0" w:type="dxa"/>
-              <w:right w:w="0" w:type="dxa"/>
-            </w:tcMar>
-          </w:tcPr>
-          <w:p>
-            <w:pPr>
-              <w:pStyle w:val="NormalWeb"/>
-              <w:widowControl w:val="0"/>
-              <w:numPr>
-                <w:ilvl w:val="0"/>
-                <w:numId w:val="9"/>
-              </w:numPr>
-              <w:spacing w:after="60" w:afterAutospacing="0"/>
-              <w:ind w:left="187" w:hanging="187"/>
-              <w:rPr>
-                <w:rFonts w:ascii="HelveticaNeueLT Com 57 Cn" w:hAnsi="HelveticaNeueLT Com 57 Cn"/>
-                <w:color w:val="3366CC"/>
-                <w:lang w:val="fr-CA"/>
-              </w:rPr>
-            </w:pPr>
-            <w:r>
-              <w:rPr>
-                <w:rFonts w:ascii="HelveticaNeueLT Com 57 Cn" w:hAnsi="HelveticaNeueLT Com 57 Cn"/>
-                <w:bCs/>
-                <w:lang w:val="fr-CA"/>
-              </w:rPr>
-              <w:t xml:space="preserve">Création du programme et </w:t>
-            </w:r>
-            <w:r>
-              <w:rPr>
-                <w:rFonts w:ascii="HelveticaNeueLT Com 57 Cn" w:hAnsi="HelveticaNeueLT Com 57 Cn"/>
-                <w:bCs/>
-                <w:lang w:val="fr-CA"/>
-              </w:rPr>
-              <w:t>enseignement</w:t>
-            </w:r>
-            <w:r>
-              <w:rPr>
-                <w:rFonts w:ascii="HelveticaNeueLT Com 57 Cn" w:hAnsi="HelveticaNeueLT Com 57 Cn"/>
-                <w:bCs/>
-                <w:lang w:val="fr-CA"/>
-              </w:rPr>
-              <w:t xml:space="preserve"> de cours de niveau</w:t>
-            </w:r>
-            <w:r>
-              <w:rPr>
-                <w:rFonts w:ascii="HelveticaNeueLT Com 57 Cn" w:hAnsi="HelveticaNeueLT Com 57 Cn"/>
-                <w:bCs/>
-                <w:lang w:val="fr-CA"/>
-              </w:rPr>
-              <w:t>x</w:t>
-            </w:r>
-            <w:r>
-              <w:rPr>
-                <w:rFonts w:ascii="HelveticaNeueLT Com 57 Cn" w:hAnsi="HelveticaNeueLT Com 57 Cn"/>
-                <w:bCs/>
-                <w:lang w:val="fr-CA"/>
-              </w:rPr>
-              <w:t xml:space="preserve"> A1 et A2.</w:t>
-            </w:r>
-          </w:p>
-          <w:p>
-            <w:pPr>
-              <w:pStyle w:val="NormalWeb"/>
-              <w:widowControl w:val="0"/>
-              <w:numPr>
-                <w:ilvl w:val="0"/>
-                <w:numId w:val="9"/>
-              </w:numPr>
-              <w:spacing w:after="60" w:afterAutospacing="0"/>
-              <w:ind w:left="187" w:hanging="187"/>
-              <w:rPr>
-                <w:rFonts w:ascii="HelveticaNeueLT Com 57 Cn" w:hAnsi="HelveticaNeueLT Com 57 Cn"/>
-                <w:color w:val="3366CC"/>
-                <w:lang w:val="fr-CA"/>
-              </w:rPr>
-            </w:pPr>
-            <w:r>
-              <w:rPr>
-                <w:rFonts w:ascii="HelveticaNeueLT Com 57 Cn" w:hAnsi="HelveticaNeueLT Com 57 Cn"/>
-                <w:lang w:val="fr-CA"/>
-              </w:rPr>
-              <w:t>Enseignement de cours d’anglais pour le Diplôme à l’Accès des Études Universitaires</w:t>
-            </w:r>
-            <w:r>
-              <w:rPr>
-                <w:rFonts w:ascii="HelveticaNeueLT Com 57 Cn" w:hAnsi="HelveticaNeueLT Com 57 Cn"/>
-                <w:lang w:val="fr-CA"/>
-              </w:rPr>
-              <w:t>.</w:t>
-            </w:r>
-          </w:p>
-        </w:tc>
-      </w:tr>
-      <w:tr>
-        <w:trPr>
-          <w:trHeight w:val="378"/>
-        </w:trPr>
-        <w:tc>
-          <w:tcPr>
-            <w:tcW w:w="1602" w:type="dxa"/>
-            <w:tcMar>
-              <w:top w:w="0" w:type="dxa"/>
-              <w:left w:w="0" w:type="dxa"/>
-              <w:bottom w:w="0" w:type="dxa"/>
-              <w:right w:w="0" w:type="dxa"/>
-            </w:tcMar>
-          </w:tcPr>
-          <w:p>
-            <w:pPr>
-              <w:widowControl w:val="0"/>
-              <w:tabs>
-                <w:tab w:val="left" w:pos="916"/>
-                <w:tab w:val="left" w:pos="1832"/>
-                <w:tab w:val="left" w:pos="2748"/>
-                <w:tab w:val="left" w:pos="3664"/>
-                <w:tab w:val="left" w:pos="4580"/>
-                <w:tab w:val="left" w:pos="5496"/>
-                <w:tab w:val="left" w:pos="6412"/>
-                <w:tab w:val="left" w:pos="7328"/>
-                <w:tab w:val="left" w:pos="8244"/>
-                <w:tab w:val="left" w:pos="9160"/>
-                <w:tab w:val="left" w:pos="10076"/>
-                <w:tab w:val="left" w:pos="10992"/>
-                <w:tab w:val="left" w:pos="11908"/>
-                <w:tab w:val="left" w:pos="12824"/>
-                <w:tab w:val="left" w:pos="13740"/>
-                <w:tab w:val="left" w:pos="14656"/>
-              </w:tabs>
-              <w:spacing w:before="120" w:after="120"/>
-              <w:rPr>
-                <w:rFonts w:ascii="HelveticaNeueLT Com 57 Cn" w:hAnsi="HelveticaNeueLT Com 57 Cn"/>
-                <w:caps/>
-                <w:color w:val="3366CC"/>
-                <w:lang w:val="fr-CA"/>
-              </w:rPr>
-            </w:pPr>
-          </w:p>
-        </w:tc>
-        <w:tc>
-          <w:tcPr>
-            <w:tcW w:w="6300" w:type="dxa"/>
-            <w:gridSpan w:val="2"/>
-            <w:tcMar>
-              <w:left w:w="0" w:type="dxa"/>
-              <w:right w:w="0" w:type="dxa"/>
-            </w:tcMar>
-          </w:tcPr>
-          <w:p>
-            <w:pPr>
-              <w:widowControl w:val="0"/>
-              <w:spacing w:before="120"/>
-              <w:rPr>
-                <w:rFonts w:ascii="HelveticaNeueLT Com 57 Cn" w:eastAsiaTheme="minorEastAsia" w:hAnsi="HelveticaNeueLT Com 57 Cn"/>
-                <w:caps/>
-                <w:color w:val="3366CC"/>
-                <w:lang w:val="fr-CA" w:eastAsia="ja-JP"/>
-              </w:rPr>
-            </w:pPr>
-            <w:r>
-              <w:rPr>
-                <w:rFonts w:ascii="HelveticaNeueLT Com 57 Cn" w:eastAsiaTheme="minorEastAsia" w:hAnsi="HelveticaNeueLT Com 57 Cn"/>
-                <w:caps/>
-                <w:color w:val="3366CC"/>
-                <w:lang w:val="fr-CA" w:eastAsia="ja-JP"/>
-              </w:rPr>
-              <w:t>ASSISTANT D</w:t>
-            </w:r>
-            <w:r>
-              <w:rPr>
-                <w:rFonts w:ascii="HelveticaNeueLT Com 57 Cn" w:eastAsiaTheme="minorEastAsia" w:hAnsi="HelveticaNeueLT Com 57 Cn"/>
-                <w:caps/>
-                <w:color w:val="3366CC"/>
-                <w:lang w:val="fr-CA" w:eastAsia="ja-JP"/>
-              </w:rPr>
-              <w:t xml:space="preserve">E </w:t>
-            </w:r>
-            <w:r>
-              <w:rPr>
-                <w:rFonts w:ascii="HelveticaNeueLT Com 57 Cn" w:eastAsiaTheme="minorEastAsia" w:hAnsi="HelveticaNeueLT Com 57 Cn"/>
-                <w:caps/>
-                <w:color w:val="3366CC"/>
-                <w:lang w:val="fr-CA" w:eastAsia="ja-JP"/>
-              </w:rPr>
-              <w:t>LANGUE VIVANTE ANGL</w:t>
-            </w:r>
-            <w:r>
-              <w:rPr>
-                <w:rFonts w:ascii="HelveticaNeueLT Com 57 Cn" w:eastAsiaTheme="minorEastAsia" w:hAnsi="HelveticaNeueLT Com 57 Cn"/>
-                <w:caps/>
-                <w:color w:val="3366CC"/>
-                <w:lang w:val="fr-CA" w:eastAsia="ja-JP"/>
-              </w:rPr>
-              <w:t>A</w:t>
-            </w:r>
-            <w:r>
-              <w:rPr>
-                <w:rFonts w:ascii="HelveticaNeueLT Com 57 Cn" w:eastAsiaTheme="minorEastAsia" w:hAnsi="HelveticaNeueLT Com 57 Cn"/>
-                <w:caps/>
-                <w:color w:val="3366CC"/>
-                <w:lang w:val="fr-CA" w:eastAsia="ja-JP"/>
-              </w:rPr>
-              <w:t>IS</w:t>
-            </w:r>
-            <w:r>
-              <w:rPr>
-                <w:rFonts w:ascii="HelveticaNeueLT Com 57 Cn" w:eastAsiaTheme="minorEastAsia" w:hAnsi="HelveticaNeueLT Com 57 Cn"/>
-                <w:caps/>
-                <w:color w:val="3366CC"/>
-                <w:lang w:val="fr-CA" w:eastAsia="ja-JP"/>
-              </w:rPr>
-              <w:t>E</w:t>
-            </w:r>
-          </w:p>
-          <w:p>
-            <w:pPr>
-              <w:widowControl w:val="0"/>
-              <w:spacing w:after="60"/>
-              <w:rPr>
-                <w:highlight w:val="yellow"/>
-                <w:lang w:val="fr-CA"/>
-              </w:rPr>
-            </w:pPr>
-            <w:r>
-              <w:rPr>
-                <w:rFonts w:ascii="HelveticaNeueLT Com 57 Cn" w:hAnsi="HelveticaNeueLT Com 57 Cn"/>
-                <w:bCs/>
-                <w:lang w:val="fr-CA"/>
-              </w:rPr>
-              <w:t>Le ministère de l’Éducation n</w:t>
-            </w:r>
-            <w:r>
-              <w:rPr>
-                <w:rFonts w:ascii="HelveticaNeueLT Com 57 Cn" w:hAnsi="HelveticaNeueLT Com 57 Cn"/>
-                <w:bCs/>
-                <w:lang w:val="fr-CA"/>
-              </w:rPr>
-              <w:t>ationale, Le Mans, France</w:t>
-            </w:r>
-          </w:p>
-        </w:tc>
-        <w:tc>
-          <w:tcPr>
-            <w:tcW w:w="2070" w:type="dxa"/>
-            <w:gridSpan w:val="3"/>
-            <w:tcMar>
-              <w:left w:w="0" w:type="dxa"/>
-              <w:right w:w="0" w:type="dxa"/>
-            </w:tcMar>
-          </w:tcPr>
-          <w:p>
-            <w:pPr>
-              <w:pStyle w:val="NormalWeb"/>
-              <w:widowControl w:val="0"/>
-              <w:spacing w:before="120" w:beforeAutospacing="0" w:after="0" w:afterAutospacing="0"/>
-              <w:jc w:val="right"/>
-              <w:rPr>
-                <w:rFonts w:ascii="HelveticaNeueLT Com 57 Cn" w:hAnsi="HelveticaNeueLT Com 57 Cn"/>
-                <w:color w:val="3366CC"/>
-                <w:lang w:val="fr-CA"/>
-              </w:rPr>
-            </w:pPr>
-            <w:r>
-              <w:rPr>
-                <w:rFonts w:ascii="HelveticaNeueLT Com 57 Cn" w:hAnsi="HelveticaNeueLT Com 57 Cn"/>
-                <w:color w:val="3366CC"/>
-                <w:lang w:val="fr-CA"/>
-              </w:rPr>
-              <w:t>o</w:t>
-            </w:r>
-            <w:r>
-              <w:rPr>
-                <w:rFonts w:ascii="HelveticaNeueLT Com 57 Cn" w:hAnsi="HelveticaNeueLT Com 57 Cn"/>
-                <w:color w:val="3366CC"/>
-                <w:lang w:val="fr-CA"/>
-              </w:rPr>
-              <w:t xml:space="preserve">ct. 2015 </w:t>
-            </w:r>
-            <w:r>
-              <w:rPr>
-                <w:rFonts w:ascii="HelveticaNeueLT Com 57 Cn" w:hAnsi="HelveticaNeueLT Com 57 Cn"/>
-                <w:bCs/>
-                <w:color w:val="3366CC"/>
-                <w:lang w:val="fr-CA"/>
-              </w:rPr>
-              <w:t xml:space="preserve">– </w:t>
-            </w:r>
-            <w:r>
-              <w:rPr>
-                <w:rFonts w:ascii="HelveticaNeueLT Com 57 Cn" w:hAnsi="HelveticaNeueLT Com 57 Cn"/>
-                <w:color w:val="3366CC"/>
+                <w:sz w:val="21"/>
+                <w:szCs w:val="21"/>
                 <w:lang w:val="fr-CA"/>
               </w:rPr>
               <w:t>juin 2016</w:t>
@@ -2234,11 +2071,13 @@
             <w:pPr>
               <w:pStyle w:val="NormalWeb"/>
               <w:widowControl w:val="0"/>
-              <w:spacing w:before="0" w:beforeAutospacing="0" w:after="0" w:afterAutospacing="0"/>
+              <w:spacing w:before="120" w:beforeAutospacing="0" w:afterAutospacing="0"/>
               <w:rPr>
                 <w:rFonts w:ascii="HelveticaNeueLT Com 57 Cn" w:hAnsi="HelveticaNeueLT Com 57 Cn"/>
                 <w:caps/>
                 <w:color w:val="3366CC"/>
+                <w:sz w:val="21"/>
+                <w:szCs w:val="21"/>
                 <w:lang w:val="fr-FR"/>
               </w:rPr>
             </w:pPr>
@@ -2247,7 +2086,7 @@
         <w:tc>
           <w:tcPr>
             <w:tcW w:w="6390" w:type="dxa"/>
-            <w:gridSpan w:val="3"/>
+            <w:gridSpan w:val="4"/>
             <w:tcMar>
               <w:left w:w="0" w:type="dxa"/>
               <w:right w:w="0" w:type="dxa"/>
@@ -2256,11 +2095,13 @@
           <w:p>
             <w:pPr>
               <w:widowControl w:val="0"/>
-              <w:spacing w:before="120"/>
+              <w:spacing w:before="100" w:after="100"/>
               <w:rPr>
                 <w:rFonts w:ascii="HelveticaNeueLT Com 57 Cn" w:hAnsi="HelveticaNeueLT Com 57 Cn"/>
                 <w:caps/>
                 <w:color w:val="3366CC"/>
+                <w:sz w:val="21"/>
+                <w:szCs w:val="21"/>
                 <w:lang w:val="fr-CA"/>
               </w:rPr>
             </w:pPr>
@@ -2269,76 +2110,32 @@
                 <w:rFonts w:ascii="HelveticaNeueLT Com 57 Cn" w:hAnsi="HelveticaNeueLT Com 57 Cn"/>
                 <w:caps/>
                 <w:color w:val="3366CC"/>
+                <w:sz w:val="21"/>
+                <w:szCs w:val="21"/>
                 <w:lang w:val="fr-CA"/>
               </w:rPr>
               <w:t xml:space="preserve">ATTACHé D’ENSEIGNEMENT DE L’ANGLAIS Fulbright </w:t>
             </w:r>
-          </w:p>
-          <w:p>
-            <w:pPr>
-              <w:pStyle w:val="NormalWeb"/>
-              <w:widowControl w:val="0"/>
-              <w:spacing w:before="0" w:beforeAutospacing="0" w:after="60" w:afterAutospacing="0"/>
+            <w:r>
               <w:rPr>
                 <w:rFonts w:ascii="HelveticaNeueLT Com 57 Cn" w:hAnsi="HelveticaNeueLT Com 57 Cn"/>
                 <w:caps/>
                 <w:color w:val="3366CC"/>
-                <w:lang w:val="fr-CA"/>
-              </w:rPr>
-            </w:pPr>
-            <w:proofErr w:type="spellStart"/>
+                <w:sz w:val="21"/>
+                <w:szCs w:val="21"/>
+                <w:lang w:val="fr-CA"/>
+              </w:rPr>
+              <w:br/>
+            </w:r>
             <w:r>
               <w:rPr>
                 <w:rFonts w:ascii="HelveticaNeueLT Com 57 Cn" w:hAnsi="HelveticaNeueLT Com 57 Cn"/>
                 <w:bCs/>
-                <w:lang w:val="fr-CA"/>
-              </w:rPr>
-              <w:t>Pontificia</w:t>
-            </w:r>
-            <w:proofErr w:type="spellEnd"/>
-            <w:r>
-              <w:rPr>
-                <w:rFonts w:ascii="HelveticaNeueLT Com 57 Cn" w:hAnsi="HelveticaNeueLT Com 57 Cn"/>
-                <w:bCs/>
-                <w:lang w:val="fr-CA"/>
-              </w:rPr>
-              <w:t xml:space="preserve"> </w:t>
-            </w:r>
-            <w:proofErr w:type="spellStart"/>
-            <w:r>
-              <w:rPr>
-                <w:rFonts w:ascii="HelveticaNeueLT Com 57 Cn" w:hAnsi="HelveticaNeueLT Com 57 Cn"/>
-                <w:bCs/>
-                <w:lang w:val="fr-CA"/>
-              </w:rPr>
-              <w:t>Universidad</w:t>
-            </w:r>
-            <w:proofErr w:type="spellEnd"/>
-            <w:r>
-              <w:rPr>
-                <w:rFonts w:ascii="HelveticaNeueLT Com 57 Cn" w:hAnsi="HelveticaNeueLT Com 57 Cn"/>
-                <w:bCs/>
-                <w:lang w:val="fr-CA"/>
-              </w:rPr>
-              <w:t xml:space="preserve"> </w:t>
-            </w:r>
-            <w:proofErr w:type="spellStart"/>
-            <w:r>
-              <w:rPr>
-                <w:rFonts w:ascii="HelveticaNeueLT Com 57 Cn" w:hAnsi="HelveticaNeueLT Com 57 Cn"/>
-                <w:bCs/>
-                <w:lang w:val="fr-CA"/>
-              </w:rPr>
-              <w:t>Javeriana</w:t>
-            </w:r>
-            <w:proofErr w:type="spellEnd"/>
-            <w:r>
-              <w:rPr>
-                <w:rFonts w:ascii="HelveticaNeueLT Com 57 Cn" w:hAnsi="HelveticaNeueLT Com 57 Cn"/>
-                <w:bCs/>
-                <w:lang w:val="fr-CA"/>
-              </w:rPr>
-              <w:t>, Cali, Colombie</w:t>
+                <w:sz w:val="21"/>
+                <w:szCs w:val="21"/>
+                <w:lang w:val="fr-CA"/>
+              </w:rPr>
+              <w:t>Pontificia Universidad Javeriana, Cali, Colombie</w:t>
             </w:r>
           </w:p>
         </w:tc>
@@ -2355,28 +2152,46 @@
             <w:pPr>
               <w:pStyle w:val="NormalWeb"/>
               <w:widowControl w:val="0"/>
-              <w:spacing w:before="120" w:beforeAutospacing="0" w:after="60" w:afterAutospacing="0"/>
+              <w:spacing w:beforeAutospacing="0" w:afterAutospacing="0"/>
               <w:jc w:val="right"/>
               <w:rPr>
                 <w:rFonts w:ascii="HelveticaNeueLT Com 57 Cn" w:hAnsi="HelveticaNeueLT Com 57 Cn"/>
                 <w:bCs/>
                 <w:color w:val="3366CC"/>
+                <w:sz w:val="21"/>
+                <w:szCs w:val="21"/>
                 <w:lang w:val="fr-CA"/>
               </w:rPr>
             </w:pPr>
+            <w:proofErr w:type="gramStart"/>
             <w:r>
               <w:rPr>
                 <w:rFonts w:ascii="HelveticaNeueLT Com 57 Cn" w:hAnsi="HelveticaNeueLT Com 57 Cn"/>
                 <w:color w:val="3366CC"/>
-                <w:lang w:val="fr-CA"/>
-              </w:rPr>
-              <w:t xml:space="preserve">juillet 2014 </w:t>
+                <w:sz w:val="21"/>
+                <w:szCs w:val="21"/>
+                <w:lang w:val="fr-CA"/>
+              </w:rPr>
+              <w:t>juillet</w:t>
+            </w:r>
+            <w:proofErr w:type="gramEnd"/>
+            <w:r>
+              <w:rPr>
+                <w:rFonts w:ascii="HelveticaNeueLT Com 57 Cn" w:hAnsi="HelveticaNeueLT Com 57 Cn"/>
+                <w:color w:val="3366CC"/>
+                <w:sz w:val="21"/>
+                <w:szCs w:val="21"/>
+                <w:lang w:val="fr-CA"/>
+              </w:rPr>
+              <w:t xml:space="preserve"> 2014 </w:t>
             </w:r>
             <w:r>
               <w:rPr>
                 <w:rFonts w:ascii="HelveticaNeueLT Com 57 Cn" w:hAnsi="HelveticaNeueLT Com 57 Cn"/>
                 <w:bCs/>
                 <w:color w:val="3366CC"/>
+                <w:sz w:val="21"/>
+                <w:szCs w:val="21"/>
                 <w:lang w:val="fr-CA"/>
               </w:rPr>
               <w:t>–</w:t>
@@ -2385,6 +2200,8 @@
               <w:rPr>
                 <w:rFonts w:ascii="HelveticaNeueLT Com 57 Cn" w:hAnsi="HelveticaNeueLT Com 57 Cn"/>
                 <w:color w:val="3366CC"/>
+                <w:sz w:val="21"/>
+                <w:szCs w:val="21"/>
                 <w:lang w:val="fr-CA"/>
               </w:rPr>
               <w:t xml:space="preserve"> juin 2015</w:t>
@@ -2410,11 +2227,13 @@
             <w:pPr>
               <w:pStyle w:val="NormalWeb"/>
               <w:widowControl w:val="0"/>
-              <w:spacing w:before="0" w:beforeAutospacing="0" w:after="0" w:afterAutospacing="0"/>
+              <w:spacing w:before="120" w:beforeAutospacing="0" w:afterAutospacing="0"/>
               <w:rPr>
                 <w:rFonts w:ascii="HelveticaNeueLT Com 57 Cn" w:hAnsi="HelveticaNeueLT Com 57 Cn"/>
                 <w:caps/>
                 <w:color w:val="3366CC"/>
+                <w:sz w:val="21"/>
+                <w:szCs w:val="21"/>
               </w:rPr>
             </w:pPr>
           </w:p>
@@ -2422,7 +2241,7 @@
         <w:tc>
           <w:tcPr>
             <w:tcW w:w="8370" w:type="dxa"/>
-            <w:gridSpan w:val="5"/>
+            <w:gridSpan w:val="6"/>
             <w:tcMar>
               <w:left w:w="0" w:type="dxa"/>
               <w:right w:w="0" w:type="dxa"/>
@@ -2436,11 +2255,13 @@
                 <w:ilvl w:val="0"/>
                 <w:numId w:val="9"/>
               </w:numPr>
-              <w:spacing w:after="60" w:afterAutospacing="0"/>
+              <w:spacing w:beforeAutospacing="0" w:afterAutospacing="0"/>
               <w:ind w:left="187" w:hanging="187"/>
               <w:rPr>
                 <w:rFonts w:ascii="HelveticaNeueLT Com 57 Cn" w:hAnsi="HelveticaNeueLT Com 57 Cn"/>
                 <w:bCs/>
+                <w:sz w:val="21"/>
+                <w:szCs w:val="21"/>
                 <w:lang w:val="fr-CA"/>
               </w:rPr>
             </w:pPr>
@@ -2448,6 +2269,8 @@
               <w:rPr>
                 <w:rFonts w:ascii="HelveticaNeueLT Com 57 Cn" w:hAnsi="HelveticaNeueLT Com 57 Cn"/>
                 <w:bCs/>
+                <w:sz w:val="21"/>
+                <w:szCs w:val="21"/>
                 <w:lang w:val="fr-CA"/>
               </w:rPr>
               <w:t>Bénéficiaire</w:t>
@@ -2456,6 +2279,8 @@
               <w:rPr>
                 <w:rFonts w:ascii="HelveticaNeueLT Com 57 Cn" w:hAnsi="HelveticaNeueLT Com 57 Cn"/>
                 <w:bCs/>
+                <w:sz w:val="21"/>
+                <w:szCs w:val="21"/>
                 <w:lang w:val="fr-CA"/>
               </w:rPr>
               <w:t xml:space="preserve"> de </w:t>
@@ -2464,6 +2289,8 @@
               <w:rPr>
                 <w:rFonts w:ascii="HelveticaNeueLT Com 57 Cn" w:hAnsi="HelveticaNeueLT Com 57 Cn"/>
                 <w:bCs/>
+                <w:sz w:val="21"/>
+                <w:szCs w:val="21"/>
                 <w:lang w:val="fr-CA"/>
               </w:rPr>
               <w:t>bourse</w:t>
@@ -2472,6 +2299,8 @@
               <w:rPr>
                 <w:rFonts w:ascii="HelveticaNeueLT Com 57 Cn" w:hAnsi="HelveticaNeueLT Com 57 Cn"/>
                 <w:bCs/>
+                <w:sz w:val="21"/>
+                <w:szCs w:val="21"/>
                 <w:lang w:val="fr-CA"/>
               </w:rPr>
               <w:t xml:space="preserve"> internationale concurrentielle pour </w:t>
@@ -2480,38 +2309,38 @@
               <w:rPr>
                 <w:rFonts w:ascii="HelveticaNeueLT Com 57 Cn" w:hAnsi="HelveticaNeueLT Com 57 Cn"/>
                 <w:bCs/>
-                <w:lang w:val="fr-CA"/>
-              </w:rPr>
-              <w:t>proposer des activités culturelles</w:t>
+                <w:sz w:val="21"/>
+                <w:szCs w:val="21"/>
+                <w:lang w:val="fr-CA"/>
+              </w:rPr>
+              <w:t xml:space="preserve">proposer </w:t>
             </w:r>
             <w:r>
               <w:rPr>
                 <w:rFonts w:ascii="HelveticaNeueLT Com 57 Cn" w:hAnsi="HelveticaNeueLT Com 57 Cn"/>
                 <w:bCs/>
-                <w:lang w:val="fr-CA"/>
-              </w:rPr>
-              <w:t xml:space="preserve"> </w:t>
+                <w:sz w:val="21"/>
+                <w:szCs w:val="21"/>
+                <w:lang w:val="fr-CA"/>
+              </w:rPr>
+              <w:t>l’animation</w:t>
             </w:r>
             <w:r>
               <w:rPr>
                 <w:rFonts w:ascii="HelveticaNeueLT Com 57 Cn" w:hAnsi="HelveticaNeueLT Com 57 Cn"/>
                 <w:bCs/>
-                <w:lang w:val="fr-CA"/>
-              </w:rPr>
-              <w:t>et linguistique</w:t>
+                <w:sz w:val="21"/>
+                <w:szCs w:val="21"/>
+                <w:lang w:val="fr-CA"/>
+              </w:rPr>
+              <w:t xml:space="preserve"> culturelle</w:t>
             </w:r>
             <w:r>
               <w:rPr>
                 <w:rFonts w:ascii="HelveticaNeueLT Com 57 Cn" w:hAnsi="HelveticaNeueLT Com 57 Cn"/>
                 <w:bCs/>
-                <w:lang w:val="fr-CA"/>
-              </w:rPr>
-              <w:t xml:space="preserve"> aux étudiants</w:t>
-            </w:r>
-            <w:r>
-              <w:rPr>
-                <w:rFonts w:ascii="HelveticaNeueLT Com 57 Cn" w:hAnsi="HelveticaNeueLT Com 57 Cn"/>
-                <w:bCs/>
+                <w:sz w:val="21"/>
+                <w:szCs w:val="21"/>
                 <w:lang w:val="fr-CA"/>
               </w:rPr>
               <w:t>.</w:t>
@@ -2525,11 +2354,13 @@
                 <w:ilvl w:val="0"/>
                 <w:numId w:val="9"/>
               </w:numPr>
-              <w:spacing w:after="60" w:afterAutospacing="0"/>
+              <w:spacing w:beforeAutospacing="0" w:afterAutospacing="0"/>
               <w:ind w:left="187" w:hanging="187"/>
               <w:rPr>
                 <w:rFonts w:ascii="HelveticaNeueLT Com 57 Cn" w:hAnsi="HelveticaNeueLT Com 57 Cn"/>
                 <w:bCs/>
+                <w:sz w:val="21"/>
+                <w:szCs w:val="21"/>
                 <w:lang w:val="fr-CA"/>
               </w:rPr>
             </w:pPr>
@@ -2537,59 +2368,21 @@
               <w:rPr>
                 <w:rFonts w:ascii="HelveticaNeueLT Com 57 Cn" w:hAnsi="HelveticaNeueLT Com 57 Cn"/>
                 <w:bCs/>
-                <w:lang w:val="fr-CA"/>
-              </w:rPr>
-              <w:t xml:space="preserve">Participation au projet municipal </w:t>
+                <w:sz w:val="21"/>
+                <w:szCs w:val="21"/>
+                <w:lang w:val="fr-CA"/>
+              </w:rPr>
+              <w:t xml:space="preserve">Participation au projet municipal « Go Cali, Bilingual City » </w:t>
             </w:r>
             <w:r>
               <w:rPr>
                 <w:rFonts w:ascii="HelveticaNeueLT Com 57 Cn" w:hAnsi="HelveticaNeueLT Com 57 Cn"/>
                 <w:bCs/>
-                <w:lang w:val="fr-CA"/>
-              </w:rPr>
-              <w:t>« </w:t>
-            </w:r>
-            <w:r>
-              <w:rPr>
-                <w:rFonts w:ascii="HelveticaNeueLT Com 57 Cn" w:hAnsi="HelveticaNeueLT Com 57 Cn"/>
-                <w:bCs/>
-                <w:lang w:val="fr-CA"/>
-              </w:rPr>
-              <w:t xml:space="preserve">Go Cali, </w:t>
-            </w:r>
-            <w:proofErr w:type="spellStart"/>
-            <w:r>
-              <w:rPr>
-                <w:rFonts w:ascii="HelveticaNeueLT Com 57 Cn" w:hAnsi="HelveticaNeueLT Com 57 Cn"/>
-                <w:bCs/>
-                <w:lang w:val="fr-CA"/>
-              </w:rPr>
-              <w:t>Bilingual</w:t>
-            </w:r>
-            <w:proofErr w:type="spellEnd"/>
-            <w:r>
-              <w:rPr>
-                <w:rFonts w:ascii="HelveticaNeueLT Com 57 Cn" w:hAnsi="HelveticaNeueLT Com 57 Cn"/>
-                <w:bCs/>
-                <w:lang w:val="fr-CA"/>
-              </w:rPr>
-              <w:t xml:space="preserve"> City</w:t>
-            </w:r>
-            <w:r>
-              <w:rPr>
-                <w:rFonts w:ascii="HelveticaNeueLT Com 57 Cn" w:hAnsi="HelveticaNeueLT Com 57 Cn"/>
-                <w:bCs/>
-                <w:lang w:val="fr-CA"/>
-              </w:rPr>
-              <w:t> »</w:t>
-            </w:r>
-            <w:r>
-              <w:rPr>
-                <w:rFonts w:ascii="HelveticaNeueLT Com 57 Cn" w:hAnsi="HelveticaNeueLT Com 57 Cn"/>
-                <w:bCs/>
-                <w:lang w:val="fr-CA"/>
-              </w:rPr>
-              <w:t xml:space="preserve"> en fournissant des clubs de conversations aux enseignants de l’éducation publique et en démontrant des stratégies didactiques.</w:t>
+                <w:sz w:val="21"/>
+                <w:szCs w:val="21"/>
+                <w:lang w:val="fr-CA"/>
+              </w:rPr>
+              <w:t>pour promouvoir le bilinguisme.</w:t>
             </w:r>
           </w:p>
         </w:tc>
@@ -2612,11 +2405,13 @@
             <w:pPr>
               <w:pStyle w:val="NormalWeb"/>
               <w:widowControl w:val="0"/>
-              <w:spacing w:before="0" w:beforeAutospacing="0" w:after="0" w:afterAutospacing="0"/>
+              <w:spacing w:before="120" w:beforeAutospacing="0" w:afterAutospacing="0"/>
               <w:rPr>
                 <w:rFonts w:ascii="HelveticaNeueLT Com 57 Cn" w:hAnsi="HelveticaNeueLT Com 57 Cn"/>
                 <w:caps/>
                 <w:color w:val="3366CC"/>
+                <w:sz w:val="21"/>
+                <w:szCs w:val="21"/>
                 <w:lang w:val="fr-CA"/>
               </w:rPr>
             </w:pPr>
@@ -2625,7 +2420,7 @@
         <w:tc>
           <w:tcPr>
             <w:tcW w:w="6390" w:type="dxa"/>
-            <w:gridSpan w:val="3"/>
+            <w:gridSpan w:val="4"/>
             <w:tcMar>
               <w:left w:w="0" w:type="dxa"/>
               <w:right w:w="0" w:type="dxa"/>
@@ -2634,11 +2429,13 @@
           <w:p>
             <w:pPr>
               <w:widowControl w:val="0"/>
-              <w:spacing w:before="120"/>
+              <w:spacing w:before="100" w:after="100"/>
               <w:rPr>
                 <w:rFonts w:ascii="HelveticaNeueLT Com 57 Cn" w:hAnsi="HelveticaNeueLT Com 57 Cn"/>
                 <w:caps/>
                 <w:color w:val="3366CC"/>
+                <w:sz w:val="21"/>
+                <w:szCs w:val="21"/>
                 <w:lang w:val="fr-CA"/>
               </w:rPr>
             </w:pPr>
@@ -2647,6 +2444,8 @@
                 <w:rFonts w:ascii="HelveticaNeueLT Com 57 Cn" w:eastAsiaTheme="minorEastAsia" w:hAnsi="HelveticaNeueLT Com 57 Cn"/>
                 <w:caps/>
                 <w:color w:val="3366CC"/>
+                <w:sz w:val="21"/>
+                <w:szCs w:val="21"/>
                 <w:lang w:val="fr-CA" w:eastAsia="ja-JP"/>
               </w:rPr>
               <w:t>CORRECTEUR</w:t>
@@ -2656,6 +2455,8 @@
                 <w:rFonts w:ascii="HelveticaNeueLT Com 57 Cn" w:eastAsiaTheme="minorEastAsia" w:hAnsi="HelveticaNeueLT Com 57 Cn"/>
                 <w:caps/>
                 <w:color w:val="3366CC"/>
+                <w:sz w:val="21"/>
+                <w:szCs w:val="21"/>
                 <w:lang w:val="fr-CA" w:eastAsia="ja-JP"/>
               </w:rPr>
               <w:t xml:space="preserve"> DE DOCUMENTS LEGA</w:t>
@@ -2665,6 +2466,8 @@
                 <w:rFonts w:ascii="HelveticaNeueLT Com 57 Cn" w:eastAsiaTheme="minorEastAsia" w:hAnsi="HelveticaNeueLT Com 57 Cn"/>
                 <w:caps/>
                 <w:color w:val="3366CC"/>
+                <w:sz w:val="21"/>
+                <w:szCs w:val="21"/>
                 <w:lang w:val="fr-CA" w:eastAsia="ja-JP"/>
               </w:rPr>
               <w:t>UX</w:t>
@@ -2674,26 +2477,29 @@
                 <w:rFonts w:ascii="HelveticaNeueLT Com 57 Cn" w:eastAsiaTheme="minorEastAsia" w:hAnsi="HelveticaNeueLT Com 57 Cn"/>
                 <w:caps/>
                 <w:color w:val="3366CC"/>
+                <w:sz w:val="21"/>
+                <w:szCs w:val="21"/>
                 <w:lang w:val="fr-CA" w:eastAsia="ja-JP"/>
               </w:rPr>
               <w:t xml:space="preserve"> ET FINANCIERS</w:t>
             </w:r>
-          </w:p>
-          <w:p>
-            <w:pPr>
-              <w:widowControl w:val="0"/>
-              <w:spacing w:after="60"/>
-              <w:rPr>
-                <w:rFonts w:ascii="HelveticaNeueLT Com 57 Cn" w:hAnsi="HelveticaNeueLT Com 57 Cn"/>
+            <w:r>
+              <w:rPr>
+                <w:rFonts w:ascii="HelveticaNeueLT Com 57 Cn" w:eastAsiaTheme="minorEastAsia" w:hAnsi="HelveticaNeueLT Com 57 Cn"/>
                 <w:caps/>
                 <w:color w:val="3366CC"/>
-                <w:lang w:val="fr-CA"/>
-              </w:rPr>
-            </w:pPr>
+                <w:sz w:val="21"/>
+                <w:szCs w:val="21"/>
+                <w:lang w:val="fr-CA" w:eastAsia="ja-JP"/>
+              </w:rPr>
+              <w:br/>
+            </w:r>
             <w:r>
               <w:rPr>
                 <w:rFonts w:ascii="HelveticaNeueLT Com 57 Cn" w:hAnsi="HelveticaNeueLT Com 57 Cn"/>
                 <w:bCs/>
+                <w:sz w:val="21"/>
+                <w:szCs w:val="21"/>
                 <w:lang w:val="fr-CA"/>
               </w:rPr>
               <w:t xml:space="preserve">Travailleur </w:t>
@@ -2702,6 +2508,8 @@
               <w:rPr>
                 <w:rFonts w:ascii="HelveticaNeueLT Com 57 Cn" w:hAnsi="HelveticaNeueLT Com 57 Cn"/>
                 <w:bCs/>
+                <w:sz w:val="21"/>
+                <w:szCs w:val="21"/>
                 <w:lang w:val="fr-CA"/>
               </w:rPr>
               <w:t>freelance</w:t>
@@ -2710,6 +2518,8 @@
               <w:rPr>
                 <w:rFonts w:ascii="HelveticaNeueLT Com 57 Cn" w:hAnsi="HelveticaNeueLT Com 57 Cn"/>
                 <w:bCs/>
+                <w:sz w:val="21"/>
+                <w:szCs w:val="21"/>
                 <w:lang w:val="fr-CA"/>
               </w:rPr>
               <w:t xml:space="preserve"> </w:t>
@@ -2718,6 +2528,8 @@
               <w:rPr>
                 <w:rFonts w:ascii="HelveticaNeueLT Com 57 Cn" w:hAnsi="HelveticaNeueLT Com 57 Cn"/>
                 <w:bCs/>
+                <w:sz w:val="21"/>
+                <w:szCs w:val="21"/>
                 <w:lang w:val="fr-CA"/>
               </w:rPr>
               <w:t>pour</w:t>
@@ -2726,6 +2538,8 @@
               <w:rPr>
                 <w:rFonts w:ascii="HelveticaNeueLT Com 57 Cn" w:hAnsi="HelveticaNeueLT Com 57 Cn"/>
                 <w:bCs/>
+                <w:sz w:val="21"/>
+                <w:szCs w:val="21"/>
                 <w:lang w:val="fr-CA"/>
               </w:rPr>
               <w:t xml:space="preserve"> plusieurs entreprises</w:t>
@@ -2734,6 +2548,8 @@
               <w:rPr>
                 <w:rFonts w:ascii="HelveticaNeueLT Com 57 Cn" w:hAnsi="HelveticaNeueLT Com 57 Cn"/>
                 <w:bCs/>
+                <w:sz w:val="21"/>
+                <w:szCs w:val="21"/>
                 <w:lang w:val="fr-CA"/>
               </w:rPr>
               <w:t xml:space="preserve"> à</w:t>
@@ -2742,17 +2558,11 @@
               <w:rPr>
                 <w:rFonts w:ascii="HelveticaNeueLT Com 57 Cn" w:hAnsi="HelveticaNeueLT Com 57 Cn"/>
                 <w:bCs/>
-                <w:lang w:val="fr-CA"/>
-              </w:rPr>
-              <w:t xml:space="preserve"> New York</w:t>
-            </w:r>
-            <w:r>
-              <w:rPr>
-                <w:rFonts w:ascii="HelveticaNeueLT Com 57 Cn" w:hAnsi="HelveticaNeueLT Com 57 Cn"/>
-                <w:bCs/>
-                <w:lang w:val="fr-CA"/>
-              </w:rPr>
-              <w:t>, États-Unis</w:t>
+                <w:sz w:val="21"/>
+                <w:szCs w:val="21"/>
+                <w:lang w:val="fr-CA"/>
+              </w:rPr>
+              <w:t xml:space="preserve"> New York, États-Unis</w:t>
             </w:r>
           </w:p>
         </w:tc>
@@ -2769,12 +2579,14 @@
             <w:pPr>
               <w:pStyle w:val="NormalWeb"/>
               <w:widowControl w:val="0"/>
-              <w:spacing w:before="120" w:beforeAutospacing="0" w:after="60" w:afterAutospacing="0"/>
+              <w:spacing w:beforeAutospacing="0" w:afterAutospacing="0"/>
               <w:jc w:val="right"/>
               <w:rPr>
                 <w:rFonts w:ascii="HelveticaNeueLT Com 57 Cn" w:hAnsi="HelveticaNeueLT Com 57 Cn"/>
                 <w:bCs/>
                 <w:color w:val="3366CC"/>
+                <w:sz w:val="21"/>
+                <w:szCs w:val="21"/>
                 <w:lang w:val="fr-CA"/>
               </w:rPr>
             </w:pPr>
@@ -2782,6 +2594,8 @@
               <w:rPr>
                 <w:rFonts w:ascii="HelveticaNeueLT Com 57 Cn" w:hAnsi="HelveticaNeueLT Com 57 Cn"/>
                 <w:color w:val="3366CC"/>
+                <w:sz w:val="21"/>
+                <w:szCs w:val="21"/>
                 <w:lang w:val="fr-CA"/>
               </w:rPr>
               <w:t>jan</w:t>
@@ -2790,6 +2604,8 @@
               <w:rPr>
                 <w:rFonts w:ascii="HelveticaNeueLT Com 57 Cn" w:hAnsi="HelveticaNeueLT Com 57 Cn"/>
                 <w:color w:val="3366CC"/>
+                <w:sz w:val="21"/>
+                <w:szCs w:val="21"/>
                 <w:lang w:val="fr-CA"/>
               </w:rPr>
               <w:t>v</w:t>
@@ -2798,39 +2614,19 @@
               <w:rPr>
                 <w:rFonts w:ascii="HelveticaNeueLT Com 57 Cn" w:hAnsi="HelveticaNeueLT Com 57 Cn"/>
                 <w:color w:val="3366CC"/>
-                <w:lang w:val="fr-CA"/>
-              </w:rPr>
-              <w:t>.</w:t>
-            </w:r>
-            <w:r>
-              <w:rPr>
-                <w:rFonts w:ascii="HelveticaNeueLT Com 57 Cn" w:hAnsi="HelveticaNeueLT Com 57 Cn"/>
-                <w:color w:val="3366CC"/>
-                <w:lang w:val="fr-CA"/>
-              </w:rPr>
-              <w:t xml:space="preserve"> 20</w:t>
-            </w:r>
-            <w:r>
-              <w:rPr>
-                <w:rFonts w:ascii="HelveticaNeueLT Com 57 Cn" w:hAnsi="HelveticaNeueLT Com 57 Cn"/>
-                <w:color w:val="3366CC"/>
-                <w:lang w:val="fr-CA"/>
-              </w:rPr>
-              <w:t>06</w:t>
-            </w:r>
-            <w:r>
-              <w:rPr>
-                <w:rFonts w:ascii="HelveticaNeueLT Com 57 Cn" w:hAnsi="HelveticaNeueLT Com 57 Cn"/>
-                <w:color w:val="3366CC"/>
-                <w:lang w:val="fr-CA"/>
-              </w:rPr>
-              <w:t xml:space="preserve"> </w:t>
+                <w:sz w:val="21"/>
+                <w:szCs w:val="21"/>
+                <w:lang w:val="fr-CA"/>
+              </w:rPr>
+              <w:t xml:space="preserve">. 2006 </w:t>
             </w:r>
             <w:r>
               <w:rPr>
                 <w:rFonts w:ascii="HelveticaNeueLT Com 57 Cn" w:hAnsi="HelveticaNeueLT Com 57 Cn"/>
                 <w:bCs/>
                 <w:color w:val="3366CC"/>
+                <w:sz w:val="21"/>
+                <w:szCs w:val="21"/>
                 <w:lang w:val="fr-CA"/>
               </w:rPr>
               <w:t xml:space="preserve">– </w:t>
@@ -2839,25 +2635,11 @@
               <w:rPr>
                 <w:rFonts w:ascii="HelveticaNeueLT Com 57 Cn" w:hAnsi="HelveticaNeueLT Com 57 Cn"/>
                 <w:color w:val="3366CC"/>
-                <w:lang w:val="fr-CA"/>
-              </w:rPr>
-              <w:t>juin</w:t>
-            </w:r>
-            <w:r>
-              <w:rPr>
-                <w:rFonts w:ascii="HelveticaNeueLT Com 57 Cn" w:hAnsi="HelveticaNeueLT Com 57 Cn"/>
-                <w:color w:val="3366CC"/>
-                <w:lang w:val="fr-CA"/>
-              </w:rPr>
-              <w:t xml:space="preserve"> 201</w:t>
-            </w:r>
-            <w:r>
-              <w:rPr>
-                <w:rFonts w:ascii="HelveticaNeueLT Com 57 Cn" w:hAnsi="HelveticaNeueLT Com 57 Cn"/>
-                <w:color w:val="3366CC"/>
-                <w:lang w:val="fr-CA"/>
-              </w:rPr>
-              <w:t>4</w:t>
+                <w:sz w:val="21"/>
+                <w:szCs w:val="21"/>
+                <w:lang w:val="fr-CA"/>
+              </w:rPr>
+              <w:t>juin 2014</w:t>
             </w:r>
           </w:p>
         </w:tc>
@@ -2880,11 +2662,13 @@
             <w:pPr>
               <w:pStyle w:val="NormalWeb"/>
               <w:widowControl w:val="0"/>
-              <w:spacing w:before="0" w:beforeAutospacing="0" w:after="0" w:afterAutospacing="0"/>
+              <w:spacing w:before="120" w:beforeAutospacing="0" w:afterAutospacing="0"/>
               <w:rPr>
                 <w:rFonts w:ascii="HelveticaNeueLT Com 57 Cn" w:hAnsi="HelveticaNeueLT Com 57 Cn"/>
                 <w:caps/>
                 <w:color w:val="3366CC"/>
+                <w:sz w:val="21"/>
+                <w:szCs w:val="21"/>
                 <w:lang w:val="fr-CA"/>
               </w:rPr>
             </w:pPr>
@@ -2893,7 +2677,7 @@
         <w:tc>
           <w:tcPr>
             <w:tcW w:w="8370" w:type="dxa"/>
-            <w:gridSpan w:val="5"/>
+            <w:gridSpan w:val="6"/>
             <w:tcMar>
               <w:left w:w="0" w:type="dxa"/>
               <w:right w:w="0" w:type="dxa"/>
@@ -2907,11 +2691,13 @@
                 <w:ilvl w:val="0"/>
                 <w:numId w:val="9"/>
               </w:numPr>
-              <w:spacing w:after="60" w:afterAutospacing="0"/>
+              <w:spacing w:beforeAutospacing="0" w:afterAutospacing="0"/>
               <w:ind w:left="187" w:hanging="187"/>
               <w:rPr>
                 <w:rFonts w:ascii="HelveticaNeueLT Com 57 Cn" w:hAnsi="HelveticaNeueLT Com 57 Cn"/>
                 <w:bCs/>
+                <w:sz w:val="21"/>
+                <w:szCs w:val="21"/>
                 <w:lang w:val="fr-FR"/>
               </w:rPr>
             </w:pPr>
@@ -2919,41 +2705,11 @@
               <w:rPr>
                 <w:rFonts w:ascii="HelveticaNeueLT Com 57 Cn" w:hAnsi="HelveticaNeueLT Com 57 Cn"/>
                 <w:bCs/>
+                <w:sz w:val="21"/>
+                <w:szCs w:val="21"/>
                 <w:lang w:val="fr-FR"/>
               </w:rPr>
-              <w:t>Correction de documents Word, HTML et InDesign déposés auprès de</w:t>
-            </w:r>
-            <w:r>
-              <w:rPr>
-                <w:rFonts w:ascii="HelveticaNeueLT Com 57 Cn" w:hAnsi="HelveticaNeueLT Com 57 Cn"/>
-                <w:bCs/>
-                <w:lang w:val="fr-FR"/>
-              </w:rPr>
-              <w:t xml:space="preserve"> </w:t>
-            </w:r>
-            <w:r>
-              <w:rPr>
-                <w:rFonts w:ascii="HelveticaNeueLT Com 57 Cn" w:hAnsi="HelveticaNeueLT Com 57 Cn"/>
-                <w:bCs/>
-                <w:lang w:val="fr-FR"/>
-              </w:rPr>
-              <w:t xml:space="preserve">Securities and Exchange </w:t>
-            </w:r>
-            <w:r>
-              <w:rPr>
-                <w:rFonts w:ascii="HelveticaNeueLT Com 57 Cn" w:hAnsi="HelveticaNeueLT Com 57 Cn"/>
-                <w:bCs/>
-                <w:lang w:val="fr-FR"/>
-              </w:rPr>
-              <w:t>Commission</w:t>
-            </w:r>
-            <w:r>
-              <w:rPr>
-                <w:rFonts w:ascii="HelveticaNeueLT Com 57 Cn" w:hAnsi="HelveticaNeueLT Com 57 Cn"/>
-                <w:bCs/>
-                <w:lang w:val="fr-FR"/>
-              </w:rPr>
-              <w:t>.</w:t>
+              <w:t>Correction de documents Word, HTML et InDesign.</w:t>
             </w:r>
           </w:p>
         </w:tc>
@@ -2976,11 +2732,13 @@
             <w:pPr>
               <w:pStyle w:val="NormalWeb"/>
               <w:widowControl w:val="0"/>
-              <w:spacing w:before="0" w:beforeAutospacing="0" w:after="0" w:afterAutospacing="0"/>
+              <w:spacing w:before="120" w:beforeAutospacing="0" w:afterAutospacing="0"/>
               <w:rPr>
                 <w:rFonts w:ascii="HelveticaNeueLT Com 57 Cn" w:hAnsi="HelveticaNeueLT Com 57 Cn"/>
                 <w:caps/>
                 <w:color w:val="3366CC"/>
+                <w:sz w:val="21"/>
+                <w:szCs w:val="21"/>
                 <w:lang w:val="fr-FR"/>
               </w:rPr>
             </w:pPr>
@@ -2989,7 +2747,7 @@
         <w:tc>
           <w:tcPr>
             <w:tcW w:w="6390" w:type="dxa"/>
-            <w:gridSpan w:val="3"/>
+            <w:gridSpan w:val="4"/>
             <w:tcMar>
               <w:left w:w="0" w:type="dxa"/>
               <w:right w:w="0" w:type="dxa"/>
@@ -2998,11 +2756,13 @@
           <w:p>
             <w:pPr>
               <w:widowControl w:val="0"/>
-              <w:spacing w:before="120" w:after="60"/>
+              <w:spacing w:before="100" w:after="100"/>
               <w:rPr>
                 <w:rFonts w:ascii="HelveticaNeueLT Com 57 Cn" w:hAnsi="HelveticaNeueLT Com 57 Cn"/>
                 <w:caps/>
                 <w:color w:val="3366CC"/>
+                <w:sz w:val="21"/>
+                <w:szCs w:val="21"/>
                 <w:lang w:val="fr-FR"/>
               </w:rPr>
             </w:pPr>
@@ -3011,6 +2771,8 @@
                 <w:rFonts w:ascii="HelveticaNeueLT Com 57 Cn" w:hAnsi="HelveticaNeueLT Com 57 Cn"/>
                 <w:caps/>
                 <w:color w:val="3366CC"/>
+                <w:sz w:val="21"/>
+                <w:szCs w:val="21"/>
                 <w:lang w:val="fr-FR"/>
               </w:rPr>
               <w:t xml:space="preserve">Haberdasher Theatre, New York, NY </w:t>
@@ -3018,6 +2780,8 @@
             <w:r>
               <w:rPr>
                 <w:rFonts w:ascii="HelveticaNeueLT Com 57 Cn" w:hAnsi="HelveticaNeueLT Com 57 Cn"/>
+                <w:sz w:val="21"/>
+                <w:szCs w:val="21"/>
                 <w:lang w:val="fr-FR"/>
               </w:rPr>
               <w:br/>
@@ -3025,6 +2789,8 @@
             <w:r>
               <w:rPr>
                 <w:rFonts w:ascii="HelveticaNeueLT Com 57 Cn" w:hAnsi="HelveticaNeueLT Com 57 Cn"/>
+                <w:sz w:val="21"/>
+                <w:szCs w:val="21"/>
                 <w:lang w:val="fr-FR"/>
               </w:rPr>
               <w:t>Co</w:t>
@@ -3032,6 +2798,8 @@
             <w:r>
               <w:rPr>
                 <w:rFonts w:ascii="HelveticaNeueLT Com 57 Cn" w:hAnsi="HelveticaNeueLT Com 57 Cn"/>
+                <w:sz w:val="21"/>
+                <w:szCs w:val="21"/>
                 <w:lang w:val="fr-FR"/>
               </w:rPr>
               <w:t>-</w:t>
@@ -3039,6 +2807,8 @@
             <w:r>
               <w:rPr>
                 <w:rFonts w:ascii="HelveticaNeueLT Com 57 Cn" w:hAnsi="HelveticaNeueLT Com 57 Cn"/>
+                <w:sz w:val="21"/>
+                <w:szCs w:val="21"/>
                 <w:lang w:val="fr-FR"/>
               </w:rPr>
               <w:t>fondateur et directeur général, New York, NY</w:t>
@@ -3058,11 +2828,13 @@
             <w:pPr>
               <w:pStyle w:val="NormalWeb"/>
               <w:widowControl w:val="0"/>
-              <w:spacing w:before="120" w:beforeAutospacing="0" w:after="60" w:afterAutospacing="0"/>
+              <w:spacing w:beforeAutospacing="0" w:afterAutospacing="0"/>
               <w:jc w:val="right"/>
               <w:rPr>
                 <w:rFonts w:ascii="HelveticaNeueLT Com 57 Cn" w:hAnsi="HelveticaNeueLT Com 57 Cn"/>
                 <w:color w:val="3366CC"/>
+                <w:sz w:val="21"/>
+                <w:szCs w:val="21"/>
                 <w:lang w:val="fr-FR"/>
               </w:rPr>
             </w:pPr>
@@ -3070,6 +2842,8 @@
               <w:rPr>
                 <w:rFonts w:ascii="HelveticaNeueLT Com 57 Cn" w:hAnsi="HelveticaNeueLT Com 57 Cn"/>
                 <w:color w:val="3366CC"/>
+                <w:sz w:val="21"/>
+                <w:szCs w:val="21"/>
                 <w:lang w:val="fr-FR"/>
               </w:rPr>
               <w:t>nov</w:t>
@@ -3078,6 +2852,8 @@
               <w:rPr>
                 <w:rFonts w:ascii="HelveticaNeueLT Com 57 Cn" w:hAnsi="HelveticaNeueLT Com 57 Cn"/>
                 <w:color w:val="3366CC"/>
+                <w:sz w:val="21"/>
+                <w:szCs w:val="21"/>
                 <w:lang w:val="fr-FR"/>
               </w:rPr>
               <w:t>.</w:t>
@@ -3086,6 +2862,8 @@
               <w:rPr>
                 <w:rFonts w:ascii="HelveticaNeueLT Com 57 Cn" w:hAnsi="HelveticaNeueLT Com 57 Cn"/>
                 <w:color w:val="3366CC"/>
+                <w:sz w:val="21"/>
+                <w:szCs w:val="21"/>
                 <w:lang w:val="fr-FR"/>
               </w:rPr>
               <w:t xml:space="preserve"> 2005</w:t>
@@ -3094,6 +2872,8 @@
               <w:rPr>
                 <w:rFonts w:ascii="HelveticaNeueLT Com 57 Cn" w:hAnsi="HelveticaNeueLT Com 57 Cn"/>
                 <w:color w:val="3366CC"/>
+                <w:sz w:val="21"/>
+                <w:szCs w:val="21"/>
                 <w:lang w:val="fr-FR"/>
               </w:rPr>
               <w:t xml:space="preserve"> – jan. 2013 </w:t>
@@ -3102,6 +2882,8 @@
               <w:rPr>
                 <w:rFonts w:ascii="HelveticaNeueLT Com 57 Cn" w:hAnsi="HelveticaNeueLT Com 57 Cn"/>
                 <w:color w:val="3366CC"/>
+                <w:sz w:val="21"/>
+                <w:szCs w:val="21"/>
                 <w:lang w:val="fr-FR"/>
               </w:rPr>
               <w:t xml:space="preserve"> </w:t>
@@ -3111,7 +2893,7 @@
       </w:tr>
       <w:tr>
         <w:trPr>
-          <w:trHeight w:val="332"/>
+          <w:trHeight w:val="1327"/>
         </w:trPr>
         <w:tc>
           <w:tcPr>
@@ -3127,11 +2909,13 @@
             <w:pPr>
               <w:pStyle w:val="NormalWeb"/>
               <w:widowControl w:val="0"/>
-              <w:spacing w:before="0" w:beforeAutospacing="0" w:after="0" w:afterAutospacing="0"/>
+              <w:spacing w:before="120" w:beforeAutospacing="0" w:afterAutospacing="0"/>
               <w:rPr>
                 <w:rFonts w:ascii="HelveticaNeueLT Com 57 Cn" w:hAnsi="HelveticaNeueLT Com 57 Cn"/>
                 <w:caps/>
                 <w:color w:val="3366CC"/>
+                <w:sz w:val="21"/>
+                <w:szCs w:val="21"/>
               </w:rPr>
             </w:pPr>
           </w:p>
@@ -3139,7 +2923,7 @@
         <w:tc>
           <w:tcPr>
             <w:tcW w:w="8370" w:type="dxa"/>
-            <w:gridSpan w:val="5"/>
+            <w:gridSpan w:val="6"/>
             <w:tcMar>
               <w:left w:w="0" w:type="dxa"/>
               <w:right w:w="0" w:type="dxa"/>
@@ -3152,16 +2936,20 @@
                 <w:ilvl w:val="0"/>
                 <w:numId w:val="1"/>
               </w:numPr>
-              <w:spacing w:after="60" w:afterAutospacing="0"/>
+              <w:spacing w:beforeAutospacing="0" w:afterAutospacing="0"/>
               <w:ind w:left="187" w:hanging="187"/>
               <w:rPr>
                 <w:rFonts w:ascii="HelveticaNeueLT Com 57 Cn" w:hAnsi="HelveticaNeueLT Com 57 Cn"/>
+                <w:sz w:val="21"/>
+                <w:szCs w:val="21"/>
                 <w:lang w:val="fr-FR"/>
               </w:rPr>
             </w:pPr>
             <w:r>
               <w:rPr>
                 <w:rFonts w:ascii="HelveticaNeueLT Com 57 Cn" w:hAnsi="HelveticaNeueLT Com 57 Cn"/>
+                <w:sz w:val="21"/>
+                <w:szCs w:val="21"/>
                 <w:lang w:val="fr-FR"/>
               </w:rPr>
               <w:t>Gestion stratégique</w:t>
@@ -3169,58 +2957,29 @@
             <w:r>
               <w:rPr>
                 <w:rFonts w:ascii="HelveticaNeueLT Com 57 Cn" w:hAnsi="HelveticaNeueLT Com 57 Cn"/>
+                <w:sz w:val="21"/>
+                <w:szCs w:val="21"/>
                 <w:lang w:val="fr-FR"/>
               </w:rPr>
-              <w:t>,</w:t>
-            </w:r>
-            <w:r>
-              <w:rPr>
-                <w:rFonts w:ascii="HelveticaNeueLT Com 57 Cn" w:hAnsi="HelveticaNeueLT Com 57 Cn"/>
+              <w:t xml:space="preserve">, incluant </w:t>
+            </w:r>
+            <w:r>
+              <w:rPr>
+                <w:rFonts w:ascii="HelveticaNeueLT Com 57 Cn" w:hAnsi="HelveticaNeueLT Com 57 Cn"/>
+                <w:sz w:val="21"/>
+                <w:szCs w:val="21"/>
                 <w:lang w:val="fr-FR"/>
               </w:rPr>
-              <w:t xml:space="preserve"> incluant </w:t>
-            </w:r>
-            <w:r>
-              <w:rPr>
-                <w:rFonts w:ascii="HelveticaNeueLT Com 57 Cn" w:hAnsi="HelveticaNeueLT Com 57 Cn"/>
+              <w:t>le recrutement</w:t>
+            </w:r>
+            <w:r>
+              <w:rPr>
+                <w:rFonts w:ascii="HelveticaNeueLT Com 57 Cn" w:hAnsi="HelveticaNeueLT Com 57 Cn"/>
+                <w:sz w:val="21"/>
+                <w:szCs w:val="21"/>
                 <w:lang w:val="fr-FR"/>
               </w:rPr>
-              <w:t>le recrutement</w:t>
-            </w:r>
-            <w:r>
-              <w:rPr>
-                <w:rFonts w:ascii="HelveticaNeueLT Com 57 Cn" w:hAnsi="HelveticaNeueLT Com 57 Cn"/>
-                <w:lang w:val="fr-FR"/>
-              </w:rPr>
-              <w:t>, la sélection de</w:t>
-            </w:r>
-            <w:r>
-              <w:rPr>
-                <w:rFonts w:ascii="HelveticaNeueLT Com 57 Cn" w:hAnsi="HelveticaNeueLT Com 57 Cn"/>
-                <w:lang w:val="fr-FR"/>
-              </w:rPr>
-              <w:t>s</w:t>
-            </w:r>
-            <w:r>
-              <w:rPr>
-                <w:rFonts w:ascii="HelveticaNeueLT Com 57 Cn" w:hAnsi="HelveticaNeueLT Com 57 Cn"/>
-                <w:lang w:val="fr-FR"/>
-              </w:rPr>
-              <w:t xml:space="preserve"> lieu</w:t>
-            </w:r>
-            <w:r>
-              <w:rPr>
-                <w:rFonts w:ascii="HelveticaNeueLT Com 57 Cn" w:hAnsi="HelveticaNeueLT Com 57 Cn"/>
-                <w:lang w:val="fr-FR"/>
-              </w:rPr>
-              <w:t>x</w:t>
-            </w:r>
-            <w:r>
-              <w:rPr>
-                <w:rFonts w:ascii="HelveticaNeueLT Com 57 Cn" w:hAnsi="HelveticaNeueLT Com 57 Cn"/>
-                <w:lang w:val="fr-FR"/>
-              </w:rPr>
-              <w:t xml:space="preserve"> d’évènement, le budget annuel, la publicité et la récolte des fonds.</w:t>
+              <w:t>, le budget annuel, la publicité et la récolte des fonds.</w:t>
             </w:r>
           </w:p>
           <w:p>
@@ -3230,26 +2989,32 @@
                 <w:ilvl w:val="0"/>
                 <w:numId w:val="1"/>
               </w:numPr>
-              <w:spacing w:after="60" w:afterAutospacing="0"/>
+              <w:spacing w:beforeAutospacing="0" w:afterAutospacing="0"/>
               <w:ind w:left="187" w:hanging="187"/>
               <w:rPr>
                 <w:rFonts w:ascii="HelveticaNeueLT Com 57 Cn" w:hAnsi="HelveticaNeueLT Com 57 Cn"/>
+                <w:sz w:val="21"/>
+                <w:szCs w:val="21"/>
                 <w:lang w:val="fr-FR"/>
               </w:rPr>
             </w:pPr>
             <w:r>
               <w:rPr>
                 <w:rFonts w:ascii="HelveticaNeueLT Com 57 Cn" w:hAnsi="HelveticaNeueLT Com 57 Cn"/>
+                <w:sz w:val="21"/>
+                <w:szCs w:val="21"/>
                 <w:lang w:val="fr-FR"/>
               </w:rPr>
-              <w:t xml:space="preserve">Elu vice-président du conseil d’administration, faisant le lien entre le conseil et </w:t>
-            </w:r>
-            <w:r>
-              <w:rPr>
-                <w:rFonts w:ascii="HelveticaNeueLT Com 57 Cn" w:hAnsi="HelveticaNeueLT Com 57 Cn"/>
+              <w:t>V</w:t>
+            </w:r>
+            <w:r>
+              <w:rPr>
+                <w:rFonts w:ascii="HelveticaNeueLT Com 57 Cn" w:hAnsi="HelveticaNeueLT Com 57 Cn"/>
+                <w:sz w:val="21"/>
+                <w:szCs w:val="21"/>
                 <w:lang w:val="fr-FR"/>
               </w:rPr>
-              <w:t>le personnel.</w:t>
+              <w:t>ice-président du conseil d’administration, faisant le lien entre le conseil et le personnel.</w:t>
             </w:r>
           </w:p>
           <w:p>
@@ -3259,26 +3024,48 @@
                 <w:ilvl w:val="0"/>
                 <w:numId w:val="1"/>
               </w:numPr>
-              <w:spacing w:after="60" w:afterAutospacing="0"/>
+              <w:spacing w:beforeAutospacing="0" w:afterAutospacing="0"/>
               <w:ind w:left="187" w:hanging="187"/>
               <w:rPr>
                 <w:rFonts w:ascii="HelveticaNeueLT Com 57 Cn" w:hAnsi="HelveticaNeueLT Com 57 Cn"/>
+                <w:sz w:val="21"/>
+                <w:szCs w:val="21"/>
                 <w:lang w:val="fr-FR"/>
               </w:rPr>
             </w:pPr>
             <w:r>
               <w:rPr>
                 <w:rFonts w:ascii="HelveticaNeueLT Com 57 Cn" w:hAnsi="HelveticaNeueLT Com 57 Cn"/>
+                <w:sz w:val="21"/>
+                <w:szCs w:val="21"/>
                 <w:lang w:val="fr-FR"/>
               </w:rPr>
-              <w:t>Maintien du site web de la société.</w:t>
+              <w:t>Maintien du site we</w:t>
+            </w:r>
+            <w:r>
+              <w:rPr>
+                <w:rFonts w:ascii="HelveticaNeueLT Com 57 Cn" w:hAnsi="HelveticaNeueLT Com 57 Cn"/>
+                <w:sz w:val="21"/>
+                <w:szCs w:val="21"/>
+                <w:lang w:val="fr-FR"/>
+              </w:rPr>
+              <w:t>b</w:t>
+            </w:r>
+            <w:r>
+              <w:rPr>
+                <w:rFonts w:ascii="HelveticaNeueLT Com 57 Cn" w:hAnsi="HelveticaNeueLT Com 57 Cn"/>
+                <w:sz w:val="21"/>
+                <w:szCs w:val="21"/>
+                <w:lang w:val="fr-FR"/>
+              </w:rPr>
+              <w:t>.</w:t>
             </w:r>
           </w:p>
         </w:tc>
       </w:tr>
       <w:tr>
         <w:trPr>
-          <w:trHeight w:val="692"/>
+          <w:trHeight w:val="70"/>
         </w:trPr>
         <w:tc>
           <w:tcPr>
@@ -3314,10 +3101,12 @@
                 <w:tab w:val="left" w:pos="13740"/>
                 <w:tab w:val="left" w:pos="14656"/>
               </w:tabs>
-              <w:spacing w:before="120" w:after="120"/>
+              <w:spacing w:before="120" w:after="100"/>
               <w:rPr>
                 <w:rFonts w:ascii="HelveticaNeueLT Com 57 Cn" w:hAnsi="HelveticaNeueLT Com 57 Cn"/>
                 <w:color w:val="3366CC"/>
+                <w:sz w:val="21"/>
+                <w:szCs w:val="21"/>
                 <w:lang w:val="fr-CA"/>
               </w:rPr>
             </w:pPr>
@@ -3327,35 +3116,18 @@
                 <w:caps/>
                 <w:color w:val="3366CC"/>
                 <w:spacing w:val="-6"/>
-                <w:lang w:val="fr-CA"/>
-              </w:rPr>
-              <w:t>Comp</w:t>
-            </w:r>
-            <w:r>
-              <w:rPr>
-                <w:rFonts w:ascii="HelveticaNeueLT Com 57 Cn" w:hAnsi="HelveticaNeueLT Com 57 Cn"/>
-                <w:caps/>
-                <w:color w:val="3366CC"/>
-                <w:spacing w:val="-6"/>
-                <w:lang w:val="fr-CA"/>
-              </w:rPr>
-              <w:t>É</w:t>
-            </w:r>
-            <w:r>
-              <w:rPr>
-                <w:rFonts w:ascii="HelveticaNeueLT Com 57 Cn" w:hAnsi="HelveticaNeueLT Com 57 Cn"/>
-                <w:caps/>
-                <w:color w:val="3366CC"/>
-                <w:spacing w:val="-6"/>
-                <w:lang w:val="fr-CA"/>
-              </w:rPr>
-              <w:t>tences linguistiques</w:t>
+                <w:sz w:val="21"/>
+                <w:szCs w:val="21"/>
+                <w:lang w:val="fr-CA"/>
+              </w:rPr>
+              <w:t>CompÉtences linguistiques</w:t>
             </w:r>
           </w:p>
         </w:tc>
         <w:tc>
           <w:tcPr>
             <w:tcW w:w="5310" w:type="dxa"/>
+            <w:gridSpan w:val="2"/>
             <w:tcBorders>
               <w:top w:val="single" w:sz="4" w:space="0" w:color="3366CC"/>
             </w:tcBorders>
@@ -3372,33 +3144,23 @@
                 <w:ilvl w:val="0"/>
                 <w:numId w:val="41"/>
               </w:numPr>
-              <w:spacing w:before="120" w:beforeAutospacing="0" w:after="0" w:afterAutospacing="0"/>
+              <w:spacing w:beforeAutospacing="0" w:afterAutospacing="0"/>
               <w:ind w:left="187" w:hanging="187"/>
               <w:rPr>
                 <w:rFonts w:ascii="HelveticaNeueLT Com 57 Cn" w:hAnsi="HelveticaNeueLT Com 57 Cn"/>
+                <w:sz w:val="21"/>
+                <w:szCs w:val="21"/>
                 <w:lang w:val="fr-CA"/>
               </w:rPr>
             </w:pPr>
             <w:r>
               <w:rPr>
                 <w:rFonts w:ascii="HelveticaNeueLT Com 57 Cn" w:hAnsi="HelveticaNeueLT Com 57 Cn"/>
-                <w:lang w:val="fr-CA"/>
-              </w:rPr>
-              <w:t>Anglais</w:t>
-            </w:r>
-            <w:r>
-              <w:rPr>
-                <w:rFonts w:ascii="HelveticaNeueLT Com 57 Cn" w:hAnsi="HelveticaNeueLT Com 57 Cn"/>
-                <w:lang w:val="fr-CA"/>
-              </w:rPr>
-              <w:t> </w:t>
-            </w:r>
-            <w:r>
-              <w:rPr>
-                <w:rFonts w:ascii="HelveticaNeueLT Com 57 Cn" w:hAnsi="HelveticaNeueLT Com 57 Cn"/>
-                <w:lang w:val="fr-CA"/>
-              </w:rPr>
-              <w:t>: langue maternelle</w:t>
+                <w:sz w:val="21"/>
+                <w:szCs w:val="21"/>
+                <w:lang w:val="fr-CA"/>
+              </w:rPr>
+              <w:t>Anglais : langue maternelle</w:t>
             </w:r>
           </w:p>
           <w:p>
@@ -3409,47 +3171,23 @@
                 <w:ilvl w:val="0"/>
                 <w:numId w:val="41"/>
               </w:numPr>
-              <w:spacing w:before="0" w:beforeAutospacing="0" w:after="120" w:afterAutospacing="0"/>
+              <w:spacing w:beforeAutospacing="0" w:afterAutospacing="0"/>
               <w:ind w:left="187" w:hanging="187"/>
               <w:rPr>
                 <w:rFonts w:ascii="HelveticaNeueLT Com 57 Cn" w:hAnsi="HelveticaNeueLT Com 57 Cn"/>
+                <w:sz w:val="21"/>
+                <w:szCs w:val="21"/>
                 <w:lang w:val="fr-CA"/>
               </w:rPr>
             </w:pPr>
             <w:r>
               <w:rPr>
                 <w:rFonts w:ascii="HelveticaNeueLT Com 57 Cn" w:hAnsi="HelveticaNeueLT Com 57 Cn"/>
-                <w:lang w:val="fr-CA"/>
-              </w:rPr>
-              <w:t>Français</w:t>
-            </w:r>
-            <w:r>
-              <w:rPr>
-                <w:rFonts w:ascii="HelveticaNeueLT Com 57 Cn" w:hAnsi="HelveticaNeueLT Com 57 Cn"/>
-                <w:lang w:val="fr-CA"/>
-              </w:rPr>
-              <w:t> : courant</w:t>
-            </w:r>
-            <w:r>
-              <w:rPr>
-                <w:rFonts w:ascii="HelveticaNeueLT Com 57 Cn" w:hAnsi="HelveticaNeueLT Com 57 Cn"/>
-                <w:lang w:val="fr-CA"/>
-              </w:rPr>
-              <w:t xml:space="preserve"> (C1 </w:t>
-            </w:r>
-            <w:r>
-              <w:rPr>
-                <w:rFonts w:ascii="HelveticaNeueLT Com 57 Cn" w:hAnsi="HelveticaNeueLT Com 57 Cn"/>
-                <w:lang w:val="fr-CA"/>
-              </w:rPr>
-              <w:t>assuré</w:t>
-            </w:r>
-            <w:r>
-              <w:rPr>
-                <w:rFonts w:ascii="HelveticaNeueLT Com 57 Cn" w:hAnsi="HelveticaNeueLT Com 57 Cn"/>
-                <w:lang w:val="fr-CA"/>
-              </w:rPr>
-              <w:t xml:space="preserve"> par examen officiel-TCF)</w:t>
+                <w:sz w:val="21"/>
+                <w:szCs w:val="21"/>
+                <w:lang w:val="fr-CA"/>
+              </w:rPr>
+              <w:t>Français : courant (C1 assuré par examen officiel-TCF)</w:t>
             </w:r>
           </w:p>
         </w:tc>
@@ -3473,40 +3211,23 @@
                 <w:ilvl w:val="0"/>
                 <w:numId w:val="41"/>
               </w:numPr>
-              <w:spacing w:before="120" w:beforeAutospacing="0" w:after="0" w:afterAutospacing="0"/>
+              <w:spacing w:beforeAutospacing="0" w:afterAutospacing="0"/>
               <w:ind w:left="187" w:hanging="187"/>
               <w:rPr>
                 <w:rFonts w:ascii="HelveticaNeueLT Com 57 Cn" w:hAnsi="HelveticaNeueLT Com 57 Cn"/>
+                <w:sz w:val="21"/>
+                <w:szCs w:val="21"/>
                 <w:lang w:val="fr-CA"/>
               </w:rPr>
             </w:pPr>
             <w:r>
               <w:rPr>
                 <w:rFonts w:ascii="HelveticaNeueLT Com 57 Cn" w:hAnsi="HelveticaNeueLT Com 57 Cn"/>
-                <w:lang w:val="fr-CA"/>
-              </w:rPr>
-              <w:t>Espagnol : courant</w:t>
-            </w:r>
-            <w:r>
-              <w:rPr>
-                <w:rFonts w:ascii="HelveticaNeueLT Com 57 Cn" w:hAnsi="HelveticaNeueLT Com 57 Cn"/>
-                <w:lang w:val="fr-CA"/>
-              </w:rPr>
-              <w:t xml:space="preserve"> (C</w:t>
-            </w:r>
-            <w:r>
-              <w:rPr>
-                <w:rFonts w:ascii="HelveticaNeueLT Com 57 Cn" w:hAnsi="HelveticaNeueLT Com 57 Cn"/>
-                <w:lang w:val="fr-CA"/>
-              </w:rPr>
-              <w:t>1</w:t>
-            </w:r>
-            <w:r>
-              <w:rPr>
-                <w:rFonts w:ascii="HelveticaNeueLT Com 57 Cn" w:hAnsi="HelveticaNeueLT Com 57 Cn"/>
-                <w:lang w:val="fr-CA"/>
-              </w:rPr>
-              <w:t>)</w:t>
+                <w:sz w:val="21"/>
+                <w:szCs w:val="21"/>
+                <w:lang w:val="fr-CA"/>
+              </w:rPr>
+              <w:t>Espagnol : courant (C1)</w:t>
             </w:r>
           </w:p>
           <w:p>
@@ -3517,26 +3238,23 @@
                 <w:ilvl w:val="0"/>
                 <w:numId w:val="41"/>
               </w:numPr>
-              <w:spacing w:before="0" w:beforeAutospacing="0" w:after="60" w:afterAutospacing="0"/>
+              <w:spacing w:beforeAutospacing="0" w:afterAutospacing="0"/>
               <w:ind w:left="187" w:hanging="187"/>
               <w:rPr>
                 <w:rFonts w:ascii="HelveticaNeueLT Com 57 Cn" w:hAnsi="HelveticaNeueLT Com 57 Cn"/>
+                <w:sz w:val="21"/>
+                <w:szCs w:val="21"/>
                 <w:lang w:val="fr-CA"/>
               </w:rPr>
             </w:pPr>
             <w:r>
               <w:rPr>
                 <w:rFonts w:ascii="HelveticaNeueLT Com 57 Cn" w:hAnsi="HelveticaNeueLT Com 57 Cn"/>
-                <w:lang w:val="fr-CA"/>
-              </w:rPr>
-              <w:t>Japonais : notions (A2</w:t>
-            </w:r>
-            <w:r>
-              <w:rPr>
-                <w:rFonts w:ascii="HelveticaNeueLT Com 57 Cn" w:hAnsi="HelveticaNeueLT Com 57 Cn"/>
-                <w:lang w:val="fr-CA"/>
-              </w:rPr>
-              <w:t>)</w:t>
+                <w:sz w:val="21"/>
+                <w:szCs w:val="21"/>
+                <w:lang w:val="fr-CA"/>
+              </w:rPr>
+              <w:t>Japonais : notions (A2)</w:t>
             </w:r>
           </w:p>
         </w:tc>
@@ -3548,11 +3266,12 @@
         <w:tabs>
           <w:tab w:val="left" w:pos="1440"/>
         </w:tabs>
-        <w:spacing w:line="14" w:lineRule="exact"/>
+        <w:spacing w:before="120" w:after="100" w:line="14" w:lineRule="exact"/>
         <w:contextualSpacing/>
         <w:rPr>
           <w:rFonts w:ascii="HelveticaNeueLT Com 57 Cn" w:hAnsi="HelveticaNeueLT Com 57 Cn"/>
-          <w:szCs w:val="20"/>
+          <w:sz w:val="21"/>
+          <w:szCs w:val="21"/>
           <w:lang w:val="fr-CA"/>
         </w:rPr>
       </w:pPr>
@@ -4088,8 +3807,8 @@
   <w:abstractNum w:abstractNumId="3" w15:restartNumberingAfterBreak="0">
     <w:nsid w:val="03686938"/>
     <w:multiLevelType w:val="hybridMultilevel"/>
-    <w:tmpl w:val="C1F2FB26"/>
-    <w:lvl w:ilvl="0" w:tplc="040C0001">
+    <w:tmpl w:val="01C2B6C0"/>
+    <w:lvl w:ilvl="0" w:tplc="74263976">
       <w:start w:val="1"/>
       <w:numFmt w:val="bullet"/>
       <w:lvlText w:val=""/>
@@ -4099,6 +3818,7 @@
       </w:pPr>
       <w:rPr>
         <w:rFonts w:ascii="Symbol" w:hAnsi="Symbol" w:hint="default"/>
+        <w:color w:val="3366CC"/>
       </w:rPr>
     </w:lvl>
     <w:lvl w:ilvl="1" w:tplc="040C0003" w:tentative="1">
@@ -9621,7 +9341,7 @@
 </file>
 
 <file path=customXml/itemProps1.xml><?xml version="1.0" encoding="utf-8"?>
-<ds:datastoreItem xmlns:ds="http://schemas.openxmlformats.org/officeDocument/2006/customXml" ds:itemID="{2AB90895-1F6C-4963-9B4E-A91D9E618A5C}">
+<ds:datastoreItem xmlns:ds="http://schemas.openxmlformats.org/officeDocument/2006/customXml" ds:itemID="{09C4A627-6168-45F5-9CA0-D66228806453}">
   <ds:schemaRefs>
     <ds:schemaRef ds:uri="http://schemas.openxmlformats.org/officeDocument/2006/bibliography"/>
   </ds:schemaRefs>

</xml_diff>

<commit_message>
newer cv and updated asteroids
</commit_message>
<xml_diff>
--- a/cv/cv-word.docx
+++ b/cv/cv-word.docx
@@ -513,7 +513,8 @@
       <w:tblGrid>
         <w:gridCol w:w="1602"/>
         <w:gridCol w:w="3393"/>
-        <w:gridCol w:w="1917"/>
+        <w:gridCol w:w="1843"/>
+        <w:gridCol w:w="74"/>
         <w:gridCol w:w="990"/>
         <w:gridCol w:w="90"/>
         <w:gridCol w:w="831"/>
@@ -521,7 +522,7 @@
       </w:tblGrid>
       <w:tr>
         <w:trPr>
-          <w:trHeight w:val="904"/>
+          <w:trHeight w:val="1641"/>
         </w:trPr>
         <w:tc>
           <w:tcPr>
@@ -647,10 +648,109 @@
               <w:t>Capable d’apprendre vite</w:t>
             </w:r>
           </w:p>
+          <w:p>
+            <w:pPr>
+              <w:pStyle w:val="NormalWeb"/>
+              <w:widowControl w:val="0"/>
+              <w:numPr>
+                <w:ilvl w:val="0"/>
+                <w:numId w:val="42"/>
+              </w:numPr>
+              <w:spacing w:before="120" w:beforeAutospacing="0" w:afterAutospacing="0"/>
+              <w:ind w:left="187" w:hanging="187"/>
+              <w:rPr>
+                <w:rFonts w:ascii="HelveticaNeueLT Com 57 Cn" w:eastAsiaTheme="minorEastAsia" w:hAnsi="HelveticaNeueLT Com 57 Cn"/>
+                <w:sz w:val="21"/>
+                <w:szCs w:val="21"/>
+                <w:lang w:val="fr-CA" w:eastAsia="ja-JP"/>
+              </w:rPr>
+            </w:pPr>
+            <w:r>
+              <w:rPr>
+                <w:rFonts w:ascii="HelveticaNeueLT Com 57 Cn" w:eastAsiaTheme="minorEastAsia" w:hAnsi="HelveticaNeueLT Com 57 Cn"/>
+                <w:sz w:val="21"/>
+                <w:szCs w:val="21"/>
+                <w:lang w:val="fr-CA" w:eastAsia="ja-JP"/>
+              </w:rPr>
+              <w:t>Créatif</w:t>
+            </w:r>
+          </w:p>
+          <w:p>
+            <w:pPr>
+              <w:pStyle w:val="NormalWeb"/>
+              <w:widowControl w:val="0"/>
+              <w:numPr>
+                <w:ilvl w:val="0"/>
+                <w:numId w:val="42"/>
+              </w:numPr>
+              <w:spacing w:before="120" w:beforeAutospacing="0" w:afterAutospacing="0"/>
+              <w:ind w:left="187" w:hanging="187"/>
+              <w:rPr>
+                <w:rFonts w:ascii="HelveticaNeueLT Com 57 Cn" w:eastAsiaTheme="minorEastAsia" w:hAnsi="HelveticaNeueLT Com 57 Cn"/>
+                <w:sz w:val="21"/>
+                <w:szCs w:val="21"/>
+                <w:lang w:val="fr-CA" w:eastAsia="ja-JP"/>
+              </w:rPr>
+            </w:pPr>
+            <w:r>
+              <w:rPr>
+                <w:rFonts w:ascii="HelveticaNeueLT Com 57 Cn" w:eastAsiaTheme="minorEastAsia" w:hAnsi="HelveticaNeueLT Com 57 Cn"/>
+                <w:sz w:val="21"/>
+                <w:szCs w:val="21"/>
+                <w:lang w:val="fr-CA" w:eastAsia="ja-JP"/>
+              </w:rPr>
+              <w:t>Esprit critique</w:t>
+            </w:r>
+          </w:p>
         </w:tc>
         <w:tc>
           <w:tcPr>
-            <w:tcW w:w="4977" w:type="dxa"/>
+            <w:tcW w:w="1843" w:type="dxa"/>
+            <w:tcBorders>
+              <w:top w:val="single" w:sz="4" w:space="0" w:color="3366CC"/>
+            </w:tcBorders>
+          </w:tcPr>
+          <w:p>
+            <w:pPr>
+              <w:pStyle w:val="NormalWeb"/>
+              <w:widowControl w:val="0"/>
+              <w:spacing w:before="120" w:beforeAutospacing="0" w:afterAutospacing="0"/>
+              <w:rPr>
+                <w:rFonts w:ascii="HelveticaNeueLT Com 57 Cn" w:eastAsiaTheme="minorEastAsia" w:hAnsi="HelveticaNeueLT Com 57 Cn"/>
+                <w:sz w:val="21"/>
+                <w:szCs w:val="21"/>
+                <w:lang w:val="fr-CA" w:eastAsia="ja-JP"/>
+              </w:rPr>
+            </w:pPr>
+            <w:r>
+              <w:rPr>
+                <w:rFonts w:ascii="HelveticaNeueLT Com 57 Cn" w:hAnsi="HelveticaNeueLT Com 57 Cn"/>
+                <w:caps/>
+                <w:color w:val="3366CC"/>
+                <w:spacing w:val="-6"/>
+                <w:sz w:val="21"/>
+                <w:szCs w:val="21"/>
+                <w:lang w:val="fr-CA"/>
+              </w:rPr>
+              <w:t xml:space="preserve">CENTRE DE </w:t>
+            </w:r>
+            <w:r>
+              <w:rPr>
+                <w:rFonts w:ascii="HelveticaNeueLT Com 57 Cn" w:hAnsi="HelveticaNeueLT Com 57 Cn"/>
+                <w:caps/>
+                <w:color w:val="3366CC"/>
+                <w:spacing w:val="-6"/>
+                <w:sz w:val="21"/>
+                <w:szCs w:val="21"/>
+                <w:lang w:val="fr-CA"/>
+              </w:rPr>
+              <w:t>D’INTÉRÊTS</w:t>
+            </w:r>
+          </w:p>
+        </w:tc>
+        <w:tc>
+          <w:tcPr>
+            <w:tcW w:w="3134" w:type="dxa"/>
             <w:gridSpan w:val="5"/>
             <w:tcBorders>
               <w:top w:val="single" w:sz="4" w:space="0" w:color="3366CC"/>
@@ -680,7 +780,7 @@
                 <w:szCs w:val="21"/>
                 <w:lang w:val="fr-CA" w:eastAsia="ja-JP"/>
               </w:rPr>
-              <w:t>Créatif</w:t>
+              <w:t>Langues et cultures</w:t>
             </w:r>
           </w:p>
           <w:p>
@@ -707,7 +807,61 @@
                 <w:szCs w:val="21"/>
                 <w:lang w:val="fr-CA" w:eastAsia="ja-JP"/>
               </w:rPr>
-              <w:t>Esprit critique</w:t>
+              <w:t>Musculation et footing</w:t>
+            </w:r>
+          </w:p>
+          <w:p>
+            <w:pPr>
+              <w:pStyle w:val="NormalWeb"/>
+              <w:widowControl w:val="0"/>
+              <w:numPr>
+                <w:ilvl w:val="0"/>
+                <w:numId w:val="42"/>
+              </w:numPr>
+              <w:spacing w:before="120" w:beforeAutospacing="0" w:afterAutospacing="0"/>
+              <w:ind w:left="187" w:hanging="187"/>
+              <w:rPr>
+                <w:rFonts w:ascii="HelveticaNeueLT Com 57 Cn" w:eastAsiaTheme="minorEastAsia" w:hAnsi="HelveticaNeueLT Com 57 Cn"/>
+                <w:sz w:val="21"/>
+                <w:szCs w:val="21"/>
+                <w:lang w:val="fr-CA" w:eastAsia="ja-JP"/>
+              </w:rPr>
+            </w:pPr>
+            <w:r>
+              <w:rPr>
+                <w:rFonts w:ascii="HelveticaNeueLT Com 57 Cn" w:eastAsiaTheme="minorEastAsia" w:hAnsi="HelveticaNeueLT Com 57 Cn"/>
+                <w:sz w:val="21"/>
+                <w:szCs w:val="21"/>
+                <w:lang w:val="fr-CA" w:eastAsia="ja-JP"/>
+              </w:rPr>
+              <w:t xml:space="preserve">Jeux vidéo, jeux de société, </w:t>
+            </w:r>
+            <w:r>
+              <w:rPr>
+                <w:rFonts w:ascii="HelveticaNeueLT Com 57 Cn" w:eastAsiaTheme="minorEastAsia" w:hAnsi="HelveticaNeueLT Com 57 Cn"/>
+                <w:sz w:val="21"/>
+                <w:szCs w:val="21"/>
+                <w:lang w:val="fr-CA" w:eastAsia="ja-JP"/>
+              </w:rPr>
+              <w:br/>
+            </w:r>
+            <w:r>
+              <w:rPr>
+                <w:rFonts w:ascii="HelveticaNeueLT Com 57 Cn" w:eastAsiaTheme="minorEastAsia" w:hAnsi="HelveticaNeueLT Com 57 Cn"/>
+                <w:sz w:val="21"/>
+                <w:szCs w:val="21"/>
+                <w:lang w:val="fr-CA" w:eastAsia="ja-JP"/>
+              </w:rPr>
+              <w:t xml:space="preserve">jeux de </w:t>
+            </w:r>
+            <w:r>
+              <w:rPr>
+                <w:rFonts w:ascii="HelveticaNeueLT Com 57 Cn" w:eastAsiaTheme="minorEastAsia" w:hAnsi="HelveticaNeueLT Com 57 Cn"/>
+                <w:sz w:val="21"/>
+                <w:szCs w:val="21"/>
+                <w:lang w:val="fr-FR" w:eastAsia="ja-JP"/>
+              </w:rPr>
+              <w:t>rôle</w:t>
             </w:r>
           </w:p>
         </w:tc>
@@ -773,7 +927,7 @@
         <w:tc>
           <w:tcPr>
             <w:tcW w:w="7221" w:type="dxa"/>
-            <w:gridSpan w:val="5"/>
+            <w:gridSpan w:val="6"/>
             <w:tcBorders>
               <w:top w:val="single" w:sz="4" w:space="0" w:color="3366CC"/>
             </w:tcBorders>
@@ -834,7 +988,7 @@
                 <w:ilvl w:val="0"/>
                 <w:numId w:val="42"/>
               </w:numPr>
-              <w:spacing w:beforeAutospacing="0" w:afterAutospacing="0"/>
+              <w:spacing w:before="0" w:beforeAutospacing="0" w:afterAutospacing="0"/>
               <w:ind w:left="187" w:hanging="187"/>
               <w:rPr>
                 <w:rFonts w:ascii="HelveticaNeueLT Com 57 Cn" w:eastAsiaTheme="minorEastAsia" w:hAnsi="HelveticaNeueLT Com 57 Cn"/>
@@ -882,6 +1036,33 @@
                 <w:lang w:eastAsia="ja-JP"/>
               </w:rPr>
               <w:t>Notions de frameworks Bootstrap, jQuery, SASS, React et Redux</w:t>
+            </w:r>
+          </w:p>
+          <w:p>
+            <w:pPr>
+              <w:pStyle w:val="NormalWeb"/>
+              <w:widowControl w:val="0"/>
+              <w:numPr>
+                <w:ilvl w:val="0"/>
+                <w:numId w:val="42"/>
+              </w:numPr>
+              <w:spacing w:beforeAutospacing="0" w:afterAutospacing="0"/>
+              <w:ind w:left="187" w:hanging="187"/>
+              <w:rPr>
+                <w:rFonts w:ascii="HelveticaNeueLT Com 57 Cn" w:eastAsiaTheme="minorEastAsia" w:hAnsi="HelveticaNeueLT Com 57 Cn"/>
+                <w:sz w:val="21"/>
+                <w:szCs w:val="21"/>
+                <w:lang w:val="fr-FR" w:eastAsia="ja-JP"/>
+              </w:rPr>
+            </w:pPr>
+            <w:r>
+              <w:rPr>
+                <w:rFonts w:ascii="HelveticaNeueLT Com 57 Cn" w:eastAsiaTheme="minorEastAsia" w:hAnsi="HelveticaNeueLT Com 57 Cn"/>
+                <w:sz w:val="21"/>
+                <w:szCs w:val="21"/>
+                <w:lang w:val="fr-FR" w:eastAsia="ja-JP"/>
+              </w:rPr>
+              <w:t>Certificat en progrès : bibliothèques front end</w:t>
             </w:r>
           </w:p>
         </w:tc>
@@ -967,7 +1148,7 @@
         <w:tc>
           <w:tcPr>
             <w:tcW w:w="7221" w:type="dxa"/>
-            <w:gridSpan w:val="5"/>
+            <w:gridSpan w:val="6"/>
             <w:tcMar>
               <w:left w:w="0" w:type="dxa"/>
               <w:right w:w="0" w:type="dxa"/>
@@ -1025,7 +1206,7 @@
                 <w:ilvl w:val="0"/>
                 <w:numId w:val="43"/>
               </w:numPr>
-              <w:spacing w:beforeAutospacing="0" w:afterAutospacing="0"/>
+              <w:spacing w:before="0" w:beforeAutospacing="0" w:afterAutospacing="0"/>
               <w:ind w:left="187" w:hanging="187"/>
               <w:rPr>
                 <w:rFonts w:ascii="HelveticaNeueLT Com 57 Cn" w:eastAsiaTheme="minorEastAsia" w:hAnsi="HelveticaNeueLT Com 57 Cn"/>
@@ -1061,7 +1242,16 @@
                 <w:szCs w:val="21"/>
                 <w:lang w:val="fr-CA" w:eastAsia="ja-JP"/>
               </w:rPr>
-              <w:t>vidéo pour apprendre les bases</w:t>
+              <w:t>vidéo</w:t>
+            </w:r>
+            <w:r>
+              <w:rPr>
+                <w:rFonts w:ascii="HelveticaNeueLT Com 57 Cn" w:eastAsiaTheme="minorEastAsia" w:hAnsi="HelveticaNeueLT Com 57 Cn"/>
+                <w:sz w:val="21"/>
+                <w:szCs w:val="21"/>
+                <w:lang w:val="fr-CA" w:eastAsia="ja-JP"/>
+              </w:rPr>
+              <w:t xml:space="preserve"> (Pong, Astéroïdes, Blackjack, etc.)</w:t>
             </w:r>
           </w:p>
         </w:tc>
@@ -1144,7 +1334,7 @@
         <w:tc>
           <w:tcPr>
             <w:tcW w:w="7221" w:type="dxa"/>
-            <w:gridSpan w:val="5"/>
+            <w:gridSpan w:val="6"/>
             <w:tcMar>
               <w:left w:w="0" w:type="dxa"/>
               <w:right w:w="0" w:type="dxa"/>
@@ -1297,7 +1487,7 @@
       </w:tr>
       <w:tr>
         <w:trPr>
-          <w:trHeight w:val="1000"/>
+          <w:trHeight w:val="703"/>
         </w:trPr>
         <w:tc>
           <w:tcPr>
@@ -1348,7 +1538,7 @@
         <w:tc>
           <w:tcPr>
             <w:tcW w:w="8370" w:type="dxa"/>
-            <w:gridSpan w:val="6"/>
+            <w:gridSpan w:val="7"/>
             <w:tcBorders>
               <w:bottom w:val="single" w:sz="4" w:space="0" w:color="4F81BD" w:themeColor="accent1"/>
             </w:tcBorders>
@@ -1366,7 +1556,7 @@
                 <w:numId w:val="41"/>
               </w:numPr>
               <w:snapToGrid w:val="0"/>
-              <w:spacing w:before="100" w:after="100"/>
+              <w:spacing w:after="100"/>
               <w:ind w:left="187" w:hanging="187"/>
               <w:contextualSpacing w:val="0"/>
               <w:rPr>
@@ -1433,6 +1623,202 @@
                 <w:lang w:val="fr-CA"/>
               </w:rPr>
               <w:t>Licence avec mention dans les deux facultés pour un projet de recherche de traduction littéraire</w:t>
+            </w:r>
+          </w:p>
+        </w:tc>
+      </w:tr>
+      <w:tr>
+        <w:trPr>
+          <w:trHeight w:val="844"/>
+        </w:trPr>
+        <w:tc>
+          <w:tcPr>
+            <w:tcW w:w="1602" w:type="dxa"/>
+            <w:tcBorders>
+              <w:top w:val="single" w:sz="4" w:space="0" w:color="3366CC"/>
+            </w:tcBorders>
+            <w:tcMar>
+              <w:top w:w="0" w:type="dxa"/>
+              <w:left w:w="0" w:type="dxa"/>
+              <w:bottom w:w="0" w:type="dxa"/>
+              <w:right w:w="0" w:type="dxa"/>
+            </w:tcMar>
+          </w:tcPr>
+          <w:p>
+            <w:pPr>
+              <w:widowControl w:val="0"/>
+              <w:tabs>
+                <w:tab w:val="left" w:pos="916"/>
+                <w:tab w:val="left" w:pos="1832"/>
+                <w:tab w:val="left" w:pos="2748"/>
+                <w:tab w:val="left" w:pos="3664"/>
+                <w:tab w:val="left" w:pos="4580"/>
+                <w:tab w:val="left" w:pos="5496"/>
+                <w:tab w:val="left" w:pos="6412"/>
+                <w:tab w:val="left" w:pos="7328"/>
+                <w:tab w:val="left" w:pos="8244"/>
+                <w:tab w:val="left" w:pos="9160"/>
+                <w:tab w:val="left" w:pos="10076"/>
+                <w:tab w:val="left" w:pos="10992"/>
+                <w:tab w:val="left" w:pos="11908"/>
+                <w:tab w:val="left" w:pos="12824"/>
+                <w:tab w:val="left" w:pos="13740"/>
+                <w:tab w:val="left" w:pos="14656"/>
+              </w:tabs>
+              <w:spacing w:before="120" w:after="100"/>
+              <w:rPr>
+                <w:rFonts w:ascii="HelveticaNeueLT Com 57 Cn" w:hAnsi="HelveticaNeueLT Com 57 Cn"/>
+                <w:color w:val="3366CC"/>
+                <w:sz w:val="21"/>
+                <w:szCs w:val="21"/>
+                <w:lang w:val="fr-CA"/>
+              </w:rPr>
+            </w:pPr>
+            <w:r>
+              <w:rPr>
+                <w:rFonts w:ascii="HelveticaNeueLT Com 57 Cn" w:hAnsi="HelveticaNeueLT Com 57 Cn"/>
+                <w:caps/>
+                <w:color w:val="3366CC"/>
+                <w:spacing w:val="-6"/>
+                <w:sz w:val="21"/>
+                <w:szCs w:val="21"/>
+                <w:lang w:val="fr-CA"/>
+              </w:rPr>
+              <w:t>CompÉtences linguistiques</w:t>
+            </w:r>
+          </w:p>
+        </w:tc>
+        <w:tc>
+          <w:tcPr>
+            <w:tcW w:w="5310" w:type="dxa"/>
+            <w:gridSpan w:val="3"/>
+            <w:tcBorders>
+              <w:top w:val="single" w:sz="4" w:space="0" w:color="3366CC"/>
+            </w:tcBorders>
+            <w:tcMar>
+              <w:left w:w="0" w:type="dxa"/>
+              <w:right w:w="0" w:type="dxa"/>
+            </w:tcMar>
+          </w:tcPr>
+          <w:p>
+            <w:pPr>
+              <w:pStyle w:val="NormalWeb"/>
+              <w:widowControl w:val="0"/>
+              <w:numPr>
+                <w:ilvl w:val="0"/>
+                <w:numId w:val="41"/>
+              </w:numPr>
+              <w:spacing w:beforeAutospacing="0" w:afterAutospacing="0"/>
+              <w:ind w:left="187" w:hanging="187"/>
+              <w:rPr>
+                <w:rFonts w:ascii="HelveticaNeueLT Com 57 Cn" w:hAnsi="HelveticaNeueLT Com 57 Cn"/>
+                <w:sz w:val="21"/>
+                <w:szCs w:val="21"/>
+                <w:lang w:val="fr-CA"/>
+              </w:rPr>
+            </w:pPr>
+            <w:r>
+              <w:rPr>
+                <w:rFonts w:ascii="HelveticaNeueLT Com 57 Cn" w:hAnsi="HelveticaNeueLT Com 57 Cn"/>
+                <w:sz w:val="21"/>
+                <w:szCs w:val="21"/>
+                <w:lang w:val="fr-CA"/>
+              </w:rPr>
+              <w:t>Anglais : langue maternelle</w:t>
+            </w:r>
+          </w:p>
+          <w:p>
+            <w:pPr>
+              <w:pStyle w:val="NormalWeb"/>
+              <w:widowControl w:val="0"/>
+              <w:numPr>
+                <w:ilvl w:val="0"/>
+                <w:numId w:val="41"/>
+              </w:numPr>
+              <w:spacing w:beforeAutospacing="0" w:afterAutospacing="0"/>
+              <w:ind w:left="187" w:hanging="187"/>
+              <w:rPr>
+                <w:rFonts w:ascii="HelveticaNeueLT Com 57 Cn" w:hAnsi="HelveticaNeueLT Com 57 Cn"/>
+                <w:sz w:val="21"/>
+                <w:szCs w:val="21"/>
+                <w:lang w:val="fr-CA"/>
+              </w:rPr>
+            </w:pPr>
+            <w:r>
+              <w:rPr>
+                <w:rFonts w:ascii="HelveticaNeueLT Com 57 Cn" w:hAnsi="HelveticaNeueLT Com 57 Cn"/>
+                <w:sz w:val="21"/>
+                <w:szCs w:val="21"/>
+                <w:lang w:val="fr-CA"/>
+              </w:rPr>
+              <w:t>Français : courant (C1 assuré par examen officiel-TCF)</w:t>
+            </w:r>
+          </w:p>
+        </w:tc>
+        <w:tc>
+          <w:tcPr>
+            <w:tcW w:w="3060" w:type="dxa"/>
+            <w:gridSpan w:val="4"/>
+            <w:tcBorders>
+              <w:top w:val="single" w:sz="4" w:space="0" w:color="3366CC"/>
+            </w:tcBorders>
+            <w:tcMar>
+              <w:left w:w="0" w:type="dxa"/>
+              <w:right w:w="0" w:type="dxa"/>
+            </w:tcMar>
+          </w:tcPr>
+          <w:p>
+            <w:pPr>
+              <w:pStyle w:val="NormalWeb"/>
+              <w:widowControl w:val="0"/>
+              <w:numPr>
+                <w:ilvl w:val="0"/>
+                <w:numId w:val="41"/>
+              </w:numPr>
+              <w:spacing w:beforeAutospacing="0" w:afterAutospacing="0"/>
+              <w:ind w:left="187" w:hanging="187"/>
+              <w:rPr>
+                <w:rFonts w:ascii="HelveticaNeueLT Com 57 Cn" w:hAnsi="HelveticaNeueLT Com 57 Cn"/>
+                <w:sz w:val="21"/>
+                <w:szCs w:val="21"/>
+                <w:lang w:val="fr-CA"/>
+              </w:rPr>
+            </w:pPr>
+            <w:r>
+              <w:rPr>
+                <w:rFonts w:ascii="HelveticaNeueLT Com 57 Cn" w:hAnsi="HelveticaNeueLT Com 57 Cn"/>
+                <w:sz w:val="21"/>
+                <w:szCs w:val="21"/>
+                <w:lang w:val="fr-CA"/>
+              </w:rPr>
+              <w:t>Espagnol : courant (C1)</w:t>
+            </w:r>
+          </w:p>
+          <w:p>
+            <w:pPr>
+              <w:pStyle w:val="NormalWeb"/>
+              <w:widowControl w:val="0"/>
+              <w:numPr>
+                <w:ilvl w:val="0"/>
+                <w:numId w:val="41"/>
+              </w:numPr>
+              <w:spacing w:beforeAutospacing="0" w:afterAutospacing="0"/>
+              <w:ind w:left="187" w:hanging="187"/>
+              <w:rPr>
+                <w:rFonts w:ascii="HelveticaNeueLT Com 57 Cn" w:hAnsi="HelveticaNeueLT Com 57 Cn"/>
+                <w:sz w:val="21"/>
+                <w:szCs w:val="21"/>
+                <w:lang w:val="fr-CA"/>
+              </w:rPr>
+            </w:pPr>
+            <w:r>
+              <w:rPr>
+                <w:rFonts w:ascii="HelveticaNeueLT Com 57 Cn" w:hAnsi="HelveticaNeueLT Com 57 Cn"/>
+                <w:sz w:val="21"/>
+                <w:szCs w:val="21"/>
+                <w:lang w:val="fr-CA"/>
+              </w:rPr>
+              <w:t>Japonais : notions (A2)</w:t>
             </w:r>
           </w:p>
         </w:tc>
@@ -1494,12 +1880,22 @@
               </w:rPr>
               <w:t>EXPÉRIENCE</w:t>
             </w:r>
+            <w:r>
+              <w:rPr>
+                <w:rFonts w:ascii="HelveticaNeueLT Com 57 Cn" w:hAnsi="HelveticaNeueLT Com 57 Cn"/>
+                <w:color w:val="3366CC"/>
+                <w:sz w:val="21"/>
+                <w:szCs w:val="21"/>
+                <w:lang w:val="fr-CA"/>
+              </w:rPr>
+              <w:t>S</w:t>
+            </w:r>
           </w:p>
         </w:tc>
         <w:tc>
           <w:tcPr>
             <w:tcW w:w="6300" w:type="dxa"/>
-            <w:gridSpan w:val="3"/>
+            <w:gridSpan w:val="4"/>
             <w:tcBorders>
               <w:top w:val="single" w:sz="4" w:space="0" w:color="4F81BD" w:themeColor="accent1"/>
             </w:tcBorders>
@@ -1672,7 +2068,7 @@
         <w:tc>
           <w:tcPr>
             <w:tcW w:w="8370" w:type="dxa"/>
-            <w:gridSpan w:val="6"/>
+            <w:gridSpan w:val="7"/>
             <w:tcMar>
               <w:left w:w="0" w:type="dxa"/>
               <w:right w:w="0" w:type="dxa"/>
@@ -1686,7 +2082,7 @@
                 <w:ilvl w:val="0"/>
                 <w:numId w:val="9"/>
               </w:numPr>
-              <w:spacing w:beforeAutospacing="0" w:afterAutospacing="0"/>
+              <w:spacing w:before="0" w:beforeAutospacing="0" w:afterAutospacing="0"/>
               <w:ind w:left="187" w:hanging="187"/>
               <w:rPr>
                 <w:rFonts w:ascii="HelveticaNeueLT Com 57 Cn" w:hAnsi="HelveticaNeueLT Com 57 Cn"/>
@@ -1704,7 +2100,27 @@
                 <w:szCs w:val="21"/>
                 <w:lang w:val="fr-CA"/>
               </w:rPr>
-              <w:t>Participation dans la formation de nouveaux professeurs.</w:t>
+              <w:t xml:space="preserve">Participation </w:t>
+            </w:r>
+            <w:r>
+              <w:rPr>
+                <w:rFonts w:ascii="HelveticaNeueLT Com 57 Cn" w:hAnsi="HelveticaNeueLT Com 57 Cn"/>
+                <w:bCs/>
+                <w:sz w:val="21"/>
+                <w:szCs w:val="21"/>
+                <w:lang w:val="fr-CA"/>
+              </w:rPr>
+              <w:t>à</w:t>
+            </w:r>
+            <w:r>
+              <w:rPr>
+                <w:rFonts w:ascii="HelveticaNeueLT Com 57 Cn" w:hAnsi="HelveticaNeueLT Com 57 Cn"/>
+                <w:bCs/>
+                <w:sz w:val="21"/>
+                <w:szCs w:val="21"/>
+                <w:lang w:val="fr-CA"/>
+              </w:rPr>
+              <w:t xml:space="preserve"> la formation de nouveaux professeurs.</w:t>
             </w:r>
           </w:p>
           <w:p>
@@ -1868,7 +2284,7 @@
         <w:tc>
           <w:tcPr>
             <w:tcW w:w="6300" w:type="dxa"/>
-            <w:gridSpan w:val="3"/>
+            <w:gridSpan w:val="4"/>
             <w:tcMar>
               <w:left w:w="0" w:type="dxa"/>
               <w:right w:w="0" w:type="dxa"/>
@@ -2086,7 +2502,7 @@
         <w:tc>
           <w:tcPr>
             <w:tcW w:w="6390" w:type="dxa"/>
-            <w:gridSpan w:val="4"/>
+            <w:gridSpan w:val="5"/>
             <w:tcMar>
               <w:left w:w="0" w:type="dxa"/>
               <w:right w:w="0" w:type="dxa"/>
@@ -2241,7 +2657,7 @@
         <w:tc>
           <w:tcPr>
             <w:tcW w:w="8370" w:type="dxa"/>
-            <w:gridSpan w:val="6"/>
+            <w:gridSpan w:val="7"/>
             <w:tcMar>
               <w:left w:w="0" w:type="dxa"/>
               <w:right w:w="0" w:type="dxa"/>
@@ -2255,7 +2671,7 @@
                 <w:ilvl w:val="0"/>
                 <w:numId w:val="9"/>
               </w:numPr>
-              <w:spacing w:beforeAutospacing="0" w:afterAutospacing="0"/>
+              <w:spacing w:before="0" w:beforeAutospacing="0" w:afterAutospacing="0"/>
               <w:ind w:left="187" w:hanging="187"/>
               <w:rPr>
                 <w:rFonts w:ascii="HelveticaNeueLT Com 57 Cn" w:hAnsi="HelveticaNeueLT Com 57 Cn"/>
@@ -2383,6 +2799,344 @@
                 <w:lang w:val="fr-CA"/>
               </w:rPr>
               <w:t>pour promouvoir le bilinguisme.</w:t>
+            </w:r>
+          </w:p>
+        </w:tc>
+      </w:tr>
+      <w:tr>
+        <w:trPr>
+          <w:trHeight w:val="605"/>
+        </w:trPr>
+        <w:tc>
+          <w:tcPr>
+            <w:tcW w:w="1602" w:type="dxa"/>
+            <w:tcMar>
+              <w:top w:w="0" w:type="dxa"/>
+              <w:left w:w="0" w:type="dxa"/>
+              <w:bottom w:w="0" w:type="dxa"/>
+              <w:right w:w="0" w:type="dxa"/>
+            </w:tcMar>
+          </w:tcPr>
+          <w:p>
+            <w:pPr>
+              <w:pStyle w:val="NormalWeb"/>
+              <w:widowControl w:val="0"/>
+              <w:spacing w:before="120" w:beforeAutospacing="0" w:afterAutospacing="0"/>
+              <w:rPr>
+                <w:rFonts w:ascii="HelveticaNeueLT Com 57 Cn" w:hAnsi="HelveticaNeueLT Com 57 Cn"/>
+                <w:caps/>
+                <w:color w:val="3366CC"/>
+                <w:sz w:val="21"/>
+                <w:szCs w:val="21"/>
+                <w:lang w:val="fr-CA"/>
+              </w:rPr>
+            </w:pPr>
+          </w:p>
+        </w:tc>
+        <w:tc>
+          <w:tcPr>
+            <w:tcW w:w="6390" w:type="dxa"/>
+            <w:gridSpan w:val="5"/>
+            <w:tcMar>
+              <w:left w:w="0" w:type="dxa"/>
+              <w:right w:w="0" w:type="dxa"/>
+            </w:tcMar>
+          </w:tcPr>
+          <w:p>
+            <w:pPr>
+              <w:widowControl w:val="0"/>
+              <w:spacing w:before="100" w:after="100"/>
+              <w:rPr>
+                <w:rFonts w:ascii="HelveticaNeueLT Com 57 Cn" w:hAnsi="HelveticaNeueLT Com 57 Cn"/>
+                <w:caps/>
+                <w:color w:val="3366CC"/>
+                <w:sz w:val="21"/>
+                <w:szCs w:val="21"/>
+                <w:lang w:val="fr-CA"/>
+              </w:rPr>
+            </w:pPr>
+            <w:r>
+              <w:rPr>
+                <w:rFonts w:ascii="HelveticaNeueLT Com 57 Cn" w:eastAsiaTheme="minorEastAsia" w:hAnsi="HelveticaNeueLT Com 57 Cn"/>
+                <w:caps/>
+                <w:color w:val="3366CC"/>
+                <w:sz w:val="21"/>
+                <w:szCs w:val="21"/>
+                <w:lang w:val="fr-CA" w:eastAsia="ja-JP"/>
+              </w:rPr>
+              <w:t>CORRECTEUR</w:t>
+            </w:r>
+            <w:r>
+              <w:rPr>
+                <w:rFonts w:ascii="HelveticaNeueLT Com 57 Cn" w:eastAsiaTheme="minorEastAsia" w:hAnsi="HelveticaNeueLT Com 57 Cn"/>
+                <w:caps/>
+                <w:color w:val="3366CC"/>
+                <w:sz w:val="21"/>
+                <w:szCs w:val="21"/>
+                <w:lang w:val="fr-CA" w:eastAsia="ja-JP"/>
+              </w:rPr>
+              <w:t xml:space="preserve"> DE DOCUMENTS </w:t>
+            </w:r>
+            <w:r>
+              <w:rPr>
+                <w:rFonts w:ascii="HelveticaNeueLT Com 57 Cn" w:eastAsiaTheme="minorEastAsia" w:hAnsi="HelveticaNeueLT Com 57 Cn"/>
+                <w:caps/>
+                <w:color w:val="3366CC"/>
+                <w:sz w:val="21"/>
+                <w:szCs w:val="21"/>
+                <w:lang w:val="fr-CA" w:eastAsia="ja-JP"/>
+              </w:rPr>
+              <w:t>LÉGAUX</w:t>
+            </w:r>
+            <w:r>
+              <w:rPr>
+                <w:rFonts w:ascii="HelveticaNeueLT Com 57 Cn" w:eastAsiaTheme="minorEastAsia" w:hAnsi="HelveticaNeueLT Com 57 Cn"/>
+                <w:caps/>
+                <w:color w:val="3366CC"/>
+                <w:sz w:val="21"/>
+                <w:szCs w:val="21"/>
+                <w:lang w:val="fr-CA" w:eastAsia="ja-JP"/>
+              </w:rPr>
+              <w:t xml:space="preserve"> </w:t>
+            </w:r>
+            <w:r>
+              <w:rPr>
+                <w:rFonts w:ascii="HelveticaNeueLT Com 57 Cn" w:eastAsiaTheme="minorEastAsia" w:hAnsi="HelveticaNeueLT Com 57 Cn"/>
+                <w:caps/>
+                <w:color w:val="3366CC"/>
+                <w:sz w:val="21"/>
+                <w:szCs w:val="21"/>
+                <w:lang w:val="fr-CA" w:eastAsia="ja-JP"/>
+              </w:rPr>
+              <w:t>ET FINANCIERS</w:t>
+            </w:r>
+            <w:r>
+              <w:rPr>
+                <w:rFonts w:ascii="HelveticaNeueLT Com 57 Cn" w:eastAsiaTheme="minorEastAsia" w:hAnsi="HelveticaNeueLT Com 57 Cn"/>
+                <w:caps/>
+                <w:color w:val="3366CC"/>
+                <w:sz w:val="21"/>
+                <w:szCs w:val="21"/>
+                <w:lang w:val="fr-CA" w:eastAsia="ja-JP"/>
+              </w:rPr>
+              <w:br/>
+            </w:r>
+            <w:r>
+              <w:rPr>
+                <w:rFonts w:ascii="HelveticaNeueLT Com 57 Cn" w:hAnsi="HelveticaNeueLT Com 57 Cn"/>
+                <w:bCs/>
+                <w:sz w:val="21"/>
+                <w:szCs w:val="21"/>
+                <w:lang w:val="fr-CA"/>
+              </w:rPr>
+              <w:t xml:space="preserve">Travailleur </w:t>
+            </w:r>
+            <w:r>
+              <w:rPr>
+                <w:rFonts w:ascii="HelveticaNeueLT Com 57 Cn" w:hAnsi="HelveticaNeueLT Com 57 Cn"/>
+                <w:bCs/>
+                <w:sz w:val="21"/>
+                <w:szCs w:val="21"/>
+                <w:lang w:val="fr-CA"/>
+              </w:rPr>
+              <w:t>freelance</w:t>
+            </w:r>
+            <w:r>
+              <w:rPr>
+                <w:rFonts w:ascii="HelveticaNeueLT Com 57 Cn" w:hAnsi="HelveticaNeueLT Com 57 Cn"/>
+                <w:bCs/>
+                <w:sz w:val="21"/>
+                <w:szCs w:val="21"/>
+                <w:lang w:val="fr-CA"/>
+              </w:rPr>
+              <w:t xml:space="preserve"> </w:t>
+            </w:r>
+            <w:r>
+              <w:rPr>
+                <w:rFonts w:ascii="HelveticaNeueLT Com 57 Cn" w:hAnsi="HelveticaNeueLT Com 57 Cn"/>
+                <w:bCs/>
+                <w:sz w:val="21"/>
+                <w:szCs w:val="21"/>
+                <w:lang w:val="fr-CA"/>
+              </w:rPr>
+              <w:t>pour</w:t>
+            </w:r>
+            <w:r>
+              <w:rPr>
+                <w:rFonts w:ascii="HelveticaNeueLT Com 57 Cn" w:hAnsi="HelveticaNeueLT Com 57 Cn"/>
+                <w:bCs/>
+                <w:sz w:val="21"/>
+                <w:szCs w:val="21"/>
+                <w:lang w:val="fr-CA"/>
+              </w:rPr>
+              <w:t xml:space="preserve"> plusieurs entreprises</w:t>
+            </w:r>
+            <w:r>
+              <w:rPr>
+                <w:rFonts w:ascii="HelveticaNeueLT Com 57 Cn" w:hAnsi="HelveticaNeueLT Com 57 Cn"/>
+                <w:bCs/>
+                <w:sz w:val="21"/>
+                <w:szCs w:val="21"/>
+                <w:lang w:val="fr-CA"/>
+              </w:rPr>
+              <w:t xml:space="preserve"> à</w:t>
+            </w:r>
+            <w:r>
+              <w:rPr>
+                <w:rFonts w:ascii="HelveticaNeueLT Com 57 Cn" w:hAnsi="HelveticaNeueLT Com 57 Cn"/>
+                <w:bCs/>
+                <w:sz w:val="21"/>
+                <w:szCs w:val="21"/>
+                <w:lang w:val="fr-CA"/>
+              </w:rPr>
+              <w:t xml:space="preserve"> New York, États-Unis</w:t>
+            </w:r>
+          </w:p>
+        </w:tc>
+        <w:tc>
+          <w:tcPr>
+            <w:tcW w:w="1980" w:type="dxa"/>
+            <w:gridSpan w:val="2"/>
+            <w:tcMar>
+              <w:left w:w="0" w:type="dxa"/>
+              <w:right w:w="0" w:type="dxa"/>
+            </w:tcMar>
+          </w:tcPr>
+          <w:p>
+            <w:pPr>
+              <w:pStyle w:val="NormalWeb"/>
+              <w:widowControl w:val="0"/>
+              <w:spacing w:beforeAutospacing="0" w:afterAutospacing="0"/>
+              <w:jc w:val="right"/>
+              <w:rPr>
+                <w:rFonts w:ascii="HelveticaNeueLT Com 57 Cn" w:hAnsi="HelveticaNeueLT Com 57 Cn"/>
+                <w:bCs/>
+                <w:color w:val="3366CC"/>
+                <w:sz w:val="21"/>
+                <w:szCs w:val="21"/>
+                <w:lang w:val="fr-CA"/>
+              </w:rPr>
+            </w:pPr>
+            <w:r>
+              <w:rPr>
+                <w:rFonts w:ascii="HelveticaNeueLT Com 57 Cn" w:hAnsi="HelveticaNeueLT Com 57 Cn"/>
+                <w:color w:val="3366CC"/>
+                <w:sz w:val="21"/>
+                <w:szCs w:val="21"/>
+                <w:lang w:val="fr-CA"/>
+              </w:rPr>
+              <w:t>jan</w:t>
+            </w:r>
+            <w:r>
+              <w:rPr>
+                <w:rFonts w:ascii="HelveticaNeueLT Com 57 Cn" w:hAnsi="HelveticaNeueLT Com 57 Cn"/>
+                <w:color w:val="3366CC"/>
+                <w:sz w:val="21"/>
+                <w:szCs w:val="21"/>
+                <w:lang w:val="fr-CA"/>
+              </w:rPr>
+              <w:t>v</w:t>
+            </w:r>
+            <w:r>
+              <w:rPr>
+                <w:rFonts w:ascii="HelveticaNeueLT Com 57 Cn" w:hAnsi="HelveticaNeueLT Com 57 Cn"/>
+                <w:color w:val="3366CC"/>
+                <w:sz w:val="21"/>
+                <w:szCs w:val="21"/>
+                <w:lang w:val="fr-CA"/>
+              </w:rPr>
+              <w:t xml:space="preserve">. 2006 </w:t>
+            </w:r>
+            <w:r>
+              <w:rPr>
+                <w:rFonts w:ascii="HelveticaNeueLT Com 57 Cn" w:hAnsi="HelveticaNeueLT Com 57 Cn"/>
+                <w:bCs/>
+                <w:color w:val="3366CC"/>
+                <w:sz w:val="21"/>
+                <w:szCs w:val="21"/>
+                <w:lang w:val="fr-CA"/>
+              </w:rPr>
+              <w:t xml:space="preserve">– </w:t>
+            </w:r>
+            <w:r>
+              <w:rPr>
+                <w:rFonts w:ascii="HelveticaNeueLT Com 57 Cn" w:hAnsi="HelveticaNeueLT Com 57 Cn"/>
+                <w:color w:val="3366CC"/>
+                <w:sz w:val="21"/>
+                <w:szCs w:val="21"/>
+                <w:lang w:val="fr-CA"/>
+              </w:rPr>
+              <w:t>juin 2014</w:t>
+            </w:r>
+          </w:p>
+        </w:tc>
+      </w:tr>
+      <w:tr>
+        <w:trPr>
+          <w:trHeight w:val="217"/>
+        </w:trPr>
+        <w:tc>
+          <w:tcPr>
+            <w:tcW w:w="1602" w:type="dxa"/>
+            <w:tcMar>
+              <w:top w:w="0" w:type="dxa"/>
+              <w:left w:w="0" w:type="dxa"/>
+              <w:bottom w:w="0" w:type="dxa"/>
+              <w:right w:w="0" w:type="dxa"/>
+            </w:tcMar>
+          </w:tcPr>
+          <w:p>
+            <w:pPr>
+              <w:pStyle w:val="NormalWeb"/>
+              <w:widowControl w:val="0"/>
+              <w:spacing w:before="120" w:beforeAutospacing="0" w:afterAutospacing="0"/>
+              <w:rPr>
+                <w:rFonts w:ascii="HelveticaNeueLT Com 57 Cn" w:hAnsi="HelveticaNeueLT Com 57 Cn"/>
+                <w:caps/>
+                <w:color w:val="3366CC"/>
+                <w:sz w:val="21"/>
+                <w:szCs w:val="21"/>
+                <w:lang w:val="fr-CA"/>
+              </w:rPr>
+            </w:pPr>
+          </w:p>
+        </w:tc>
+        <w:tc>
+          <w:tcPr>
+            <w:tcW w:w="8370" w:type="dxa"/>
+            <w:gridSpan w:val="7"/>
+            <w:tcMar>
+              <w:left w:w="0" w:type="dxa"/>
+              <w:right w:w="0" w:type="dxa"/>
+            </w:tcMar>
+          </w:tcPr>
+          <w:p>
+            <w:pPr>
+              <w:pStyle w:val="NormalWeb"/>
+              <w:widowControl w:val="0"/>
+              <w:numPr>
+                <w:ilvl w:val="0"/>
+                <w:numId w:val="9"/>
+              </w:numPr>
+              <w:spacing w:before="0" w:beforeAutospacing="0" w:afterAutospacing="0"/>
+              <w:ind w:left="187" w:hanging="187"/>
+              <w:rPr>
+                <w:rFonts w:ascii="HelveticaNeueLT Com 57 Cn" w:hAnsi="HelveticaNeueLT Com 57 Cn"/>
+                <w:bCs/>
+                <w:sz w:val="21"/>
+                <w:szCs w:val="21"/>
+                <w:lang w:val="fr-FR"/>
+              </w:rPr>
+            </w:pPr>
+            <w:r>
+              <w:rPr>
+                <w:rFonts w:ascii="HelveticaNeueLT Com 57 Cn" w:hAnsi="HelveticaNeueLT Com 57 Cn"/>
+                <w:bCs/>
+                <w:sz w:val="21"/>
+                <w:szCs w:val="21"/>
+                <w:lang w:val="fr-FR"/>
+              </w:rPr>
+              <w:t>Correction de documents Word, HTML et InDesign.</w:t>
             </w:r>
           </w:p>
         </w:tc>
@@ -2412,7 +3166,7 @@
                 <w:color w:val="3366CC"/>
                 <w:sz w:val="21"/>
                 <w:szCs w:val="21"/>
-                <w:lang w:val="fr-CA"/>
+                <w:lang w:val="fr-FR"/>
               </w:rPr>
             </w:pPr>
           </w:p>
@@ -2420,7 +3174,7 @@
         <w:tc>
           <w:tcPr>
             <w:tcW w:w="6390" w:type="dxa"/>
-            <w:gridSpan w:val="4"/>
+            <w:gridSpan w:val="5"/>
             <w:tcMar>
               <w:left w:w="0" w:type="dxa"/>
               <w:right w:w="0" w:type="dxa"/>
@@ -2429,140 +3183,44 @@
           <w:p>
             <w:pPr>
               <w:widowControl w:val="0"/>
-              <w:spacing w:before="100" w:after="100"/>
+              <w:spacing w:after="100"/>
               <w:rPr>
                 <w:rFonts w:ascii="HelveticaNeueLT Com 57 Cn" w:hAnsi="HelveticaNeueLT Com 57 Cn"/>
                 <w:caps/>
                 <w:color w:val="3366CC"/>
                 <w:sz w:val="21"/>
                 <w:szCs w:val="21"/>
-                <w:lang w:val="fr-CA"/>
+                <w:lang w:val="fr-FR"/>
               </w:rPr>
             </w:pPr>
             <w:r>
               <w:rPr>
-                <w:rFonts w:ascii="HelveticaNeueLT Com 57 Cn" w:eastAsiaTheme="minorEastAsia" w:hAnsi="HelveticaNeueLT Com 57 Cn"/>
+                <w:rFonts w:ascii="HelveticaNeueLT Com 57 Cn" w:hAnsi="HelveticaNeueLT Com 57 Cn"/>
                 <w:caps/>
                 <w:color w:val="3366CC"/>
                 <w:sz w:val="21"/>
                 <w:szCs w:val="21"/>
-                <w:lang w:val="fr-CA" w:eastAsia="ja-JP"/>
-              </w:rPr>
-              <w:t>CORRECTEUR</w:t>
-            </w:r>
-            <w:r>
-              <w:rPr>
-                <w:rFonts w:ascii="HelveticaNeueLT Com 57 Cn" w:eastAsiaTheme="minorEastAsia" w:hAnsi="HelveticaNeueLT Com 57 Cn"/>
-                <w:caps/>
-                <w:color w:val="3366CC"/>
-                <w:sz w:val="21"/>
-                <w:szCs w:val="21"/>
-                <w:lang w:val="fr-CA" w:eastAsia="ja-JP"/>
-              </w:rPr>
-              <w:t xml:space="preserve"> DE DOCUMENTS LEGA</w:t>
-            </w:r>
-            <w:r>
-              <w:rPr>
-                <w:rFonts w:ascii="HelveticaNeueLT Com 57 Cn" w:eastAsiaTheme="minorEastAsia" w:hAnsi="HelveticaNeueLT Com 57 Cn"/>
-                <w:caps/>
-                <w:color w:val="3366CC"/>
-                <w:sz w:val="21"/>
-                <w:szCs w:val="21"/>
-                <w:lang w:val="fr-CA" w:eastAsia="ja-JP"/>
-              </w:rPr>
-              <w:t>UX</w:t>
-            </w:r>
-            <w:r>
-              <w:rPr>
-                <w:rFonts w:ascii="HelveticaNeueLT Com 57 Cn" w:eastAsiaTheme="minorEastAsia" w:hAnsi="HelveticaNeueLT Com 57 Cn"/>
-                <w:caps/>
-                <w:color w:val="3366CC"/>
-                <w:sz w:val="21"/>
-                <w:szCs w:val="21"/>
-                <w:lang w:val="fr-CA" w:eastAsia="ja-JP"/>
-              </w:rPr>
-              <w:t xml:space="preserve"> ET FINANCIERS</w:t>
-            </w:r>
-            <w:r>
-              <w:rPr>
-                <w:rFonts w:ascii="HelveticaNeueLT Com 57 Cn" w:eastAsiaTheme="minorEastAsia" w:hAnsi="HelveticaNeueLT Com 57 Cn"/>
-                <w:caps/>
-                <w:color w:val="3366CC"/>
-                <w:sz w:val="21"/>
-                <w:szCs w:val="21"/>
-                <w:lang w:val="fr-CA" w:eastAsia="ja-JP"/>
+                <w:lang w:val="fr-FR"/>
+              </w:rPr>
+              <w:t xml:space="preserve">Haberdasher Theatre, New York, NY </w:t>
+            </w:r>
+            <w:r>
+              <w:rPr>
+                <w:rFonts w:ascii="HelveticaNeueLT Com 57 Cn" w:hAnsi="HelveticaNeueLT Com 57 Cn"/>
+                <w:sz w:val="21"/>
+                <w:szCs w:val="21"/>
+                <w:lang w:val="fr-FR"/>
               </w:rPr>
               <w:br/>
             </w:r>
             <w:r>
               <w:rPr>
                 <w:rFonts w:ascii="HelveticaNeueLT Com 57 Cn" w:hAnsi="HelveticaNeueLT Com 57 Cn"/>
-                <w:bCs/>
-                <w:sz w:val="21"/>
-                <w:szCs w:val="21"/>
-                <w:lang w:val="fr-CA"/>
-              </w:rPr>
-              <w:t xml:space="preserve">Travailleur </w:t>
-            </w:r>
-            <w:r>
-              <w:rPr>
-                <w:rFonts w:ascii="HelveticaNeueLT Com 57 Cn" w:hAnsi="HelveticaNeueLT Com 57 Cn"/>
-                <w:bCs/>
-                <w:sz w:val="21"/>
-                <w:szCs w:val="21"/>
-                <w:lang w:val="fr-CA"/>
-              </w:rPr>
-              <w:t>freelance</w:t>
-            </w:r>
-            <w:r>
-              <w:rPr>
-                <w:rFonts w:ascii="HelveticaNeueLT Com 57 Cn" w:hAnsi="HelveticaNeueLT Com 57 Cn"/>
-                <w:bCs/>
-                <w:sz w:val="21"/>
-                <w:szCs w:val="21"/>
-                <w:lang w:val="fr-CA"/>
-              </w:rPr>
-              <w:t xml:space="preserve"> </w:t>
-            </w:r>
-            <w:r>
-              <w:rPr>
-                <w:rFonts w:ascii="HelveticaNeueLT Com 57 Cn" w:hAnsi="HelveticaNeueLT Com 57 Cn"/>
-                <w:bCs/>
-                <w:sz w:val="21"/>
-                <w:szCs w:val="21"/>
-                <w:lang w:val="fr-CA"/>
-              </w:rPr>
-              <w:t>pour</w:t>
-            </w:r>
-            <w:r>
-              <w:rPr>
-                <w:rFonts w:ascii="HelveticaNeueLT Com 57 Cn" w:hAnsi="HelveticaNeueLT Com 57 Cn"/>
-                <w:bCs/>
-                <w:sz w:val="21"/>
-                <w:szCs w:val="21"/>
-                <w:lang w:val="fr-CA"/>
-              </w:rPr>
-              <w:t xml:space="preserve"> plusieurs entreprises</w:t>
-            </w:r>
-            <w:r>
-              <w:rPr>
-                <w:rFonts w:ascii="HelveticaNeueLT Com 57 Cn" w:hAnsi="HelveticaNeueLT Com 57 Cn"/>
-                <w:bCs/>
-                <w:sz w:val="21"/>
-                <w:szCs w:val="21"/>
-                <w:lang w:val="fr-CA"/>
-              </w:rPr>
-              <w:t xml:space="preserve"> à</w:t>
-            </w:r>
-            <w:r>
-              <w:rPr>
-                <w:rFonts w:ascii="HelveticaNeueLT Com 57 Cn" w:hAnsi="HelveticaNeueLT Com 57 Cn"/>
-                <w:bCs/>
-                <w:sz w:val="21"/>
-                <w:szCs w:val="21"/>
-                <w:lang w:val="fr-CA"/>
-              </w:rPr>
-              <w:t xml:space="preserve"> New York, États-Unis</w:t>
+                <w:sz w:val="21"/>
+                <w:szCs w:val="21"/>
+                <w:lang w:val="fr-FR"/>
+              </w:rPr>
+              <w:t>Cofondateur et directeur général, New York, NY</w:t>
             </w:r>
           </w:p>
         </w:tc>
@@ -2583,11 +3241,10 @@
               <w:jc w:val="right"/>
               <w:rPr>
                 <w:rFonts w:ascii="HelveticaNeueLT Com 57 Cn" w:hAnsi="HelveticaNeueLT Com 57 Cn"/>
-                <w:bCs/>
                 <w:color w:val="3366CC"/>
                 <w:sz w:val="21"/>
                 <w:szCs w:val="21"/>
-                <w:lang w:val="fr-CA"/>
+                <w:lang w:val="fr-FR"/>
               </w:rPr>
             </w:pPr>
             <w:r>
@@ -2596,9 +3253,9 @@
                 <w:color w:val="3366CC"/>
                 <w:sz w:val="21"/>
                 <w:szCs w:val="21"/>
-                <w:lang w:val="fr-CA"/>
-              </w:rPr>
-              <w:t>jan</w:t>
+                <w:lang w:val="fr-FR"/>
+              </w:rPr>
+              <w:t>nov</w:t>
             </w:r>
             <w:r>
               <w:rPr>
@@ -2606,7 +3263,37 @@
                 <w:color w:val="3366CC"/>
                 <w:sz w:val="21"/>
                 <w:szCs w:val="21"/>
-                <w:lang w:val="fr-CA"/>
+                <w:lang w:val="fr-FR"/>
+              </w:rPr>
+              <w:t>.</w:t>
+            </w:r>
+            <w:r>
+              <w:rPr>
+                <w:rFonts w:ascii="HelveticaNeueLT Com 57 Cn" w:hAnsi="HelveticaNeueLT Com 57 Cn"/>
+                <w:color w:val="3366CC"/>
+                <w:sz w:val="21"/>
+                <w:szCs w:val="21"/>
+                <w:lang w:val="fr-FR"/>
+              </w:rPr>
+              <w:t xml:space="preserve"> 2005</w:t>
+            </w:r>
+            <w:r>
+              <w:rPr>
+                <w:rFonts w:ascii="HelveticaNeueLT Com 57 Cn" w:hAnsi="HelveticaNeueLT Com 57 Cn"/>
+                <w:color w:val="3366CC"/>
+                <w:sz w:val="21"/>
+                <w:szCs w:val="21"/>
+                <w:lang w:val="fr-FR"/>
+              </w:rPr>
+              <w:t xml:space="preserve"> – jan</w:t>
+            </w:r>
+            <w:r>
+              <w:rPr>
+                <w:rFonts w:ascii="HelveticaNeueLT Com 57 Cn" w:hAnsi="HelveticaNeueLT Com 57 Cn"/>
+                <w:color w:val="3366CC"/>
+                <w:sz w:val="21"/>
+                <w:szCs w:val="21"/>
+                <w:lang w:val="fr-FR"/>
               </w:rPr>
               <w:t>v</w:t>
             </w:r>
@@ -2616,37 +3303,26 @@
                 <w:color w:val="3366CC"/>
                 <w:sz w:val="21"/>
                 <w:szCs w:val="21"/>
-                <w:lang w:val="fr-CA"/>
-              </w:rPr>
-              <w:t xml:space="preserve">. 2006 </w:t>
-            </w:r>
-            <w:r>
-              <w:rPr>
-                <w:rFonts w:ascii="HelveticaNeueLT Com 57 Cn" w:hAnsi="HelveticaNeueLT Com 57 Cn"/>
-                <w:bCs/>
+                <w:lang w:val="fr-FR"/>
+              </w:rPr>
+              <w:t xml:space="preserve">. 2013 </w:t>
+            </w:r>
+            <w:r>
+              <w:rPr>
+                <w:rFonts w:ascii="HelveticaNeueLT Com 57 Cn" w:hAnsi="HelveticaNeueLT Com 57 Cn"/>
                 <w:color w:val="3366CC"/>
                 <w:sz w:val="21"/>
                 <w:szCs w:val="21"/>
-                <w:lang w:val="fr-CA"/>
-              </w:rPr>
-              <w:t xml:space="preserve">– </w:t>
-            </w:r>
-            <w:r>
-              <w:rPr>
-                <w:rFonts w:ascii="HelveticaNeueLT Com 57 Cn" w:hAnsi="HelveticaNeueLT Com 57 Cn"/>
-                <w:color w:val="3366CC"/>
-                <w:sz w:val="21"/>
-                <w:szCs w:val="21"/>
-                <w:lang w:val="fr-CA"/>
-              </w:rPr>
-              <w:t>juin 2014</w:t>
+                <w:lang w:val="fr-FR"/>
+              </w:rPr>
+              <w:t xml:space="preserve"> </w:t>
             </w:r>
           </w:p>
         </w:tc>
       </w:tr>
       <w:tr>
         <w:trPr>
-          <w:trHeight w:val="332"/>
+          <w:trHeight w:val="1045"/>
         </w:trPr>
         <w:tc>
           <w:tcPr>
@@ -2669,7 +3345,6 @@
                 <w:color w:val="3366CC"/>
                 <w:sz w:val="21"/>
                 <w:szCs w:val="21"/>
-                <w:lang w:val="fr-CA"/>
               </w:rPr>
             </w:pPr>
           </w:p>
@@ -2677,253 +3352,7 @@
         <w:tc>
           <w:tcPr>
             <w:tcW w:w="8370" w:type="dxa"/>
-            <w:gridSpan w:val="6"/>
-            <w:tcMar>
-              <w:left w:w="0" w:type="dxa"/>
-              <w:right w:w="0" w:type="dxa"/>
-            </w:tcMar>
-          </w:tcPr>
-          <w:p>
-            <w:pPr>
-              <w:pStyle w:val="NormalWeb"/>
-              <w:widowControl w:val="0"/>
-              <w:numPr>
-                <w:ilvl w:val="0"/>
-                <w:numId w:val="9"/>
-              </w:numPr>
-              <w:spacing w:beforeAutospacing="0" w:afterAutospacing="0"/>
-              <w:ind w:left="187" w:hanging="187"/>
-              <w:rPr>
-                <w:rFonts w:ascii="HelveticaNeueLT Com 57 Cn" w:hAnsi="HelveticaNeueLT Com 57 Cn"/>
-                <w:bCs/>
-                <w:sz w:val="21"/>
-                <w:szCs w:val="21"/>
-                <w:lang w:val="fr-FR"/>
-              </w:rPr>
-            </w:pPr>
-            <w:r>
-              <w:rPr>
-                <w:rFonts w:ascii="HelveticaNeueLT Com 57 Cn" w:hAnsi="HelveticaNeueLT Com 57 Cn"/>
-                <w:bCs/>
-                <w:sz w:val="21"/>
-                <w:szCs w:val="21"/>
-                <w:lang w:val="fr-FR"/>
-              </w:rPr>
-              <w:t>Correction de documents Word, HTML et InDesign.</w:t>
-            </w:r>
-          </w:p>
-        </w:tc>
-      </w:tr>
-      <w:tr>
-        <w:trPr>
-          <w:trHeight w:val="332"/>
-        </w:trPr>
-        <w:tc>
-          <w:tcPr>
-            <w:tcW w:w="1602" w:type="dxa"/>
-            <w:tcMar>
-              <w:top w:w="0" w:type="dxa"/>
-              <w:left w:w="0" w:type="dxa"/>
-              <w:bottom w:w="0" w:type="dxa"/>
-              <w:right w:w="0" w:type="dxa"/>
-            </w:tcMar>
-          </w:tcPr>
-          <w:p>
-            <w:pPr>
-              <w:pStyle w:val="NormalWeb"/>
-              <w:widowControl w:val="0"/>
-              <w:spacing w:before="120" w:beforeAutospacing="0" w:afterAutospacing="0"/>
-              <w:rPr>
-                <w:rFonts w:ascii="HelveticaNeueLT Com 57 Cn" w:hAnsi="HelveticaNeueLT Com 57 Cn"/>
-                <w:caps/>
-                <w:color w:val="3366CC"/>
-                <w:sz w:val="21"/>
-                <w:szCs w:val="21"/>
-                <w:lang w:val="fr-FR"/>
-              </w:rPr>
-            </w:pPr>
-          </w:p>
-        </w:tc>
-        <w:tc>
-          <w:tcPr>
-            <w:tcW w:w="6390" w:type="dxa"/>
-            <w:gridSpan w:val="4"/>
-            <w:tcMar>
-              <w:left w:w="0" w:type="dxa"/>
-              <w:right w:w="0" w:type="dxa"/>
-            </w:tcMar>
-          </w:tcPr>
-          <w:p>
-            <w:pPr>
-              <w:widowControl w:val="0"/>
-              <w:spacing w:before="100" w:after="100"/>
-              <w:rPr>
-                <w:rFonts w:ascii="HelveticaNeueLT Com 57 Cn" w:hAnsi="HelveticaNeueLT Com 57 Cn"/>
-                <w:caps/>
-                <w:color w:val="3366CC"/>
-                <w:sz w:val="21"/>
-                <w:szCs w:val="21"/>
-                <w:lang w:val="fr-FR"/>
-              </w:rPr>
-            </w:pPr>
-            <w:r>
-              <w:rPr>
-                <w:rFonts w:ascii="HelveticaNeueLT Com 57 Cn" w:hAnsi="HelveticaNeueLT Com 57 Cn"/>
-                <w:caps/>
-                <w:color w:val="3366CC"/>
-                <w:sz w:val="21"/>
-                <w:szCs w:val="21"/>
-                <w:lang w:val="fr-FR"/>
-              </w:rPr>
-              <w:t xml:space="preserve">Haberdasher Theatre, New York, NY </w:t>
-            </w:r>
-            <w:r>
-              <w:rPr>
-                <w:rFonts w:ascii="HelveticaNeueLT Com 57 Cn" w:hAnsi="HelveticaNeueLT Com 57 Cn"/>
-                <w:sz w:val="21"/>
-                <w:szCs w:val="21"/>
-                <w:lang w:val="fr-FR"/>
-              </w:rPr>
-              <w:br/>
-            </w:r>
-            <w:r>
-              <w:rPr>
-                <w:rFonts w:ascii="HelveticaNeueLT Com 57 Cn" w:hAnsi="HelveticaNeueLT Com 57 Cn"/>
-                <w:sz w:val="21"/>
-                <w:szCs w:val="21"/>
-                <w:lang w:val="fr-FR"/>
-              </w:rPr>
-              <w:t>Co</w:t>
-            </w:r>
-            <w:r>
-              <w:rPr>
-                <w:rFonts w:ascii="HelveticaNeueLT Com 57 Cn" w:hAnsi="HelveticaNeueLT Com 57 Cn"/>
-                <w:sz w:val="21"/>
-                <w:szCs w:val="21"/>
-                <w:lang w:val="fr-FR"/>
-              </w:rPr>
-              <w:t>-</w:t>
-            </w:r>
-            <w:r>
-              <w:rPr>
-                <w:rFonts w:ascii="HelveticaNeueLT Com 57 Cn" w:hAnsi="HelveticaNeueLT Com 57 Cn"/>
-                <w:sz w:val="21"/>
-                <w:szCs w:val="21"/>
-                <w:lang w:val="fr-FR"/>
-              </w:rPr>
-              <w:t>fondateur et directeur général, New York, NY</w:t>
-            </w:r>
-          </w:p>
-        </w:tc>
-        <w:tc>
-          <w:tcPr>
-            <w:tcW w:w="1980" w:type="dxa"/>
-            <w:gridSpan w:val="2"/>
-            <w:tcMar>
-              <w:left w:w="0" w:type="dxa"/>
-              <w:right w:w="0" w:type="dxa"/>
-            </w:tcMar>
-          </w:tcPr>
-          <w:p>
-            <w:pPr>
-              <w:pStyle w:val="NormalWeb"/>
-              <w:widowControl w:val="0"/>
-              <w:spacing w:beforeAutospacing="0" w:afterAutospacing="0"/>
-              <w:jc w:val="right"/>
-              <w:rPr>
-                <w:rFonts w:ascii="HelveticaNeueLT Com 57 Cn" w:hAnsi="HelveticaNeueLT Com 57 Cn"/>
-                <w:color w:val="3366CC"/>
-                <w:sz w:val="21"/>
-                <w:szCs w:val="21"/>
-                <w:lang w:val="fr-FR"/>
-              </w:rPr>
-            </w:pPr>
-            <w:r>
-              <w:rPr>
-                <w:rFonts w:ascii="HelveticaNeueLT Com 57 Cn" w:hAnsi="HelveticaNeueLT Com 57 Cn"/>
-                <w:color w:val="3366CC"/>
-                <w:sz w:val="21"/>
-                <w:szCs w:val="21"/>
-                <w:lang w:val="fr-FR"/>
-              </w:rPr>
-              <w:t>nov</w:t>
-            </w:r>
-            <w:r>
-              <w:rPr>
-                <w:rFonts w:ascii="HelveticaNeueLT Com 57 Cn" w:hAnsi="HelveticaNeueLT Com 57 Cn"/>
-                <w:color w:val="3366CC"/>
-                <w:sz w:val="21"/>
-                <w:szCs w:val="21"/>
-                <w:lang w:val="fr-FR"/>
-              </w:rPr>
-              <w:t>.</w:t>
-            </w:r>
-            <w:r>
-              <w:rPr>
-                <w:rFonts w:ascii="HelveticaNeueLT Com 57 Cn" w:hAnsi="HelveticaNeueLT Com 57 Cn"/>
-                <w:color w:val="3366CC"/>
-                <w:sz w:val="21"/>
-                <w:szCs w:val="21"/>
-                <w:lang w:val="fr-FR"/>
-              </w:rPr>
-              <w:t xml:space="preserve"> 2005</w:t>
-            </w:r>
-            <w:r>
-              <w:rPr>
-                <w:rFonts w:ascii="HelveticaNeueLT Com 57 Cn" w:hAnsi="HelveticaNeueLT Com 57 Cn"/>
-                <w:color w:val="3366CC"/>
-                <w:sz w:val="21"/>
-                <w:szCs w:val="21"/>
-                <w:lang w:val="fr-FR"/>
-              </w:rPr>
-              <w:t xml:space="preserve"> – jan. 2013 </w:t>
-            </w:r>
-            <w:r>
-              <w:rPr>
-                <w:rFonts w:ascii="HelveticaNeueLT Com 57 Cn" w:hAnsi="HelveticaNeueLT Com 57 Cn"/>
-                <w:color w:val="3366CC"/>
-                <w:sz w:val="21"/>
-                <w:szCs w:val="21"/>
-                <w:lang w:val="fr-FR"/>
-              </w:rPr>
-              <w:t xml:space="preserve"> </w:t>
-            </w:r>
-          </w:p>
-        </w:tc>
-      </w:tr>
-      <w:tr>
-        <w:trPr>
-          <w:trHeight w:val="1327"/>
-        </w:trPr>
-        <w:tc>
-          <w:tcPr>
-            <w:tcW w:w="1602" w:type="dxa"/>
-            <w:tcMar>
-              <w:top w:w="0" w:type="dxa"/>
-              <w:left w:w="0" w:type="dxa"/>
-              <w:bottom w:w="0" w:type="dxa"/>
-              <w:right w:w="0" w:type="dxa"/>
-            </w:tcMar>
-          </w:tcPr>
-          <w:p>
-            <w:pPr>
-              <w:pStyle w:val="NormalWeb"/>
-              <w:widowControl w:val="0"/>
-              <w:spacing w:before="120" w:beforeAutospacing="0" w:afterAutospacing="0"/>
-              <w:rPr>
-                <w:rFonts w:ascii="HelveticaNeueLT Com 57 Cn" w:hAnsi="HelveticaNeueLT Com 57 Cn"/>
-                <w:caps/>
-                <w:color w:val="3366CC"/>
-                <w:sz w:val="21"/>
-                <w:szCs w:val="21"/>
-              </w:rPr>
-            </w:pPr>
-          </w:p>
-        </w:tc>
-        <w:tc>
-          <w:tcPr>
-            <w:tcW w:w="8370" w:type="dxa"/>
-            <w:gridSpan w:val="6"/>
+            <w:gridSpan w:val="7"/>
             <w:tcMar>
               <w:left w:w="0" w:type="dxa"/>
               <w:right w:w="0" w:type="dxa"/>
@@ -2936,7 +3365,7 @@
                 <w:ilvl w:val="0"/>
                 <w:numId w:val="1"/>
               </w:numPr>
-              <w:spacing w:beforeAutospacing="0" w:afterAutospacing="0"/>
+              <w:spacing w:before="0" w:beforeAutospacing="0" w:afterAutospacing="0"/>
               <w:ind w:left="187" w:hanging="187"/>
               <w:rPr>
                 <w:rFonts w:ascii="HelveticaNeueLT Com 57 Cn" w:hAnsi="HelveticaNeueLT Com 57 Cn"/>
@@ -3059,202 +3488,6 @@
                 <w:lang w:val="fr-FR"/>
               </w:rPr>
               <w:t>.</w:t>
-            </w:r>
-          </w:p>
-        </w:tc>
-      </w:tr>
-      <w:tr>
-        <w:trPr>
-          <w:trHeight w:val="70"/>
-        </w:trPr>
-        <w:tc>
-          <w:tcPr>
-            <w:tcW w:w="1602" w:type="dxa"/>
-            <w:tcBorders>
-              <w:top w:val="single" w:sz="4" w:space="0" w:color="3366CC"/>
-            </w:tcBorders>
-            <w:tcMar>
-              <w:top w:w="0" w:type="dxa"/>
-              <w:left w:w="0" w:type="dxa"/>
-              <w:bottom w:w="0" w:type="dxa"/>
-              <w:right w:w="0" w:type="dxa"/>
-            </w:tcMar>
-          </w:tcPr>
-          <w:p>
-            <w:pPr>
-              <w:widowControl w:val="0"/>
-              <w:tabs>
-                <w:tab w:val="left" w:pos="916"/>
-                <w:tab w:val="left" w:pos="1832"/>
-                <w:tab w:val="left" w:pos="2748"/>
-                <w:tab w:val="left" w:pos="3664"/>
-                <w:tab w:val="left" w:pos="4580"/>
-                <w:tab w:val="left" w:pos="5496"/>
-                <w:tab w:val="left" w:pos="6412"/>
-                <w:tab w:val="left" w:pos="7328"/>
-                <w:tab w:val="left" w:pos="8244"/>
-                <w:tab w:val="left" w:pos="9160"/>
-                <w:tab w:val="left" w:pos="10076"/>
-                <w:tab w:val="left" w:pos="10992"/>
-                <w:tab w:val="left" w:pos="11908"/>
-                <w:tab w:val="left" w:pos="12824"/>
-                <w:tab w:val="left" w:pos="13740"/>
-                <w:tab w:val="left" w:pos="14656"/>
-              </w:tabs>
-              <w:spacing w:before="120" w:after="100"/>
-              <w:rPr>
-                <w:rFonts w:ascii="HelveticaNeueLT Com 57 Cn" w:hAnsi="HelveticaNeueLT Com 57 Cn"/>
-                <w:color w:val="3366CC"/>
-                <w:sz w:val="21"/>
-                <w:szCs w:val="21"/>
-                <w:lang w:val="fr-CA"/>
-              </w:rPr>
-            </w:pPr>
-            <w:r>
-              <w:rPr>
-                <w:rFonts w:ascii="HelveticaNeueLT Com 57 Cn" w:hAnsi="HelveticaNeueLT Com 57 Cn"/>
-                <w:caps/>
-                <w:color w:val="3366CC"/>
-                <w:spacing w:val="-6"/>
-                <w:sz w:val="21"/>
-                <w:szCs w:val="21"/>
-                <w:lang w:val="fr-CA"/>
-              </w:rPr>
-              <w:t>CompÉtences linguistiques</w:t>
-            </w:r>
-          </w:p>
-        </w:tc>
-        <w:tc>
-          <w:tcPr>
-            <w:tcW w:w="5310" w:type="dxa"/>
-            <w:gridSpan w:val="2"/>
-            <w:tcBorders>
-              <w:top w:val="single" w:sz="4" w:space="0" w:color="3366CC"/>
-            </w:tcBorders>
-            <w:tcMar>
-              <w:left w:w="0" w:type="dxa"/>
-              <w:right w:w="0" w:type="dxa"/>
-            </w:tcMar>
-          </w:tcPr>
-          <w:p>
-            <w:pPr>
-              <w:pStyle w:val="NormalWeb"/>
-              <w:widowControl w:val="0"/>
-              <w:numPr>
-                <w:ilvl w:val="0"/>
-                <w:numId w:val="41"/>
-              </w:numPr>
-              <w:spacing w:beforeAutospacing="0" w:afterAutospacing="0"/>
-              <w:ind w:left="187" w:hanging="187"/>
-              <w:rPr>
-                <w:rFonts w:ascii="HelveticaNeueLT Com 57 Cn" w:hAnsi="HelveticaNeueLT Com 57 Cn"/>
-                <w:sz w:val="21"/>
-                <w:szCs w:val="21"/>
-                <w:lang w:val="fr-CA"/>
-              </w:rPr>
-            </w:pPr>
-            <w:r>
-              <w:rPr>
-                <w:rFonts w:ascii="HelveticaNeueLT Com 57 Cn" w:hAnsi="HelveticaNeueLT Com 57 Cn"/>
-                <w:sz w:val="21"/>
-                <w:szCs w:val="21"/>
-                <w:lang w:val="fr-CA"/>
-              </w:rPr>
-              <w:t>Anglais : langue maternelle</w:t>
-            </w:r>
-          </w:p>
-          <w:p>
-            <w:pPr>
-              <w:pStyle w:val="NormalWeb"/>
-              <w:widowControl w:val="0"/>
-              <w:numPr>
-                <w:ilvl w:val="0"/>
-                <w:numId w:val="41"/>
-              </w:numPr>
-              <w:spacing w:beforeAutospacing="0" w:afterAutospacing="0"/>
-              <w:ind w:left="187" w:hanging="187"/>
-              <w:rPr>
-                <w:rFonts w:ascii="HelveticaNeueLT Com 57 Cn" w:hAnsi="HelveticaNeueLT Com 57 Cn"/>
-                <w:sz w:val="21"/>
-                <w:szCs w:val="21"/>
-                <w:lang w:val="fr-CA"/>
-              </w:rPr>
-            </w:pPr>
-            <w:r>
-              <w:rPr>
-                <w:rFonts w:ascii="HelveticaNeueLT Com 57 Cn" w:hAnsi="HelveticaNeueLT Com 57 Cn"/>
-                <w:sz w:val="21"/>
-                <w:szCs w:val="21"/>
-                <w:lang w:val="fr-CA"/>
-              </w:rPr>
-              <w:t>Français : courant (C1 assuré par examen officiel-TCF)</w:t>
-            </w:r>
-          </w:p>
-        </w:tc>
-        <w:tc>
-          <w:tcPr>
-            <w:tcW w:w="3060" w:type="dxa"/>
-            <w:gridSpan w:val="4"/>
-            <w:tcBorders>
-              <w:top w:val="single" w:sz="4" w:space="0" w:color="3366CC"/>
-            </w:tcBorders>
-            <w:tcMar>
-              <w:left w:w="0" w:type="dxa"/>
-              <w:right w:w="0" w:type="dxa"/>
-            </w:tcMar>
-          </w:tcPr>
-          <w:p>
-            <w:pPr>
-              <w:pStyle w:val="NormalWeb"/>
-              <w:widowControl w:val="0"/>
-              <w:numPr>
-                <w:ilvl w:val="0"/>
-                <w:numId w:val="41"/>
-              </w:numPr>
-              <w:spacing w:beforeAutospacing="0" w:afterAutospacing="0"/>
-              <w:ind w:left="187" w:hanging="187"/>
-              <w:rPr>
-                <w:rFonts w:ascii="HelveticaNeueLT Com 57 Cn" w:hAnsi="HelveticaNeueLT Com 57 Cn"/>
-                <w:sz w:val="21"/>
-                <w:szCs w:val="21"/>
-                <w:lang w:val="fr-CA"/>
-              </w:rPr>
-            </w:pPr>
-            <w:r>
-              <w:rPr>
-                <w:rFonts w:ascii="HelveticaNeueLT Com 57 Cn" w:hAnsi="HelveticaNeueLT Com 57 Cn"/>
-                <w:sz w:val="21"/>
-                <w:szCs w:val="21"/>
-                <w:lang w:val="fr-CA"/>
-              </w:rPr>
-              <w:t>Espagnol : courant (C1)</w:t>
-            </w:r>
-          </w:p>
-          <w:p>
-            <w:pPr>
-              <w:pStyle w:val="NormalWeb"/>
-              <w:widowControl w:val="0"/>
-              <w:numPr>
-                <w:ilvl w:val="0"/>
-                <w:numId w:val="41"/>
-              </w:numPr>
-              <w:spacing w:beforeAutospacing="0" w:afterAutospacing="0"/>
-              <w:ind w:left="187" w:hanging="187"/>
-              <w:rPr>
-                <w:rFonts w:ascii="HelveticaNeueLT Com 57 Cn" w:hAnsi="HelveticaNeueLT Com 57 Cn"/>
-                <w:sz w:val="21"/>
-                <w:szCs w:val="21"/>
-                <w:lang w:val="fr-CA"/>
-              </w:rPr>
-            </w:pPr>
-            <w:r>
-              <w:rPr>
-                <w:rFonts w:ascii="HelveticaNeueLT Com 57 Cn" w:hAnsi="HelveticaNeueLT Com 57 Cn"/>
-                <w:sz w:val="21"/>
-                <w:szCs w:val="21"/>
-                <w:lang w:val="fr-CA"/>
-              </w:rPr>
-              <w:t>Japonais : notions (A2)</w:t>
             </w:r>
           </w:p>
         </w:tc>
@@ -3807,8 +4040,8 @@
   <w:abstractNum w:abstractNumId="3" w15:restartNumberingAfterBreak="0">
     <w:nsid w:val="03686938"/>
     <w:multiLevelType w:val="hybridMultilevel"/>
-    <w:tmpl w:val="01C2B6C0"/>
-    <w:lvl w:ilvl="0" w:tplc="74263976">
+    <w:tmpl w:val="581A3E8A"/>
+    <w:lvl w:ilvl="0" w:tplc="A4361DAA">
       <w:start w:val="1"/>
       <w:numFmt w:val="bullet"/>
       <w:lvlText w:val=""/>
@@ -3819,6 +4052,8 @@
       <w:rPr>
         <w:rFonts w:ascii="Symbol" w:hAnsi="Symbol" w:hint="default"/>
         <w:color w:val="3366CC"/>
+        <w:sz w:val="16"/>
+        <w:szCs w:val="16"/>
       </w:rPr>
     </w:lvl>
     <w:lvl w:ilvl="1" w:tplc="040C0003" w:tentative="1">
@@ -5765,6 +6000,119 @@
     </w:lvl>
   </w:abstractNum>
   <w:abstractNum w:abstractNumId="20" w15:restartNumberingAfterBreak="0">
+    <w:nsid w:val="335E5FCA"/>
+    <w:multiLevelType w:val="hybridMultilevel"/>
+    <w:tmpl w:val="0D7E058C"/>
+    <w:lvl w:ilvl="0" w:tplc="040C0001">
+      <w:start w:val="1"/>
+      <w:numFmt w:val="bullet"/>
+      <w:lvlText w:val=""/>
+      <w:lvlJc w:val="left"/>
+      <w:pPr>
+        <w:ind w:left="720" w:hanging="360"/>
+      </w:pPr>
+      <w:rPr>
+        <w:rFonts w:ascii="Symbol" w:hAnsi="Symbol" w:hint="default"/>
+      </w:rPr>
+    </w:lvl>
+    <w:lvl w:ilvl="1" w:tplc="040C0003" w:tentative="1">
+      <w:start w:val="1"/>
+      <w:numFmt w:val="bullet"/>
+      <w:lvlText w:val="o"/>
+      <w:lvlJc w:val="left"/>
+      <w:pPr>
+        <w:ind w:left="1440" w:hanging="360"/>
+      </w:pPr>
+      <w:rPr>
+        <w:rFonts w:ascii="Courier New" w:hAnsi="Courier New" w:cs="Courier New" w:hint="default"/>
+      </w:rPr>
+    </w:lvl>
+    <w:lvl w:ilvl="2" w:tplc="040C0005" w:tentative="1">
+      <w:start w:val="1"/>
+      <w:numFmt w:val="bullet"/>
+      <w:lvlText w:val=""/>
+      <w:lvlJc w:val="left"/>
+      <w:pPr>
+        <w:ind w:left="2160" w:hanging="360"/>
+      </w:pPr>
+      <w:rPr>
+        <w:rFonts w:ascii="Wingdings" w:hAnsi="Wingdings" w:hint="default"/>
+      </w:rPr>
+    </w:lvl>
+    <w:lvl w:ilvl="3" w:tplc="040C0001" w:tentative="1">
+      <w:start w:val="1"/>
+      <w:numFmt w:val="bullet"/>
+      <w:lvlText w:val=""/>
+      <w:lvlJc w:val="left"/>
+      <w:pPr>
+        <w:ind w:left="2880" w:hanging="360"/>
+      </w:pPr>
+      <w:rPr>
+        <w:rFonts w:ascii="Symbol" w:hAnsi="Symbol" w:hint="default"/>
+      </w:rPr>
+    </w:lvl>
+    <w:lvl w:ilvl="4" w:tplc="040C0003" w:tentative="1">
+      <w:start w:val="1"/>
+      <w:numFmt w:val="bullet"/>
+      <w:lvlText w:val="o"/>
+      <w:lvlJc w:val="left"/>
+      <w:pPr>
+        <w:ind w:left="3600" w:hanging="360"/>
+      </w:pPr>
+      <w:rPr>
+        <w:rFonts w:ascii="Courier New" w:hAnsi="Courier New" w:cs="Courier New" w:hint="default"/>
+      </w:rPr>
+    </w:lvl>
+    <w:lvl w:ilvl="5" w:tplc="040C0005" w:tentative="1">
+      <w:start w:val="1"/>
+      <w:numFmt w:val="bullet"/>
+      <w:lvlText w:val=""/>
+      <w:lvlJc w:val="left"/>
+      <w:pPr>
+        <w:ind w:left="4320" w:hanging="360"/>
+      </w:pPr>
+      <w:rPr>
+        <w:rFonts w:ascii="Wingdings" w:hAnsi="Wingdings" w:hint="default"/>
+      </w:rPr>
+    </w:lvl>
+    <w:lvl w:ilvl="6" w:tplc="040C0001" w:tentative="1">
+      <w:start w:val="1"/>
+      <w:numFmt w:val="bullet"/>
+      <w:lvlText w:val=""/>
+      <w:lvlJc w:val="left"/>
+      <w:pPr>
+        <w:ind w:left="5040" w:hanging="360"/>
+      </w:pPr>
+      <w:rPr>
+        <w:rFonts w:ascii="Symbol" w:hAnsi="Symbol" w:hint="default"/>
+      </w:rPr>
+    </w:lvl>
+    <w:lvl w:ilvl="7" w:tplc="040C0003" w:tentative="1">
+      <w:start w:val="1"/>
+      <w:numFmt w:val="bullet"/>
+      <w:lvlText w:val="o"/>
+      <w:lvlJc w:val="left"/>
+      <w:pPr>
+        <w:ind w:left="5760" w:hanging="360"/>
+      </w:pPr>
+      <w:rPr>
+        <w:rFonts w:ascii="Courier New" w:hAnsi="Courier New" w:cs="Courier New" w:hint="default"/>
+      </w:rPr>
+    </w:lvl>
+    <w:lvl w:ilvl="8" w:tplc="040C0005" w:tentative="1">
+      <w:start w:val="1"/>
+      <w:numFmt w:val="bullet"/>
+      <w:lvlText w:val=""/>
+      <w:lvlJc w:val="left"/>
+      <w:pPr>
+        <w:ind w:left="6480" w:hanging="360"/>
+      </w:pPr>
+      <w:rPr>
+        <w:rFonts w:ascii="Wingdings" w:hAnsi="Wingdings" w:hint="default"/>
+      </w:rPr>
+    </w:lvl>
+  </w:abstractNum>
+  <w:abstractNum w:abstractNumId="21" w15:restartNumberingAfterBreak="0">
     <w:nsid w:val="34171F11"/>
     <w:multiLevelType w:val="hybridMultilevel"/>
     <w:tmpl w:val="31725A9E"/>
@@ -5877,7 +6225,7 @@
       </w:rPr>
     </w:lvl>
   </w:abstractNum>
-  <w:abstractNum w:abstractNumId="21" w15:restartNumberingAfterBreak="0">
+  <w:abstractNum w:abstractNumId="22" w15:restartNumberingAfterBreak="0">
     <w:nsid w:val="39193D5B"/>
     <w:multiLevelType w:val="hybridMultilevel"/>
     <w:tmpl w:val="5D7AA8F4"/>
@@ -5989,7 +6337,7 @@
       </w:rPr>
     </w:lvl>
   </w:abstractNum>
-  <w:abstractNum w:abstractNumId="22" w15:restartNumberingAfterBreak="0">
+  <w:abstractNum w:abstractNumId="23" w15:restartNumberingAfterBreak="0">
     <w:nsid w:val="3E410806"/>
     <w:multiLevelType w:val="hybridMultilevel"/>
     <w:tmpl w:val="DE44808E"/>
@@ -6102,7 +6450,7 @@
       </w:rPr>
     </w:lvl>
   </w:abstractNum>
-  <w:abstractNum w:abstractNumId="23" w15:restartNumberingAfterBreak="0">
+  <w:abstractNum w:abstractNumId="24" w15:restartNumberingAfterBreak="0">
     <w:nsid w:val="40886049"/>
     <w:multiLevelType w:val="hybridMultilevel"/>
     <w:tmpl w:val="2BD4C0C0"/>
@@ -6218,7 +6566,7 @@
       </w:rPr>
     </w:lvl>
   </w:abstractNum>
-  <w:abstractNum w:abstractNumId="24" w15:restartNumberingAfterBreak="0">
+  <w:abstractNum w:abstractNumId="25" w15:restartNumberingAfterBreak="0">
     <w:nsid w:val="42527CAE"/>
     <w:multiLevelType w:val="hybridMultilevel"/>
     <w:tmpl w:val="34AC31CC"/>
@@ -6334,7 +6682,7 @@
       </w:rPr>
     </w:lvl>
   </w:abstractNum>
-  <w:abstractNum w:abstractNumId="25" w15:restartNumberingAfterBreak="0">
+  <w:abstractNum w:abstractNumId="26" w15:restartNumberingAfterBreak="0">
     <w:nsid w:val="42D9421F"/>
     <w:multiLevelType w:val="hybridMultilevel"/>
     <w:tmpl w:val="E15C427A"/>
@@ -6449,7 +6797,7 @@
       </w:rPr>
     </w:lvl>
   </w:abstractNum>
-  <w:abstractNum w:abstractNumId="26" w15:restartNumberingAfterBreak="0">
+  <w:abstractNum w:abstractNumId="27" w15:restartNumberingAfterBreak="0">
     <w:nsid w:val="445B2B13"/>
     <w:multiLevelType w:val="hybridMultilevel"/>
     <w:tmpl w:val="7E18BFE0"/>
@@ -6566,7 +6914,7 @@
       </w:rPr>
     </w:lvl>
   </w:abstractNum>
-  <w:abstractNum w:abstractNumId="27" w15:restartNumberingAfterBreak="0">
+  <w:abstractNum w:abstractNumId="28" w15:restartNumberingAfterBreak="0">
     <w:nsid w:val="484F41C5"/>
     <w:multiLevelType w:val="hybridMultilevel"/>
     <w:tmpl w:val="9ECA3920"/>
@@ -6682,7 +7030,7 @@
       </w:rPr>
     </w:lvl>
   </w:abstractNum>
-  <w:abstractNum w:abstractNumId="28" w15:restartNumberingAfterBreak="0">
+  <w:abstractNum w:abstractNumId="29" w15:restartNumberingAfterBreak="0">
     <w:nsid w:val="492C5108"/>
     <w:multiLevelType w:val="hybridMultilevel"/>
     <w:tmpl w:val="B51EBF9C"/>
@@ -6797,7 +7145,7 @@
       </w:rPr>
     </w:lvl>
   </w:abstractNum>
-  <w:abstractNum w:abstractNumId="29" w15:restartNumberingAfterBreak="0">
+  <w:abstractNum w:abstractNumId="30" w15:restartNumberingAfterBreak="0">
     <w:nsid w:val="4BD030D1"/>
     <w:multiLevelType w:val="hybridMultilevel"/>
     <w:tmpl w:val="1AD270FA"/>
@@ -6913,7 +7261,7 @@
       </w:rPr>
     </w:lvl>
   </w:abstractNum>
-  <w:abstractNum w:abstractNumId="30" w15:restartNumberingAfterBreak="0">
+  <w:abstractNum w:abstractNumId="31" w15:restartNumberingAfterBreak="0">
     <w:nsid w:val="54520F1E"/>
     <w:multiLevelType w:val="hybridMultilevel"/>
     <w:tmpl w:val="A98A9750"/>
@@ -7029,7 +7377,7 @@
       </w:rPr>
     </w:lvl>
   </w:abstractNum>
-  <w:abstractNum w:abstractNumId="31" w15:restartNumberingAfterBreak="0">
+  <w:abstractNum w:abstractNumId="32" w15:restartNumberingAfterBreak="0">
     <w:nsid w:val="5D5E2BB1"/>
     <w:multiLevelType w:val="hybridMultilevel"/>
     <w:tmpl w:val="ADD692E8"/>
@@ -7142,7 +7490,7 @@
       </w:rPr>
     </w:lvl>
   </w:abstractNum>
-  <w:abstractNum w:abstractNumId="32" w15:restartNumberingAfterBreak="0">
+  <w:abstractNum w:abstractNumId="33" w15:restartNumberingAfterBreak="0">
     <w:nsid w:val="5E605ED2"/>
     <w:multiLevelType w:val="hybridMultilevel"/>
     <w:tmpl w:val="EFB0E802"/>
@@ -7258,7 +7606,7 @@
       </w:rPr>
     </w:lvl>
   </w:abstractNum>
-  <w:abstractNum w:abstractNumId="33" w15:restartNumberingAfterBreak="0">
+  <w:abstractNum w:abstractNumId="34" w15:restartNumberingAfterBreak="0">
     <w:nsid w:val="5E681484"/>
     <w:multiLevelType w:val="hybridMultilevel"/>
     <w:tmpl w:val="879010C0"/>
@@ -7374,7 +7722,7 @@
       </w:rPr>
     </w:lvl>
   </w:abstractNum>
-  <w:abstractNum w:abstractNumId="34" w15:restartNumberingAfterBreak="0">
+  <w:abstractNum w:abstractNumId="35" w15:restartNumberingAfterBreak="0">
     <w:nsid w:val="6386556A"/>
     <w:multiLevelType w:val="hybridMultilevel"/>
     <w:tmpl w:val="6EB22840"/>
@@ -7490,7 +7838,7 @@
       </w:rPr>
     </w:lvl>
   </w:abstractNum>
-  <w:abstractNum w:abstractNumId="35" w15:restartNumberingAfterBreak="0">
+  <w:abstractNum w:abstractNumId="36" w15:restartNumberingAfterBreak="0">
     <w:nsid w:val="66B27A81"/>
     <w:multiLevelType w:val="hybridMultilevel"/>
     <w:tmpl w:val="D54EAF76"/>
@@ -7603,7 +7951,7 @@
       </w:rPr>
     </w:lvl>
   </w:abstractNum>
-  <w:abstractNum w:abstractNumId="36" w15:restartNumberingAfterBreak="0">
+  <w:abstractNum w:abstractNumId="37" w15:restartNumberingAfterBreak="0">
     <w:nsid w:val="69E83720"/>
     <w:multiLevelType w:val="hybridMultilevel"/>
     <w:tmpl w:val="22543896"/>
@@ -7719,7 +8067,7 @@
       </w:rPr>
     </w:lvl>
   </w:abstractNum>
-  <w:abstractNum w:abstractNumId="37" w15:restartNumberingAfterBreak="0">
+  <w:abstractNum w:abstractNumId="38" w15:restartNumberingAfterBreak="0">
     <w:nsid w:val="6B114A25"/>
     <w:multiLevelType w:val="hybridMultilevel"/>
     <w:tmpl w:val="20A22ED6"/>
@@ -7835,7 +8183,7 @@
       </w:rPr>
     </w:lvl>
   </w:abstractNum>
-  <w:abstractNum w:abstractNumId="38" w15:restartNumberingAfterBreak="0">
+  <w:abstractNum w:abstractNumId="39" w15:restartNumberingAfterBreak="0">
     <w:nsid w:val="6BC00516"/>
     <w:multiLevelType w:val="hybridMultilevel"/>
     <w:tmpl w:val="B92C768A"/>
@@ -7950,7 +8298,7 @@
       </w:rPr>
     </w:lvl>
   </w:abstractNum>
-  <w:abstractNum w:abstractNumId="39" w15:restartNumberingAfterBreak="0">
+  <w:abstractNum w:abstractNumId="40" w15:restartNumberingAfterBreak="0">
     <w:nsid w:val="704A0FBF"/>
     <w:multiLevelType w:val="hybridMultilevel"/>
     <w:tmpl w:val="E2F08C4A"/>
@@ -8066,11 +8414,11 @@
       </w:rPr>
     </w:lvl>
   </w:abstractNum>
-  <w:abstractNum w:abstractNumId="40" w15:restartNumberingAfterBreak="0">
+  <w:abstractNum w:abstractNumId="41" w15:restartNumberingAfterBreak="0">
     <w:nsid w:val="729B7726"/>
     <w:multiLevelType w:val="hybridMultilevel"/>
-    <w:tmpl w:val="5C2EDB62"/>
-    <w:lvl w:ilvl="0" w:tplc="040C0001">
+    <w:tmpl w:val="4330F850"/>
+    <w:lvl w:ilvl="0" w:tplc="D7602E98">
       <w:start w:val="1"/>
       <w:numFmt w:val="bullet"/>
       <w:lvlText w:val=""/>
@@ -8080,6 +8428,8 @@
       </w:pPr>
       <w:rPr>
         <w:rFonts w:ascii="Symbol" w:hAnsi="Symbol" w:hint="default"/>
+        <w:sz w:val="16"/>
+        <w:szCs w:val="16"/>
       </w:rPr>
     </w:lvl>
     <w:lvl w:ilvl="1" w:tplc="040C0003" w:tentative="1">
@@ -8179,7 +8529,7 @@
       </w:rPr>
     </w:lvl>
   </w:abstractNum>
-  <w:abstractNum w:abstractNumId="41" w15:restartNumberingAfterBreak="0">
+  <w:abstractNum w:abstractNumId="42" w15:restartNumberingAfterBreak="0">
     <w:nsid w:val="7E9A2617"/>
     <w:multiLevelType w:val="hybridMultilevel"/>
     <w:tmpl w:val="0144E0E2"/>
@@ -8299,25 +8649,25 @@
     <w:abstractNumId w:val="18"/>
   </w:num>
   <w:num w:numId="2">
-    <w:abstractNumId w:val="26"/>
+    <w:abstractNumId w:val="27"/>
   </w:num>
   <w:num w:numId="3">
-    <w:abstractNumId w:val="36"/>
+    <w:abstractNumId w:val="37"/>
   </w:num>
   <w:num w:numId="4">
-    <w:abstractNumId w:val="32"/>
+    <w:abstractNumId w:val="33"/>
   </w:num>
   <w:num w:numId="5">
     <w:abstractNumId w:val="16"/>
   </w:num>
   <w:num w:numId="6">
-    <w:abstractNumId w:val="39"/>
+    <w:abstractNumId w:val="40"/>
   </w:num>
   <w:num w:numId="7">
     <w:abstractNumId w:val="10"/>
   </w:num>
   <w:num w:numId="8">
-    <w:abstractNumId w:val="34"/>
+    <w:abstractNumId w:val="35"/>
   </w:num>
   <w:num w:numId="9">
     <w:abstractNumId w:val="11"/>
@@ -8326,7 +8676,7 @@
     <w:abstractNumId w:val="9"/>
   </w:num>
   <w:num w:numId="11">
-    <w:abstractNumId w:val="25"/>
+    <w:abstractNumId w:val="26"/>
   </w:num>
   <w:num w:numId="12">
     <w:abstractNumId w:val="4"/>
@@ -8338,13 +8688,13 @@
     <w:abstractNumId w:val="6"/>
   </w:num>
   <w:num w:numId="15">
-    <w:abstractNumId w:val="20"/>
+    <w:abstractNumId w:val="21"/>
   </w:num>
   <w:num w:numId="16">
-    <w:abstractNumId w:val="35"/>
+    <w:abstractNumId w:val="36"/>
   </w:num>
   <w:num w:numId="17">
-    <w:abstractNumId w:val="30"/>
+    <w:abstractNumId w:val="31"/>
   </w:num>
   <w:num w:numId="18">
     <w:abstractNumId w:val="19"/>
@@ -8353,43 +8703,43 @@
     <w:abstractNumId w:val="8"/>
   </w:num>
   <w:num w:numId="20">
-    <w:abstractNumId w:val="21"/>
+    <w:abstractNumId w:val="22"/>
   </w:num>
   <w:num w:numId="21">
-    <w:abstractNumId w:val="23"/>
+    <w:abstractNumId w:val="24"/>
   </w:num>
   <w:num w:numId="22">
-    <w:abstractNumId w:val="27"/>
+    <w:abstractNumId w:val="28"/>
   </w:num>
   <w:num w:numId="23">
-    <w:abstractNumId w:val="31"/>
+    <w:abstractNumId w:val="32"/>
   </w:num>
   <w:num w:numId="24">
     <w:abstractNumId w:val="5"/>
   </w:num>
   <w:num w:numId="25">
-    <w:abstractNumId w:val="28"/>
+    <w:abstractNumId w:val="29"/>
   </w:num>
   <w:num w:numId="26">
     <w:abstractNumId w:val="13"/>
   </w:num>
   <w:num w:numId="27">
-    <w:abstractNumId w:val="37"/>
+    <w:abstractNumId w:val="38"/>
   </w:num>
   <w:num w:numId="28">
     <w:abstractNumId w:val="12"/>
   </w:num>
   <w:num w:numId="29">
-    <w:abstractNumId w:val="38"/>
+    <w:abstractNumId w:val="39"/>
   </w:num>
   <w:num w:numId="30">
-    <w:abstractNumId w:val="22"/>
+    <w:abstractNumId w:val="23"/>
   </w:num>
   <w:num w:numId="31">
-    <w:abstractNumId w:val="33"/>
+    <w:abstractNumId w:val="34"/>
   </w:num>
   <w:num w:numId="32">
-    <w:abstractNumId w:val="26"/>
+    <w:abstractNumId w:val="27"/>
   </w:num>
   <w:num w:numId="33">
     <w:abstractNumId w:val="18"/>
@@ -8401,10 +8751,10 @@
     <w:abstractNumId w:val="17"/>
   </w:num>
   <w:num w:numId="36">
-    <w:abstractNumId w:val="41"/>
+    <w:abstractNumId w:val="42"/>
   </w:num>
   <w:num w:numId="37">
-    <w:abstractNumId w:val="29"/>
+    <w:abstractNumId w:val="30"/>
   </w:num>
   <w:num w:numId="38">
     <w:abstractNumId w:val="7"/>
@@ -8416,13 +8766,16 @@
     <w:abstractNumId w:val="15"/>
   </w:num>
   <w:num w:numId="41">
-    <w:abstractNumId w:val="24"/>
+    <w:abstractNumId w:val="25"/>
   </w:num>
   <w:num w:numId="42">
     <w:abstractNumId w:val="3"/>
   </w:num>
   <w:num w:numId="43">
-    <w:abstractNumId w:val="40"/>
+    <w:abstractNumId w:val="41"/>
+  </w:num>
+  <w:num w:numId="44">
+    <w:abstractNumId w:val="20"/>
   </w:num>
   <w:numIdMacAtCleanup w:val="11"/>
 </w:numbering>
@@ -9341,7 +9694,7 @@
 </file>
 
 <file path=customXml/itemProps1.xml><?xml version="1.0" encoding="utf-8"?>
-<ds:datastoreItem xmlns:ds="http://schemas.openxmlformats.org/officeDocument/2006/customXml" ds:itemID="{09C4A627-6168-45F5-9CA0-D66228806453}">
+<ds:datastoreItem xmlns:ds="http://schemas.openxmlformats.org/officeDocument/2006/customXml" ds:itemID="{E5D4A905-B2F1-45A6-8D4C-2E8F81989B8F}">
   <ds:schemaRefs>
     <ds:schemaRef ds:uri="http://schemas.openxmlformats.org/officeDocument/2006/bibliography"/>
   </ds:schemaRefs>

</xml_diff>